<commit_message>
Added LDT 2.1, modified .xq
Changed the my file paths to local, so the .xq file should work more globally; added the LDT 2.1 repository so this would be possible.
</commit_message>
<xml_diff>
--- a/Treebank Search Codebook.docx
+++ b/Treebank Search Codebook.docx
@@ -122,7 +122,25 @@
           <w:sz w:val="24"/>
           <w:szCs w:val="24"/>
         </w:rPr>
-        <w:t>), an XQuery module and script for searching the LDT and PROIEL treebanks</w:t>
+        <w:t xml:space="preserve">), </w:t>
+      </w:r>
+      <w:proofErr w:type="gramStart"/>
+      <w:r>
+        <w:rPr>
+          <w:rFonts w:ascii="Garamond" w:hAnsi="Garamond"/>
+          <w:sz w:val="24"/>
+          <w:szCs w:val="24"/>
+        </w:rPr>
+        <w:t>an</w:t>
+      </w:r>
+      <w:proofErr w:type="gramEnd"/>
+      <w:r>
+        <w:rPr>
+          <w:rFonts w:ascii="Garamond" w:hAnsi="Garamond"/>
+          <w:sz w:val="24"/>
+          <w:szCs w:val="24"/>
+        </w:rPr>
+        <w:t xml:space="preserve"> XQuery module and script for searching the LDT and PROIEL treebanks</w:t>
       </w:r>
       <w:r>
         <w:rPr>
@@ -207,7 +225,25 @@
           <w:sz w:val="24"/>
           <w:szCs w:val="24"/>
         </w:rPr>
-        <w:t>Find words based on their pos, relation (i.e. the relation type), or lemma</w:t>
+        <w:t>Find words based on their pos, relation (</w:t>
+      </w:r>
+      <w:proofErr w:type="gramStart"/>
+      <w:r>
+        <w:rPr>
+          <w:rFonts w:ascii="Garamond" w:hAnsi="Garamond"/>
+          <w:sz w:val="24"/>
+          <w:szCs w:val="24"/>
+        </w:rPr>
+        <w:t>i.e.</w:t>
+      </w:r>
+      <w:proofErr w:type="gramEnd"/>
+      <w:r>
+        <w:rPr>
+          <w:rFonts w:ascii="Garamond" w:hAnsi="Garamond"/>
+          <w:sz w:val="24"/>
+          <w:szCs w:val="24"/>
+        </w:rPr>
+        <w:t xml:space="preserve"> the relation type), or lemma</w:t>
       </w:r>
       <w:r>
         <w:rPr>
@@ -363,6 +399,7 @@
         </w:rPr>
         <w:t xml:space="preserve">) at the same time. If I want to find sentences where </w:t>
       </w:r>
+      <w:proofErr w:type="spellStart"/>
       <w:r>
         <w:rPr>
           <w:rFonts w:ascii="Garamond" w:hAnsi="Garamond"/>
@@ -371,16 +408,9 @@
           <w:sz w:val="24"/>
           <w:szCs w:val="24"/>
         </w:rPr>
-        <w:t xml:space="preserve">hortari </w:t>
-      </w:r>
-      <w:r>
-        <w:rPr>
-          <w:rFonts w:ascii="Garamond" w:hAnsi="Garamond"/>
-          <w:sz w:val="24"/>
-          <w:szCs w:val="24"/>
-        </w:rPr>
-        <w:t xml:space="preserve">is used with an </w:t>
-      </w:r>
+        <w:t>hortari</w:t>
+      </w:r>
+      <w:proofErr w:type="spellEnd"/>
       <w:r>
         <w:rPr>
           <w:rFonts w:ascii="Garamond" w:hAnsi="Garamond"/>
@@ -389,8 +419,28 @@
           <w:sz w:val="24"/>
           <w:szCs w:val="24"/>
         </w:rPr>
+        <w:t xml:space="preserve"> </w:t>
+      </w:r>
+      <w:r>
+        <w:rPr>
+          <w:rFonts w:ascii="Garamond" w:hAnsi="Garamond"/>
+          <w:sz w:val="24"/>
+          <w:szCs w:val="24"/>
+        </w:rPr>
+        <w:t xml:space="preserve">is used with an </w:t>
+      </w:r>
+      <w:proofErr w:type="spellStart"/>
+      <w:r>
+        <w:rPr>
+          <w:rFonts w:ascii="Garamond" w:hAnsi="Garamond"/>
+          <w:i/>
+          <w:iCs/>
+          <w:sz w:val="24"/>
+          <w:szCs w:val="24"/>
+        </w:rPr>
         <w:t>ut</w:t>
       </w:r>
+      <w:proofErr w:type="spellEnd"/>
       <w:r>
         <w:rPr>
           <w:rFonts w:ascii="Garamond" w:hAnsi="Garamond"/>
@@ -520,7 +570,25 @@
           <w:sz w:val="24"/>
           <w:szCs w:val="24"/>
         </w:rPr>
-        <w:t xml:space="preserve">There should be a function to print the raw results or put them in a CSV file. The CSV should contain </w:t>
+        <w:t xml:space="preserve">There should be a function to print the raw results or put them in a CSV file. The CSV should </w:t>
+      </w:r>
+      <w:proofErr w:type="gramStart"/>
+      <w:r>
+        <w:rPr>
+          <w:rFonts w:ascii="Garamond" w:hAnsi="Garamond"/>
+          <w:sz w:val="24"/>
+          <w:szCs w:val="24"/>
+        </w:rPr>
+        <w:t>contain</w:t>
+      </w:r>
+      <w:proofErr w:type="gramEnd"/>
+      <w:r>
+        <w:rPr>
+          <w:rFonts w:ascii="Garamond" w:hAnsi="Garamond"/>
+          <w:sz w:val="24"/>
+          <w:szCs w:val="24"/>
+        </w:rPr>
+        <w:t xml:space="preserve"> </w:t>
       </w:r>
     </w:p>
     <w:p>
@@ -536,13 +604,23 @@
           <w:szCs w:val="24"/>
         </w:rPr>
       </w:pPr>
-      <w:r>
-        <w:rPr>
-          <w:rFonts w:ascii="Garamond" w:hAnsi="Garamond"/>
-          <w:sz w:val="24"/>
-          <w:szCs w:val="24"/>
-        </w:rPr>
-        <w:t>All of these need to be able to export to CSV</w:t>
+      <w:proofErr w:type="gramStart"/>
+      <w:r>
+        <w:rPr>
+          <w:rFonts w:ascii="Garamond" w:hAnsi="Garamond"/>
+          <w:sz w:val="24"/>
+          <w:szCs w:val="24"/>
+        </w:rPr>
+        <w:t>All of</w:t>
+      </w:r>
+      <w:proofErr w:type="gramEnd"/>
+      <w:r>
+        <w:rPr>
+          <w:rFonts w:ascii="Garamond" w:hAnsi="Garamond"/>
+          <w:sz w:val="24"/>
+          <w:szCs w:val="24"/>
+        </w:rPr>
+        <w:t xml:space="preserve"> these need to be able to export to CSV</w:t>
       </w:r>
       <w:r>
         <w:rPr>
@@ -618,7 +696,25 @@
           <w:sz w:val="24"/>
           <w:szCs w:val="24"/>
         </w:rPr>
-        <w:t>These should be in the far left columns; since they are not necessary for text analysis, I want to easily be able to chop off the left 6 columns and put the data into some kind of software.</w:t>
+        <w:t xml:space="preserve">These should be in the </w:t>
+      </w:r>
+      <w:proofErr w:type="gramStart"/>
+      <w:r>
+        <w:rPr>
+          <w:rFonts w:ascii="Garamond" w:hAnsi="Garamond"/>
+          <w:sz w:val="24"/>
+          <w:szCs w:val="24"/>
+        </w:rPr>
+        <w:t>far left</w:t>
+      </w:r>
+      <w:proofErr w:type="gramEnd"/>
+      <w:r>
+        <w:rPr>
+          <w:rFonts w:ascii="Garamond" w:hAnsi="Garamond"/>
+          <w:sz w:val="24"/>
+          <w:szCs w:val="24"/>
+        </w:rPr>
+        <w:t xml:space="preserve"> columns; since they are not necessary for text analysis, I want to easily be able to chop off the left 6 columns and put the data into some kind of software.</w:t>
       </w:r>
     </w:p>
     <w:p>
@@ -656,15 +752,51 @@
           <w:sz w:val="24"/>
           <w:szCs w:val="24"/>
         </w:rPr>
-        <w:t xml:space="preserve"> columns</w:t>
-      </w:r>
-      <w:r>
-        <w:rPr>
-          <w:rFonts w:ascii="Garamond" w:hAnsi="Garamond"/>
-          <w:sz w:val="24"/>
-          <w:szCs w:val="24"/>
-        </w:rPr>
-        <w:t>, since I want there to be one for each postag character</w:t>
+        <w:t xml:space="preserve"> </w:t>
+      </w:r>
+      <w:proofErr w:type="gramStart"/>
+      <w:r>
+        <w:rPr>
+          <w:rFonts w:ascii="Garamond" w:hAnsi="Garamond"/>
+          <w:sz w:val="24"/>
+          <w:szCs w:val="24"/>
+        </w:rPr>
+        <w:t>columns</w:t>
+      </w:r>
+      <w:r>
+        <w:rPr>
+          <w:rFonts w:ascii="Garamond" w:hAnsi="Garamond"/>
+          <w:sz w:val="24"/>
+          <w:szCs w:val="24"/>
+        </w:rPr>
+        <w:t>, since</w:t>
+      </w:r>
+      <w:proofErr w:type="gramEnd"/>
+      <w:r>
+        <w:rPr>
+          <w:rFonts w:ascii="Garamond" w:hAnsi="Garamond"/>
+          <w:sz w:val="24"/>
+          <w:szCs w:val="24"/>
+        </w:rPr>
+        <w:t xml:space="preserve"> I want there to be one for each </w:t>
+      </w:r>
+      <w:proofErr w:type="spellStart"/>
+      <w:r>
+        <w:rPr>
+          <w:rFonts w:ascii="Garamond" w:hAnsi="Garamond"/>
+          <w:sz w:val="24"/>
+          <w:szCs w:val="24"/>
+        </w:rPr>
+        <w:t>postag</w:t>
+      </w:r>
+      <w:proofErr w:type="spellEnd"/>
+      <w:r>
+        <w:rPr>
+          <w:rFonts w:ascii="Garamond" w:hAnsi="Garamond"/>
+          <w:sz w:val="24"/>
+          <w:szCs w:val="24"/>
+        </w:rPr>
+        <w:t xml:space="preserve"> character</w:t>
       </w:r>
       <w:r>
         <w:rPr>
@@ -698,7 +830,25 @@
           <w:sz w:val="24"/>
           <w:szCs w:val="24"/>
         </w:rPr>
-        <w:t>), it should have the forms of the two related words on one line, the relation and relationship of each, and also the word ID’s, so they can be found with more info.</w:t>
+        <w:t xml:space="preserve">), it should have the forms of the two related words on one line, the relation and relationship of each, </w:t>
+      </w:r>
+      <w:proofErr w:type="gramStart"/>
+      <w:r>
+        <w:rPr>
+          <w:rFonts w:ascii="Garamond" w:hAnsi="Garamond"/>
+          <w:sz w:val="24"/>
+          <w:szCs w:val="24"/>
+        </w:rPr>
+        <w:t>and also</w:t>
+      </w:r>
+      <w:proofErr w:type="gramEnd"/>
+      <w:r>
+        <w:rPr>
+          <w:rFonts w:ascii="Garamond" w:hAnsi="Garamond"/>
+          <w:sz w:val="24"/>
+          <w:szCs w:val="24"/>
+        </w:rPr>
+        <w:t xml:space="preserve"> the word ID’s, so they can be found with more info.</w:t>
       </w:r>
     </w:p>
     <w:p>
@@ -720,7 +870,25 @@
           <w:sz w:val="24"/>
           <w:szCs w:val="24"/>
         </w:rPr>
-        <w:t>In line with 8), a function for exporting a series of word nodes in plain-text, as a treebank document, and as a CSV should be available.</w:t>
+        <w:t xml:space="preserve">In line with 8), a function for exporting a series of word nodes in </w:t>
+      </w:r>
+      <w:proofErr w:type="gramStart"/>
+      <w:r>
+        <w:rPr>
+          <w:rFonts w:ascii="Garamond" w:hAnsi="Garamond"/>
+          <w:sz w:val="24"/>
+          <w:szCs w:val="24"/>
+        </w:rPr>
+        <w:t>plain-text</w:t>
+      </w:r>
+      <w:proofErr w:type="gramEnd"/>
+      <w:r>
+        <w:rPr>
+          <w:rFonts w:ascii="Garamond" w:hAnsi="Garamond"/>
+          <w:sz w:val="24"/>
+          <w:szCs w:val="24"/>
+        </w:rPr>
+        <w:t>, as a treebank document, and as a CSV should be available.</w:t>
       </w:r>
     </w:p>
     <w:p>
@@ -742,7 +910,25 @@
           <w:sz w:val="24"/>
           <w:szCs w:val="24"/>
         </w:rPr>
-        <w:t>Also have a function that can find the highest node in a sentence of a certain type (to cover situations where the PRED is not the highest because two main clauses are coordinated).</w:t>
+        <w:t xml:space="preserve">Also </w:t>
+      </w:r>
+      <w:proofErr w:type="gramStart"/>
+      <w:r>
+        <w:rPr>
+          <w:rFonts w:ascii="Garamond" w:hAnsi="Garamond"/>
+          <w:sz w:val="24"/>
+          <w:szCs w:val="24"/>
+        </w:rPr>
+        <w:t>have</w:t>
+      </w:r>
+      <w:proofErr w:type="gramEnd"/>
+      <w:r>
+        <w:rPr>
+          <w:rFonts w:ascii="Garamond" w:hAnsi="Garamond"/>
+          <w:sz w:val="24"/>
+          <w:szCs w:val="24"/>
+        </w:rPr>
+        <w:t xml:space="preserve"> a function that can find the highest node in a sentence of a certain type (to cover situations where the PRED is not the highest because two main clauses are coordinated).</w:t>
       </w:r>
     </w:p>
     <w:p>
@@ -778,7 +964,38 @@
           <w:sz w:val="24"/>
           <w:szCs w:val="24"/>
         </w:rPr>
-        <w:t>declare %public function deh:sentence-lengths($docs as node()*) as item()*</w:t>
+        <w:t xml:space="preserve">declare %public function </w:t>
+      </w:r>
+      <w:proofErr w:type="spellStart"/>
+      <w:proofErr w:type="gramStart"/>
+      <w:r>
+        <w:rPr>
+          <w:rFonts w:ascii="Garamond" w:hAnsi="Garamond"/>
+          <w:color w:val="808080" w:themeColor="background1" w:themeShade="80"/>
+          <w:sz w:val="24"/>
+          <w:szCs w:val="24"/>
+        </w:rPr>
+        <w:t>deh:sentence</w:t>
+      </w:r>
+      <w:proofErr w:type="gramEnd"/>
+      <w:r>
+        <w:rPr>
+          <w:rFonts w:ascii="Garamond" w:hAnsi="Garamond"/>
+          <w:color w:val="808080" w:themeColor="background1" w:themeShade="80"/>
+          <w:sz w:val="24"/>
+          <w:szCs w:val="24"/>
+        </w:rPr>
+        <w:t>-lengths</w:t>
+      </w:r>
+      <w:proofErr w:type="spellEnd"/>
+      <w:r>
+        <w:rPr>
+          <w:rFonts w:ascii="Garamond" w:hAnsi="Garamond"/>
+          <w:color w:val="808080" w:themeColor="background1" w:themeShade="80"/>
+          <w:sz w:val="24"/>
+          <w:szCs w:val="24"/>
+        </w:rPr>
+        <w:t>($docs as node()*) as item()*</w:t>
       </w:r>
     </w:p>
     <w:p>
@@ -854,26 +1071,106 @@
           <w:sz w:val="24"/>
           <w:szCs w:val="24"/>
         </w:rPr>
-        <w:t xml:space="preserve">      let $words := $sentence/word[deh:check-punct(fn:string(@form)) ne true()]</w:t>
-      </w:r>
-    </w:p>
-    <w:p>
-      <w:pPr>
-        <w:rPr>
-          <w:rFonts w:ascii="Garamond" w:hAnsi="Garamond"/>
-          <w:color w:val="808080" w:themeColor="background1" w:themeShade="80"/>
-          <w:sz w:val="24"/>
-          <w:szCs w:val="24"/>
-        </w:rPr>
-      </w:pPr>
-      <w:r>
-        <w:rPr>
-          <w:rFonts w:ascii="Garamond" w:hAnsi="Garamond"/>
-          <w:color w:val="808080" w:themeColor="background1" w:themeShade="80"/>
-          <w:sz w:val="24"/>
-          <w:szCs w:val="24"/>
-        </w:rPr>
-        <w:t xml:space="preserve">        return &lt;count sentenceid='{$sentence/fn:string(@id)}'&gt;{fn:count($words)}&lt;/count&gt;</w:t>
+        <w:t xml:space="preserve">      let $</w:t>
+      </w:r>
+      <w:proofErr w:type="gramStart"/>
+      <w:r>
+        <w:rPr>
+          <w:rFonts w:ascii="Garamond" w:hAnsi="Garamond"/>
+          <w:color w:val="808080" w:themeColor="background1" w:themeShade="80"/>
+          <w:sz w:val="24"/>
+          <w:szCs w:val="24"/>
+        </w:rPr>
+        <w:t>words :</w:t>
+      </w:r>
+      <w:proofErr w:type="gramEnd"/>
+      <w:r>
+        <w:rPr>
+          <w:rFonts w:ascii="Garamond" w:hAnsi="Garamond"/>
+          <w:color w:val="808080" w:themeColor="background1" w:themeShade="80"/>
+          <w:sz w:val="24"/>
+          <w:szCs w:val="24"/>
+        </w:rPr>
+        <w:t>= $sentence/word[</w:t>
+      </w:r>
+      <w:proofErr w:type="spellStart"/>
+      <w:r>
+        <w:rPr>
+          <w:rFonts w:ascii="Garamond" w:hAnsi="Garamond"/>
+          <w:color w:val="808080" w:themeColor="background1" w:themeShade="80"/>
+          <w:sz w:val="24"/>
+          <w:szCs w:val="24"/>
+        </w:rPr>
+        <w:t>deh:check-punct</w:t>
+      </w:r>
+      <w:proofErr w:type="spellEnd"/>
+      <w:r>
+        <w:rPr>
+          <w:rFonts w:ascii="Garamond" w:hAnsi="Garamond"/>
+          <w:color w:val="808080" w:themeColor="background1" w:themeShade="80"/>
+          <w:sz w:val="24"/>
+          <w:szCs w:val="24"/>
+        </w:rPr>
+        <w:t>(</w:t>
+      </w:r>
+      <w:proofErr w:type="spellStart"/>
+      <w:r>
+        <w:rPr>
+          <w:rFonts w:ascii="Garamond" w:hAnsi="Garamond"/>
+          <w:color w:val="808080" w:themeColor="background1" w:themeShade="80"/>
+          <w:sz w:val="24"/>
+          <w:szCs w:val="24"/>
+        </w:rPr>
+        <w:t>fn:string</w:t>
+      </w:r>
+      <w:proofErr w:type="spellEnd"/>
+      <w:r>
+        <w:rPr>
+          <w:rFonts w:ascii="Garamond" w:hAnsi="Garamond"/>
+          <w:color w:val="808080" w:themeColor="background1" w:themeShade="80"/>
+          <w:sz w:val="24"/>
+          <w:szCs w:val="24"/>
+        </w:rPr>
+        <w:t>(@form)) ne true()]</w:t>
+      </w:r>
+    </w:p>
+    <w:p>
+      <w:pPr>
+        <w:rPr>
+          <w:rFonts w:ascii="Garamond" w:hAnsi="Garamond"/>
+          <w:color w:val="808080" w:themeColor="background1" w:themeShade="80"/>
+          <w:sz w:val="24"/>
+          <w:szCs w:val="24"/>
+        </w:rPr>
+      </w:pPr>
+      <w:r>
+        <w:rPr>
+          <w:rFonts w:ascii="Garamond" w:hAnsi="Garamond"/>
+          <w:color w:val="808080" w:themeColor="background1" w:themeShade="80"/>
+          <w:sz w:val="24"/>
+          <w:szCs w:val="24"/>
+        </w:rPr>
+        <w:t xml:space="preserve">        return &lt;count sentenceid='{$sentence/</w:t>
+      </w:r>
+      <w:proofErr w:type="gramStart"/>
+      <w:r>
+        <w:rPr>
+          <w:rFonts w:ascii="Garamond" w:hAnsi="Garamond"/>
+          <w:color w:val="808080" w:themeColor="background1" w:themeShade="80"/>
+          <w:sz w:val="24"/>
+          <w:szCs w:val="24"/>
+        </w:rPr>
+        <w:t>fn:string</w:t>
+      </w:r>
+      <w:proofErr w:type="gramEnd"/>
+      <w:r>
+        <w:rPr>
+          <w:rFonts w:ascii="Garamond" w:hAnsi="Garamond"/>
+          <w:color w:val="808080" w:themeColor="background1" w:themeShade="80"/>
+          <w:sz w:val="24"/>
+          <w:szCs w:val="24"/>
+        </w:rPr>
+        <w:t>(@id)}'&gt;{fn:count($words)}&lt;/count&gt;</w:t>
       </w:r>
     </w:p>
     <w:p>
@@ -952,7 +1249,25 @@
           <w:szCs w:val="24"/>
         </w:rPr>
         <w:lastRenderedPageBreak/>
-        <w:t>The tough decision is whether to leave each treebank in their own format or transfer both over to an independent format, so one function works for everything. Let us first look at the conversion options.</w:t>
+        <w:t xml:space="preserve">The tough decision is whether to leave each treebank in their own format or transfer </w:t>
+      </w:r>
+      <w:proofErr w:type="gramStart"/>
+      <w:r>
+        <w:rPr>
+          <w:rFonts w:ascii="Garamond" w:hAnsi="Garamond"/>
+          <w:sz w:val="24"/>
+          <w:szCs w:val="24"/>
+        </w:rPr>
+        <w:t>both over</w:t>
+      </w:r>
+      <w:proofErr w:type="gramEnd"/>
+      <w:r>
+        <w:rPr>
+          <w:rFonts w:ascii="Garamond" w:hAnsi="Garamond"/>
+          <w:sz w:val="24"/>
+          <w:szCs w:val="24"/>
+        </w:rPr>
+        <w:t xml:space="preserve"> to an independent format, so one function works for everything. Let us first look at the conversion options.</w:t>
       </w:r>
     </w:p>
     <w:p>
@@ -991,7 +1306,97 @@
           <w:szCs w:val="24"/>
         </w:rPr>
         <w:tab/>
-        <w:t>This section covers the rules for formatting the .xqm file for this project (titled agldt_search.xqm). I have currently not decided whether or not to have multiple .xqm files, as it is uncertain whether even XQuery will be necessary. I will either create a separate module for PROIEL’s standard, or combine everything together (currently my preferred solution) and rename the files to something more helpful. As it stands, the AGLDT is the only treebank type this is compatible with.</w:t>
+        <w:t>This section covers the rules for formatting the .</w:t>
+      </w:r>
+      <w:proofErr w:type="spellStart"/>
+      <w:r>
+        <w:rPr>
+          <w:rFonts w:ascii="Garamond" w:hAnsi="Garamond"/>
+          <w:sz w:val="24"/>
+          <w:szCs w:val="24"/>
+        </w:rPr>
+        <w:t>xqm</w:t>
+      </w:r>
+      <w:proofErr w:type="spellEnd"/>
+      <w:r>
+        <w:rPr>
+          <w:rFonts w:ascii="Garamond" w:hAnsi="Garamond"/>
+          <w:sz w:val="24"/>
+          <w:szCs w:val="24"/>
+        </w:rPr>
+        <w:t xml:space="preserve"> file for this project (titled </w:t>
+      </w:r>
+      <w:proofErr w:type="spellStart"/>
+      <w:r>
+        <w:rPr>
+          <w:rFonts w:ascii="Garamond" w:hAnsi="Garamond"/>
+          <w:sz w:val="24"/>
+          <w:szCs w:val="24"/>
+        </w:rPr>
+        <w:t>agldt_search.xqm</w:t>
+      </w:r>
+      <w:proofErr w:type="spellEnd"/>
+      <w:r>
+        <w:rPr>
+          <w:rFonts w:ascii="Garamond" w:hAnsi="Garamond"/>
+          <w:sz w:val="24"/>
+          <w:szCs w:val="24"/>
+        </w:rPr>
+        <w:t xml:space="preserve">). I have currently not decided </w:t>
+      </w:r>
+      <w:proofErr w:type="gramStart"/>
+      <w:r>
+        <w:rPr>
+          <w:rFonts w:ascii="Garamond" w:hAnsi="Garamond"/>
+          <w:sz w:val="24"/>
+          <w:szCs w:val="24"/>
+        </w:rPr>
+        <w:t>whether or not</w:t>
+      </w:r>
+      <w:proofErr w:type="gramEnd"/>
+      <w:r>
+        <w:rPr>
+          <w:rFonts w:ascii="Garamond" w:hAnsi="Garamond"/>
+          <w:sz w:val="24"/>
+          <w:szCs w:val="24"/>
+        </w:rPr>
+        <w:t xml:space="preserve"> to have multiple .</w:t>
+      </w:r>
+      <w:proofErr w:type="spellStart"/>
+      <w:r>
+        <w:rPr>
+          <w:rFonts w:ascii="Garamond" w:hAnsi="Garamond"/>
+          <w:sz w:val="24"/>
+          <w:szCs w:val="24"/>
+        </w:rPr>
+        <w:t>xqm</w:t>
+      </w:r>
+      <w:proofErr w:type="spellEnd"/>
+      <w:r>
+        <w:rPr>
+          <w:rFonts w:ascii="Garamond" w:hAnsi="Garamond"/>
+          <w:sz w:val="24"/>
+          <w:szCs w:val="24"/>
+        </w:rPr>
+        <w:t xml:space="preserve"> files, as it is uncertain whether even XQuery will be necessary. I will either create a separate module for PROIEL’s </w:t>
+      </w:r>
+      <w:proofErr w:type="gramStart"/>
+      <w:r>
+        <w:rPr>
+          <w:rFonts w:ascii="Garamond" w:hAnsi="Garamond"/>
+          <w:sz w:val="24"/>
+          <w:szCs w:val="24"/>
+        </w:rPr>
+        <w:t>standard, or</w:t>
+      </w:r>
+      <w:proofErr w:type="gramEnd"/>
+      <w:r>
+        <w:rPr>
+          <w:rFonts w:ascii="Garamond" w:hAnsi="Garamond"/>
+          <w:sz w:val="24"/>
+          <w:szCs w:val="24"/>
+        </w:rPr>
+        <w:t xml:space="preserve"> combine everything together (currently my preferred solution) and rename the files to something more helpful. As it stands, the AGLDT is the only treebank type this is compatible with.</w:t>
       </w:r>
     </w:p>
     <w:p>
@@ -1021,89 +1426,207 @@
           <w:szCs w:val="24"/>
         </w:rPr>
       </w:pPr>
-      <w:r>
-        <w:rPr>
-          <w:rFonts w:ascii="Garamond" w:hAnsi="Garamond"/>
-          <w:color w:val="808080" w:themeColor="background1" w:themeShade="80"/>
-          <w:sz w:val="24"/>
-          <w:szCs w:val="24"/>
-        </w:rPr>
-        <w:t>xquery version "3.1";</w:t>
-      </w:r>
-    </w:p>
-    <w:p>
-      <w:pPr>
-        <w:rPr>
-          <w:rFonts w:ascii="Garamond" w:hAnsi="Garamond"/>
-          <w:color w:val="808080" w:themeColor="background1" w:themeShade="80"/>
-          <w:sz w:val="24"/>
-          <w:szCs w:val="24"/>
-        </w:rPr>
-      </w:pPr>
-    </w:p>
-    <w:p>
-      <w:pPr>
-        <w:rPr>
-          <w:rFonts w:ascii="Garamond" w:hAnsi="Garamond"/>
-          <w:color w:val="808080" w:themeColor="background1" w:themeShade="80"/>
-          <w:sz w:val="24"/>
-          <w:szCs w:val="24"/>
-        </w:rPr>
-      </w:pPr>
-      <w:r>
-        <w:rPr>
-          <w:rFonts w:ascii="Garamond" w:hAnsi="Garamond"/>
-          <w:color w:val="808080" w:themeColor="background1" w:themeShade="80"/>
-          <w:sz w:val="24"/>
-          <w:szCs w:val="24"/>
-        </w:rPr>
-        <w:t>module namespace deh = "https://www.youtube.com/channel/UCjpnvbQy_togZemPnQ_Gg9A";</w:t>
-      </w:r>
-    </w:p>
-    <w:p>
-      <w:pPr>
-        <w:rPr>
-          <w:rFonts w:ascii="Garamond" w:hAnsi="Garamond"/>
-          <w:color w:val="808080" w:themeColor="background1" w:themeShade="80"/>
-          <w:sz w:val="24"/>
-          <w:szCs w:val="24"/>
-        </w:rPr>
-      </w:pPr>
-    </w:p>
-    <w:p>
-      <w:pPr>
-        <w:rPr>
-          <w:rFonts w:ascii="Garamond" w:hAnsi="Garamond"/>
-          <w:color w:val="808080" w:themeColor="background1" w:themeShade="80"/>
-          <w:sz w:val="24"/>
-          <w:szCs w:val="24"/>
-        </w:rPr>
-      </w:pPr>
-      <w:r>
-        <w:rPr>
-          <w:rFonts w:ascii="Garamond" w:hAnsi="Garamond"/>
-          <w:color w:val="808080" w:themeColor="background1" w:themeShade="80"/>
-          <w:sz w:val="24"/>
-          <w:szCs w:val="24"/>
-        </w:rPr>
-        <w:t>import module namespace functx = "http://www.functx.com" at "http://www.xqueryfunctions.com/xq/functx-1.0.1-doc.xq";</w:t>
-      </w:r>
-    </w:p>
-    <w:p>
-      <w:pPr>
-        <w:rPr>
-          <w:rFonts w:ascii="Garamond" w:hAnsi="Garamond"/>
-          <w:sz w:val="24"/>
-          <w:szCs w:val="24"/>
-        </w:rPr>
-      </w:pPr>
-      <w:r>
-        <w:rPr>
-          <w:rFonts w:ascii="Garamond" w:hAnsi="Garamond"/>
-          <w:sz w:val="24"/>
-          <w:szCs w:val="24"/>
-        </w:rPr>
-        <w:t>The Xquery version and module namespace’s obligatory status should be obvious (the namespace gives a handle for us to import the module and reference the functions). We use several of the helpful FunctX functions here, so I have imported it in this .xqm file as well.</w:t>
+      <w:proofErr w:type="spellStart"/>
+      <w:r>
+        <w:rPr>
+          <w:rFonts w:ascii="Garamond" w:hAnsi="Garamond"/>
+          <w:color w:val="808080" w:themeColor="background1" w:themeShade="80"/>
+          <w:sz w:val="24"/>
+          <w:szCs w:val="24"/>
+        </w:rPr>
+        <w:t>xquery</w:t>
+      </w:r>
+      <w:proofErr w:type="spellEnd"/>
+      <w:r>
+        <w:rPr>
+          <w:rFonts w:ascii="Garamond" w:hAnsi="Garamond"/>
+          <w:color w:val="808080" w:themeColor="background1" w:themeShade="80"/>
+          <w:sz w:val="24"/>
+          <w:szCs w:val="24"/>
+        </w:rPr>
+        <w:t xml:space="preserve"> version "3.1</w:t>
+      </w:r>
+      <w:proofErr w:type="gramStart"/>
+      <w:r>
+        <w:rPr>
+          <w:rFonts w:ascii="Garamond" w:hAnsi="Garamond"/>
+          <w:color w:val="808080" w:themeColor="background1" w:themeShade="80"/>
+          <w:sz w:val="24"/>
+          <w:szCs w:val="24"/>
+        </w:rPr>
+        <w:t>";</w:t>
+      </w:r>
+      <w:proofErr w:type="gramEnd"/>
+    </w:p>
+    <w:p>
+      <w:pPr>
+        <w:rPr>
+          <w:rFonts w:ascii="Garamond" w:hAnsi="Garamond"/>
+          <w:color w:val="808080" w:themeColor="background1" w:themeShade="80"/>
+          <w:sz w:val="24"/>
+          <w:szCs w:val="24"/>
+        </w:rPr>
+      </w:pPr>
+    </w:p>
+    <w:p>
+      <w:pPr>
+        <w:rPr>
+          <w:rFonts w:ascii="Garamond" w:hAnsi="Garamond"/>
+          <w:color w:val="808080" w:themeColor="background1" w:themeShade="80"/>
+          <w:sz w:val="24"/>
+          <w:szCs w:val="24"/>
+        </w:rPr>
+      </w:pPr>
+      <w:r>
+        <w:rPr>
+          <w:rFonts w:ascii="Garamond" w:hAnsi="Garamond"/>
+          <w:color w:val="808080" w:themeColor="background1" w:themeShade="80"/>
+          <w:sz w:val="24"/>
+          <w:szCs w:val="24"/>
+        </w:rPr>
+        <w:t>module namespace deh = "https://www.youtube.com/channel/UCjpnvbQy_togZemPnQ_Gg9A</w:t>
+      </w:r>
+      <w:proofErr w:type="gramStart"/>
+      <w:r>
+        <w:rPr>
+          <w:rFonts w:ascii="Garamond" w:hAnsi="Garamond"/>
+          <w:color w:val="808080" w:themeColor="background1" w:themeShade="80"/>
+          <w:sz w:val="24"/>
+          <w:szCs w:val="24"/>
+        </w:rPr>
+        <w:t>";</w:t>
+      </w:r>
+      <w:proofErr w:type="gramEnd"/>
+    </w:p>
+    <w:p>
+      <w:pPr>
+        <w:rPr>
+          <w:rFonts w:ascii="Garamond" w:hAnsi="Garamond"/>
+          <w:color w:val="808080" w:themeColor="background1" w:themeShade="80"/>
+          <w:sz w:val="24"/>
+          <w:szCs w:val="24"/>
+        </w:rPr>
+      </w:pPr>
+    </w:p>
+    <w:p>
+      <w:pPr>
+        <w:rPr>
+          <w:rFonts w:ascii="Garamond" w:hAnsi="Garamond"/>
+          <w:color w:val="808080" w:themeColor="background1" w:themeShade="80"/>
+          <w:sz w:val="24"/>
+          <w:szCs w:val="24"/>
+        </w:rPr>
+      </w:pPr>
+      <w:r>
+        <w:rPr>
+          <w:rFonts w:ascii="Garamond" w:hAnsi="Garamond"/>
+          <w:color w:val="808080" w:themeColor="background1" w:themeShade="80"/>
+          <w:sz w:val="24"/>
+          <w:szCs w:val="24"/>
+        </w:rPr>
+        <w:t xml:space="preserve">import module namespace </w:t>
+      </w:r>
+      <w:proofErr w:type="spellStart"/>
+      <w:r>
+        <w:rPr>
+          <w:rFonts w:ascii="Garamond" w:hAnsi="Garamond"/>
+          <w:color w:val="808080" w:themeColor="background1" w:themeShade="80"/>
+          <w:sz w:val="24"/>
+          <w:szCs w:val="24"/>
+        </w:rPr>
+        <w:t>functx</w:t>
+      </w:r>
+      <w:proofErr w:type="spellEnd"/>
+      <w:r>
+        <w:rPr>
+          <w:rFonts w:ascii="Garamond" w:hAnsi="Garamond"/>
+          <w:color w:val="808080" w:themeColor="background1" w:themeShade="80"/>
+          <w:sz w:val="24"/>
+          <w:szCs w:val="24"/>
+        </w:rPr>
+        <w:t xml:space="preserve"> = "http://www.functx.com" at "http://www.xqueryfunctions.com/xq/functx-1.0.1-doc.xq</w:t>
+      </w:r>
+      <w:proofErr w:type="gramStart"/>
+      <w:r>
+        <w:rPr>
+          <w:rFonts w:ascii="Garamond" w:hAnsi="Garamond"/>
+          <w:color w:val="808080" w:themeColor="background1" w:themeShade="80"/>
+          <w:sz w:val="24"/>
+          <w:szCs w:val="24"/>
+        </w:rPr>
+        <w:t>";</w:t>
+      </w:r>
+      <w:proofErr w:type="gramEnd"/>
+    </w:p>
+    <w:p>
+      <w:pPr>
+        <w:rPr>
+          <w:rFonts w:ascii="Garamond" w:hAnsi="Garamond"/>
+          <w:sz w:val="24"/>
+          <w:szCs w:val="24"/>
+        </w:rPr>
+      </w:pPr>
+      <w:r>
+        <w:rPr>
+          <w:rFonts w:ascii="Garamond" w:hAnsi="Garamond"/>
+          <w:sz w:val="24"/>
+          <w:szCs w:val="24"/>
+        </w:rPr>
+        <w:t xml:space="preserve">The </w:t>
+      </w:r>
+      <w:proofErr w:type="spellStart"/>
+      <w:r>
+        <w:rPr>
+          <w:rFonts w:ascii="Garamond" w:hAnsi="Garamond"/>
+          <w:sz w:val="24"/>
+          <w:szCs w:val="24"/>
+        </w:rPr>
+        <w:t>Xquery</w:t>
+      </w:r>
+      <w:proofErr w:type="spellEnd"/>
+      <w:r>
+        <w:rPr>
+          <w:rFonts w:ascii="Garamond" w:hAnsi="Garamond"/>
+          <w:sz w:val="24"/>
+          <w:szCs w:val="24"/>
+        </w:rPr>
+        <w:t xml:space="preserve"> version and module namespace’s obligatory status should be obvious (the namespace gives a handle for us to import the module and reference the functions). We use several of the helpful </w:t>
+      </w:r>
+      <w:proofErr w:type="spellStart"/>
+      <w:r>
+        <w:rPr>
+          <w:rFonts w:ascii="Garamond" w:hAnsi="Garamond"/>
+          <w:sz w:val="24"/>
+          <w:szCs w:val="24"/>
+        </w:rPr>
+        <w:t>FunctX</w:t>
+      </w:r>
+      <w:proofErr w:type="spellEnd"/>
+      <w:r>
+        <w:rPr>
+          <w:rFonts w:ascii="Garamond" w:hAnsi="Garamond"/>
+          <w:sz w:val="24"/>
+          <w:szCs w:val="24"/>
+        </w:rPr>
+        <w:t xml:space="preserve"> functions here, so I have imported it in this .</w:t>
+      </w:r>
+      <w:proofErr w:type="spellStart"/>
+      <w:r>
+        <w:rPr>
+          <w:rFonts w:ascii="Garamond" w:hAnsi="Garamond"/>
+          <w:sz w:val="24"/>
+          <w:szCs w:val="24"/>
+        </w:rPr>
+        <w:t>xqm</w:t>
+      </w:r>
+      <w:proofErr w:type="spellEnd"/>
+      <w:r>
+        <w:rPr>
+          <w:rFonts w:ascii="Garamond" w:hAnsi="Garamond"/>
+          <w:sz w:val="24"/>
+          <w:szCs w:val="24"/>
+        </w:rPr>
+        <w:t xml:space="preserve"> file as well.</w:t>
       </w:r>
     </w:p>
     <w:p>
@@ -1133,14 +1656,36 @@
           <w:szCs w:val="24"/>
         </w:rPr>
       </w:pPr>
-      <w:r>
-        <w:rPr>
-          <w:rFonts w:ascii="Garamond" w:hAnsi="Garamond"/>
-          <w:color w:val="808080" w:themeColor="background1" w:themeShade="80"/>
-          <w:sz w:val="24"/>
-          <w:szCs w:val="24"/>
-        </w:rPr>
-        <w:t>(:------------------deh:postag-andSearch AND DEPENDENCIES------------------------------:)</w:t>
+      <w:proofErr w:type="gramStart"/>
+      <w:r>
+        <w:rPr>
+          <w:rFonts w:ascii="Garamond" w:hAnsi="Garamond"/>
+          <w:color w:val="808080" w:themeColor="background1" w:themeShade="80"/>
+          <w:sz w:val="24"/>
+          <w:szCs w:val="24"/>
+        </w:rPr>
+        <w:t>(:------------------</w:t>
+      </w:r>
+      <w:proofErr w:type="spellStart"/>
+      <w:proofErr w:type="gramEnd"/>
+      <w:r>
+        <w:rPr>
+          <w:rFonts w:ascii="Garamond" w:hAnsi="Garamond"/>
+          <w:color w:val="808080" w:themeColor="background1" w:themeShade="80"/>
+          <w:sz w:val="24"/>
+          <w:szCs w:val="24"/>
+        </w:rPr>
+        <w:t>deh:postag-andSearch</w:t>
+      </w:r>
+      <w:proofErr w:type="spellEnd"/>
+      <w:r>
+        <w:rPr>
+          <w:rFonts w:ascii="Garamond" w:hAnsi="Garamond"/>
+          <w:color w:val="808080" w:themeColor="background1" w:themeShade="80"/>
+          <w:sz w:val="24"/>
+          <w:szCs w:val="24"/>
+        </w:rPr>
+        <w:t xml:space="preserve"> AND DEPENDENCIES------------------------------:)</w:t>
       </w:r>
     </w:p>
     <w:p>
@@ -1171,14 +1716,45 @@
           <w:szCs w:val="24"/>
         </w:rPr>
       </w:pPr>
-      <w:r>
-        <w:rPr>
-          <w:rFonts w:ascii="Garamond" w:hAnsi="Garamond"/>
-          <w:color w:val="808080" w:themeColor="background1" w:themeShade="80"/>
-          <w:sz w:val="24"/>
-          <w:szCs w:val="24"/>
-        </w:rPr>
-        <w:t>(:---------------------------END deh:postag-andSearch AND DEPENDENCIES--------------------------:)</w:t>
+      <w:proofErr w:type="gramStart"/>
+      <w:r>
+        <w:rPr>
+          <w:rFonts w:ascii="Garamond" w:hAnsi="Garamond"/>
+          <w:color w:val="808080" w:themeColor="background1" w:themeShade="80"/>
+          <w:sz w:val="24"/>
+          <w:szCs w:val="24"/>
+        </w:rPr>
+        <w:t>(:---------------------------</w:t>
+      </w:r>
+      <w:proofErr w:type="gramEnd"/>
+      <w:r>
+        <w:rPr>
+          <w:rFonts w:ascii="Garamond" w:hAnsi="Garamond"/>
+          <w:color w:val="808080" w:themeColor="background1" w:themeShade="80"/>
+          <w:sz w:val="24"/>
+          <w:szCs w:val="24"/>
+        </w:rPr>
+        <w:t xml:space="preserve">END </w:t>
+      </w:r>
+      <w:proofErr w:type="spellStart"/>
+      <w:r>
+        <w:rPr>
+          <w:rFonts w:ascii="Garamond" w:hAnsi="Garamond"/>
+          <w:color w:val="808080" w:themeColor="background1" w:themeShade="80"/>
+          <w:sz w:val="24"/>
+          <w:szCs w:val="24"/>
+        </w:rPr>
+        <w:t>deh:postag-andSearch</w:t>
+      </w:r>
+      <w:proofErr w:type="spellEnd"/>
+      <w:r>
+        <w:rPr>
+          <w:rFonts w:ascii="Garamond" w:hAnsi="Garamond"/>
+          <w:color w:val="808080" w:themeColor="background1" w:themeShade="80"/>
+          <w:sz w:val="24"/>
+          <w:szCs w:val="24"/>
+        </w:rPr>
+        <w:t xml:space="preserve"> AND DEPENDENCIES--------------------------:)</w:t>
       </w:r>
     </w:p>
     <w:p>
@@ -1200,13 +1776,6 @@
     </w:p>
     <w:p>
       <w:pPr>
-        <w:rPr>
-          <w:rFonts w:ascii="Garamond" w:hAnsi="Garamond"/>
-          <w:sz w:val="36"/>
-          <w:szCs w:val="36"/>
-        </w:rPr>
-      </w:pPr>
-      <w:r>
         <w:rPr>
           <w:rFonts w:ascii="Garamond" w:hAnsi="Garamond"/>
           <w:b/>
@@ -1214,14 +1783,59 @@
           <w:sz w:val="36"/>
           <w:szCs w:val="36"/>
         </w:rPr>
-        <w:t>FUNCTION LIST</w:t>
-      </w:r>
-      <w:r>
-        <w:rPr>
-          <w:rFonts w:ascii="Garamond" w:hAnsi="Garamond"/>
+      </w:pPr>
+      <w:r>
+        <w:rPr>
+          <w:rFonts w:ascii="Garamond" w:hAnsi="Garamond"/>
+          <w:b/>
+          <w:bCs/>
           <w:sz w:val="36"/>
           <w:szCs w:val="36"/>
         </w:rPr>
+        <w:t>PROIEL COMPATIBILITY (ONGOING PROBLEM):</w:t>
+      </w:r>
+    </w:p>
+    <w:p>
+      <w:pPr>
+        <w:rPr>
+          <w:rFonts w:ascii="Garamond" w:hAnsi="Garamond"/>
+          <w:sz w:val="24"/>
+          <w:szCs w:val="24"/>
+        </w:rPr>
+      </w:pPr>
+      <w:r>
+        <w:rPr>
+          <w:rFonts w:ascii="Garamond" w:hAnsi="Garamond"/>
+          <w:sz w:val="24"/>
+          <w:szCs w:val="24"/>
+        </w:rPr>
+        <w:t xml:space="preserve">The first function I want to implement in both LDT and PROIEL would be retrieving every single sentence and their citations, so I can identify and remove doubles. </w:t>
+      </w:r>
+    </w:p>
+    <w:p>
+      <w:pPr>
+        <w:rPr>
+          <w:rFonts w:ascii="Garamond" w:hAnsi="Garamond"/>
+          <w:sz w:val="36"/>
+          <w:szCs w:val="36"/>
+        </w:rPr>
+      </w:pPr>
+      <w:r>
+        <w:rPr>
+          <w:rFonts w:ascii="Garamond" w:hAnsi="Garamond"/>
+          <w:b/>
+          <w:bCs/>
+          <w:sz w:val="36"/>
+          <w:szCs w:val="36"/>
+        </w:rPr>
+        <w:t>FUNCTION LIST</w:t>
+      </w:r>
+      <w:r>
+        <w:rPr>
+          <w:rFonts w:ascii="Garamond" w:hAnsi="Garamond"/>
+          <w:sz w:val="36"/>
+          <w:szCs w:val="36"/>
+        </w:rPr>
         <w:t>:</w:t>
       </w:r>
     </w:p>
@@ -1233,11 +1847,67 @@
           <w:szCs w:val="24"/>
         </w:rPr>
       </w:pPr>
-      <w:r>
-        <w:rPr>
-          <w:rFonts w:ascii="Garamond" w:hAnsi="Garamond"/>
-          <w:sz w:val="24"/>
-          <w:szCs w:val="24"/>
+      <w:proofErr w:type="spellStart"/>
+      <w:proofErr w:type="gramStart"/>
+      <w:r>
+        <w:rPr>
+          <w:rFonts w:ascii="Garamond" w:hAnsi="Garamond"/>
+          <w:sz w:val="24"/>
+          <w:szCs w:val="24"/>
+        </w:rPr>
+        <w:lastRenderedPageBreak/>
+        <w:t>deh:find</w:t>
+      </w:r>
+      <w:proofErr w:type="gramEnd"/>
+      <w:r>
+        <w:rPr>
+          <w:rFonts w:ascii="Garamond" w:hAnsi="Garamond"/>
+          <w:sz w:val="24"/>
+          <w:szCs w:val="24"/>
+        </w:rPr>
+        <w:t>-highest</w:t>
+      </w:r>
+      <w:proofErr w:type="spellEnd"/>
+    </w:p>
+    <w:p>
+      <w:pPr>
+        <w:pStyle w:val="ListParagraph"/>
+        <w:numPr>
+          <w:ilvl w:val="0"/>
+          <w:numId w:val="3"/>
+        </w:numPr>
+        <w:rPr>
+          <w:rFonts w:ascii="Garamond" w:hAnsi="Garamond"/>
+          <w:sz w:val="24"/>
+          <w:szCs w:val="24"/>
+          <w:lang w:val="de-DE"/>
+        </w:rPr>
+      </w:pPr>
+      <w:r>
+        <w:rPr>
+          <w:rFonts w:ascii="Garamond" w:hAnsi="Garamond"/>
+          <w:sz w:val="24"/>
+          <w:szCs w:val="24"/>
+          <w:lang w:val="de-DE"/>
+        </w:rPr>
+        <w:t xml:space="preserve">Finds the highest </w:t>
+      </w:r>
+    </w:p>
+    <w:p>
+      <w:pPr>
+        <w:rPr>
+          <w:rFonts w:ascii="Garamond" w:hAnsi="Garamond"/>
+          <w:sz w:val="24"/>
+          <w:szCs w:val="24"/>
+          <w:lang w:val="de-DE"/>
+        </w:rPr>
+      </w:pPr>
+      <w:r>
+        <w:rPr>
+          <w:rFonts w:ascii="Garamond" w:hAnsi="Garamond"/>
+          <w:sz w:val="24"/>
+          <w:szCs w:val="24"/>
+          <w:lang w:val="de-DE"/>
         </w:rPr>
         <w:t>deh:mark-node:</w:t>
       </w:r>
@@ -1261,8 +1931,18 @@
           <w:sz w:val="24"/>
           <w:szCs w:val="24"/>
         </w:rPr>
-        <w:t>Takes an LDT node, and adds the document URI and sentence ID</w:t>
-      </w:r>
+        <w:t xml:space="preserve">Takes an LDT node, and adds the document URI and sentence </w:t>
+      </w:r>
+      <w:proofErr w:type="gramStart"/>
+      <w:r>
+        <w:rPr>
+          <w:rFonts w:ascii="Garamond" w:hAnsi="Garamond"/>
+          <w:sz w:val="24"/>
+          <w:szCs w:val="24"/>
+        </w:rPr>
+        <w:t>ID</w:t>
+      </w:r>
+      <w:proofErr w:type="gramEnd"/>
     </w:p>
     <w:sectPr>
       <w:pgSz w:w="12240" w:h="15840"/>
@@ -1399,6 +2079,119 @@
 <file path=word/numbering.xml><?xml version="1.0" encoding="utf-8"?>
 <w:numbering xmlns:wpc="http://schemas.microsoft.com/office/word/2010/wordprocessingCanvas" xmlns:cx="http://schemas.microsoft.com/office/drawing/2014/chartex" xmlns:cx1="http://schemas.microsoft.com/office/drawing/2015/9/8/chartex" xmlns:cx2="http://schemas.microsoft.com/office/drawing/2015/10/21/chartex" xmlns:cx3="http://schemas.microsoft.com/office/drawing/2016/5/9/chartex" xmlns:cx4="http://schemas.microsoft.com/office/drawing/2016/5/10/chartex" xmlns:cx5="http://schemas.microsoft.com/office/drawing/2016/5/11/chartex" xmlns:cx6="http://schemas.microsoft.com/office/drawing/2016/5/12/chartex" xmlns:cx7="http://schemas.microsoft.com/office/drawing/2016/5/13/chartex" xmlns:cx8="http://schemas.microsoft.com/office/drawing/2016/5/14/chartex" xmlns:mc="http://schemas.openxmlformats.org/markup-compatibility/2006" xmlns:aink="http://schemas.microsoft.com/office/drawing/2016/ink" xmlns:am3d="http://schemas.microsoft.com/office/drawing/2017/model3d" xmlns:o="urn:schemas-microsoft-com:office:office" xmlns:oel="http://schemas.microsoft.com/office/2019/extlst" xmlns:r="http://schemas.openxmlformats.org/officeDocument/2006/relationships" xmlns:m="http://schemas.openxmlformats.org/officeDocument/2006/math" xmlns:v="urn:schemas-microsoft-com:vml" xmlns:wp14="http://schemas.microsoft.com/office/word/2010/wordprocessingDrawing" xmlns:wp="http://schemas.openxmlformats.org/drawingml/2006/wordprocessingDrawing" xmlns:w10="urn:schemas-microsoft-com:office:word" xmlns:w="http://schemas.openxmlformats.org/wordprocessingml/2006/main" xmlns:w14="http://schemas.microsoft.com/office/word/2010/wordml" xmlns:w15="http://schemas.microsoft.com/office/word/2012/wordml" xmlns:w16cex="http://schemas.microsoft.com/office/word/2018/wordml/cex" xmlns:w16cid="http://schemas.microsoft.com/office/word/2016/wordml/cid" xmlns:w16="http://schemas.microsoft.com/office/word/2018/wordml" xmlns:w16du="http://schemas.microsoft.com/office/word/2023/wordml/word16du" xmlns:w16sdtdh="http://schemas.microsoft.com/office/word/2020/wordml/sdtdatahash" xmlns:w16se="http://schemas.microsoft.com/office/word/2015/wordml/symex" xmlns:wpg="http://schemas.microsoft.com/office/word/2010/wordprocessingGroup" xmlns:wpi="http://schemas.microsoft.com/office/word/2010/wordprocessingInk" xmlns:wne="http://schemas.microsoft.com/office/word/2006/wordml" xmlns:wps="http://schemas.microsoft.com/office/word/2010/wordprocessingShape" mc:Ignorable="w14 w15 w16se w16cid w16 w16cex w16sdtdh wp14">
   <w:abstractNum w:abstractNumId="0" w15:restartNumberingAfterBreak="0">
+    <w:nsid w:val="2D5C6E7E"/>
+    <w:multiLevelType w:val="hybridMultilevel"/>
+    <w:tmpl w:val="69D804DE"/>
+    <w:lvl w:ilvl="0" w:tplc="EDC09422">
+      <w:start w:val="1"/>
+      <w:numFmt w:val="bullet"/>
+      <w:lvlText w:val="-"/>
+      <w:lvlJc w:val="left"/>
+      <w:pPr>
+        <w:ind w:left="720" w:hanging="360"/>
+      </w:pPr>
+      <w:rPr>
+        <w:rFonts w:ascii="Garamond" w:eastAsiaTheme="minorHAnsi" w:hAnsi="Garamond" w:cstheme="minorBidi" w:hint="default"/>
+      </w:rPr>
+    </w:lvl>
+    <w:lvl w:ilvl="1" w:tplc="04090003" w:tentative="1">
+      <w:start w:val="1"/>
+      <w:numFmt w:val="bullet"/>
+      <w:lvlText w:val="o"/>
+      <w:lvlJc w:val="left"/>
+      <w:pPr>
+        <w:ind w:left="1440" w:hanging="360"/>
+      </w:pPr>
+      <w:rPr>
+        <w:rFonts w:ascii="Courier New" w:hAnsi="Courier New" w:cs="Courier New" w:hint="default"/>
+      </w:rPr>
+    </w:lvl>
+    <w:lvl w:ilvl="2" w:tplc="04090005" w:tentative="1">
+      <w:start w:val="1"/>
+      <w:numFmt w:val="bullet"/>
+      <w:lvlText w:val=""/>
+      <w:lvlJc w:val="left"/>
+      <w:pPr>
+        <w:ind w:left="2160" w:hanging="360"/>
+      </w:pPr>
+      <w:rPr>
+        <w:rFonts w:ascii="Wingdings" w:hAnsi="Wingdings" w:hint="default"/>
+      </w:rPr>
+    </w:lvl>
+    <w:lvl w:ilvl="3" w:tplc="04090001" w:tentative="1">
+      <w:start w:val="1"/>
+      <w:numFmt w:val="bullet"/>
+      <w:lvlText w:val=""/>
+      <w:lvlJc w:val="left"/>
+      <w:pPr>
+        <w:ind w:left="2880" w:hanging="360"/>
+      </w:pPr>
+      <w:rPr>
+        <w:rFonts w:ascii="Symbol" w:hAnsi="Symbol" w:hint="default"/>
+      </w:rPr>
+    </w:lvl>
+    <w:lvl w:ilvl="4" w:tplc="04090003" w:tentative="1">
+      <w:start w:val="1"/>
+      <w:numFmt w:val="bullet"/>
+      <w:lvlText w:val="o"/>
+      <w:lvlJc w:val="left"/>
+      <w:pPr>
+        <w:ind w:left="3600" w:hanging="360"/>
+      </w:pPr>
+      <w:rPr>
+        <w:rFonts w:ascii="Courier New" w:hAnsi="Courier New" w:cs="Courier New" w:hint="default"/>
+      </w:rPr>
+    </w:lvl>
+    <w:lvl w:ilvl="5" w:tplc="04090005" w:tentative="1">
+      <w:start w:val="1"/>
+      <w:numFmt w:val="bullet"/>
+      <w:lvlText w:val=""/>
+      <w:lvlJc w:val="left"/>
+      <w:pPr>
+        <w:ind w:left="4320" w:hanging="360"/>
+      </w:pPr>
+      <w:rPr>
+        <w:rFonts w:ascii="Wingdings" w:hAnsi="Wingdings" w:hint="default"/>
+      </w:rPr>
+    </w:lvl>
+    <w:lvl w:ilvl="6" w:tplc="04090001" w:tentative="1">
+      <w:start w:val="1"/>
+      <w:numFmt w:val="bullet"/>
+      <w:lvlText w:val=""/>
+      <w:lvlJc w:val="left"/>
+      <w:pPr>
+        <w:ind w:left="5040" w:hanging="360"/>
+      </w:pPr>
+      <w:rPr>
+        <w:rFonts w:ascii="Symbol" w:hAnsi="Symbol" w:hint="default"/>
+      </w:rPr>
+    </w:lvl>
+    <w:lvl w:ilvl="7" w:tplc="04090003" w:tentative="1">
+      <w:start w:val="1"/>
+      <w:numFmt w:val="bullet"/>
+      <w:lvlText w:val="o"/>
+      <w:lvlJc w:val="left"/>
+      <w:pPr>
+        <w:ind w:left="5760" w:hanging="360"/>
+      </w:pPr>
+      <w:rPr>
+        <w:rFonts w:ascii="Courier New" w:hAnsi="Courier New" w:cs="Courier New" w:hint="default"/>
+      </w:rPr>
+    </w:lvl>
+    <w:lvl w:ilvl="8" w:tplc="04090005" w:tentative="1">
+      <w:start w:val="1"/>
+      <w:numFmt w:val="bullet"/>
+      <w:lvlText w:val=""/>
+      <w:lvlJc w:val="left"/>
+      <w:pPr>
+        <w:ind w:left="6480" w:hanging="360"/>
+      </w:pPr>
+      <w:rPr>
+        <w:rFonts w:ascii="Wingdings" w:hAnsi="Wingdings" w:hint="default"/>
+      </w:rPr>
+    </w:lvl>
+  </w:abstractNum>
+  <w:abstractNum w:abstractNumId="1" w15:restartNumberingAfterBreak="0">
     <w:nsid w:val="7AF904F9"/>
     <w:multiLevelType w:val="hybridMultilevel"/>
     <w:tmpl w:val="E658618C"/>
@@ -1487,7 +2280,7 @@
       </w:pPr>
     </w:lvl>
   </w:abstractNum>
-  <w:abstractNum w:abstractNumId="1" w15:restartNumberingAfterBreak="0">
+  <w:abstractNum w:abstractNumId="2" w15:restartNumberingAfterBreak="0">
     <w:nsid w:val="7F455752"/>
     <w:multiLevelType w:val="hybridMultilevel"/>
     <w:tmpl w:val="9E70AF98"/>
@@ -1601,10 +2394,13 @@
     </w:lvl>
   </w:abstractNum>
   <w:num w:numId="1" w16cid:durableId="24907645">
-    <w:abstractNumId w:val="0"/>
+    <w:abstractNumId w:val="1"/>
   </w:num>
   <w:num w:numId="2" w16cid:durableId="1404256353">
-    <w:abstractNumId w:val="1"/>
+    <w:abstractNumId w:val="2"/>
+  </w:num>
+  <w:num w:numId="3" w16cid:durableId="542063002">
+    <w:abstractNumId w:val="0"/>
   </w:num>
 </w:numbering>
 </file>

</xml_diff>

<commit_message>
Codebook, .xq file changes
Added some functions for getting work titles and authors based on the URI to the .xqm, tested some of this stuff in html_experiments.xq, should remove later.
</commit_message>
<xml_diff>
--- a/Treebank Search Codebook.docx
+++ b/Treebank Search Codebook.docx
@@ -1,6 +1,6 @@
 
 <file path=word/document.xml><?xml version="1.0" encoding="utf-8"?>
-<w:document xmlns:wpc="http://schemas.microsoft.com/office/word/2010/wordprocessingCanvas" xmlns:cx="http://schemas.microsoft.com/office/drawing/2014/chartex" xmlns:cx1="http://schemas.microsoft.com/office/drawing/2015/9/8/chartex" xmlns:cx2="http://schemas.microsoft.com/office/drawing/2015/10/21/chartex" xmlns:cx3="http://schemas.microsoft.com/office/drawing/2016/5/9/chartex" xmlns:cx4="http://schemas.microsoft.com/office/drawing/2016/5/10/chartex" xmlns:cx5="http://schemas.microsoft.com/office/drawing/2016/5/11/chartex" xmlns:cx6="http://schemas.microsoft.com/office/drawing/2016/5/12/chartex" xmlns:cx7="http://schemas.microsoft.com/office/drawing/2016/5/13/chartex" xmlns:cx8="http://schemas.microsoft.com/office/drawing/2016/5/14/chartex" xmlns:mc="http://schemas.openxmlformats.org/markup-compatibility/2006" xmlns:aink="http://schemas.microsoft.com/office/drawing/2016/ink" xmlns:am3d="http://schemas.microsoft.com/office/drawing/2017/model3d" xmlns:o="urn:schemas-microsoft-com:office:office" xmlns:oel="http://schemas.microsoft.com/office/2019/extlst" xmlns:r="http://schemas.openxmlformats.org/officeDocument/2006/relationships" xmlns:m="http://schemas.openxmlformats.org/officeDocument/2006/math" xmlns:v="urn:schemas-microsoft-com:vml" xmlns:wp14="http://schemas.microsoft.com/office/word/2010/wordprocessingDrawing" xmlns:wp="http://schemas.openxmlformats.org/drawingml/2006/wordprocessingDrawing" xmlns:w10="urn:schemas-microsoft-com:office:word" xmlns:w="http://schemas.openxmlformats.org/wordprocessingml/2006/main" xmlns:w14="http://schemas.microsoft.com/office/word/2010/wordml" xmlns:w15="http://schemas.microsoft.com/office/word/2012/wordml" xmlns:w16cex="http://schemas.microsoft.com/office/word/2018/wordml/cex" xmlns:w16cid="http://schemas.microsoft.com/office/word/2016/wordml/cid" xmlns:w16="http://schemas.microsoft.com/office/word/2018/wordml" xmlns:w16du="http://schemas.microsoft.com/office/word/2023/wordml/word16du" xmlns:w16sdtdh="http://schemas.microsoft.com/office/word/2020/wordml/sdtdatahash" xmlns:w16se="http://schemas.microsoft.com/office/word/2015/wordml/symex" xmlns:wpg="http://schemas.microsoft.com/office/word/2010/wordprocessingGroup" xmlns:wpi="http://schemas.microsoft.com/office/word/2010/wordprocessingInk" xmlns:wne="http://schemas.microsoft.com/office/word/2006/wordml" xmlns:wps="http://schemas.microsoft.com/office/word/2010/wordprocessingShape" mc:Ignorable="w14 w15 w16se w16cid w16 w16cex w16sdtdh wp14">
+<w:document xmlns:wpc="http://schemas.microsoft.com/office/word/2010/wordprocessingCanvas" xmlns:cx="http://schemas.microsoft.com/office/drawing/2014/chartex" xmlns:cx1="http://schemas.microsoft.com/office/drawing/2015/9/8/chartex" xmlns:cx2="http://schemas.microsoft.com/office/drawing/2015/10/21/chartex" xmlns:cx3="http://schemas.microsoft.com/office/drawing/2016/5/9/chartex" xmlns:cx4="http://schemas.microsoft.com/office/drawing/2016/5/10/chartex" xmlns:cx5="http://schemas.microsoft.com/office/drawing/2016/5/11/chartex" xmlns:cx6="http://schemas.microsoft.com/office/drawing/2016/5/12/chartex" xmlns:cx7="http://schemas.microsoft.com/office/drawing/2016/5/13/chartex" xmlns:cx8="http://schemas.microsoft.com/office/drawing/2016/5/14/chartex" xmlns:mc="http://schemas.openxmlformats.org/markup-compatibility/2006" xmlns:aink="http://schemas.microsoft.com/office/drawing/2016/ink" xmlns:am3d="http://schemas.microsoft.com/office/drawing/2017/model3d" xmlns:o="urn:schemas-microsoft-com:office:office" xmlns:oel="http://schemas.microsoft.com/office/2019/extlst" xmlns:r="http://schemas.openxmlformats.org/officeDocument/2006/relationships" xmlns:m="http://schemas.openxmlformats.org/officeDocument/2006/math" xmlns:v="urn:schemas-microsoft-com:vml" xmlns:wp14="http://schemas.microsoft.com/office/word/2010/wordprocessingDrawing" xmlns:wp="http://schemas.openxmlformats.org/drawingml/2006/wordprocessingDrawing" xmlns:w10="urn:schemas-microsoft-com:office:word" xmlns:w="http://schemas.openxmlformats.org/wordprocessingml/2006/main" xmlns:w14="http://schemas.microsoft.com/office/word/2010/wordml" xmlns:w15="http://schemas.microsoft.com/office/word/2012/wordml" xmlns:w16cex="http://schemas.microsoft.com/office/word/2018/wordml/cex" xmlns:w16cid="http://schemas.microsoft.com/office/word/2016/wordml/cid" xmlns:w16="http://schemas.microsoft.com/office/word/2018/wordml" xmlns:w16sdtdh="http://schemas.microsoft.com/office/word/2020/wordml/sdtdatahash" xmlns:w16se="http://schemas.microsoft.com/office/word/2015/wordml/symex" xmlns:wpg="http://schemas.microsoft.com/office/word/2010/wordprocessingGroup" xmlns:wpi="http://schemas.microsoft.com/office/word/2010/wordprocessingInk" xmlns:wne="http://schemas.microsoft.com/office/word/2006/wordml" xmlns:wps="http://schemas.microsoft.com/office/word/2010/wordprocessingShape" mc:Ignorable="w14 w15 w16se w16cid w16 w16cex w16sdtdh wp14">
   <w:body>
     <w:p>
       <w:pPr>
@@ -122,25 +122,7 @@
           <w:sz w:val="24"/>
           <w:szCs w:val="24"/>
         </w:rPr>
-        <w:t xml:space="preserve">), </w:t>
-      </w:r>
-      <w:proofErr w:type="gramStart"/>
-      <w:r>
-        <w:rPr>
-          <w:rFonts w:ascii="Garamond" w:hAnsi="Garamond"/>
-          <w:sz w:val="24"/>
-          <w:szCs w:val="24"/>
-        </w:rPr>
-        <w:t>an</w:t>
-      </w:r>
-      <w:proofErr w:type="gramEnd"/>
-      <w:r>
-        <w:rPr>
-          <w:rFonts w:ascii="Garamond" w:hAnsi="Garamond"/>
-          <w:sz w:val="24"/>
-          <w:szCs w:val="24"/>
-        </w:rPr>
-        <w:t xml:space="preserve"> XQuery module and script for searching the LDT and PROIEL treebanks</w:t>
+        <w:t>), an XQuery module and script for searching the LDT and PROIEL treebanks</w:t>
       </w:r>
       <w:r>
         <w:rPr>
@@ -225,25 +207,7 @@
           <w:sz w:val="24"/>
           <w:szCs w:val="24"/>
         </w:rPr>
-        <w:t>Find words based on their pos, relation (</w:t>
-      </w:r>
-      <w:proofErr w:type="gramStart"/>
-      <w:r>
-        <w:rPr>
-          <w:rFonts w:ascii="Garamond" w:hAnsi="Garamond"/>
-          <w:sz w:val="24"/>
-          <w:szCs w:val="24"/>
-        </w:rPr>
-        <w:t>i.e.</w:t>
-      </w:r>
-      <w:proofErr w:type="gramEnd"/>
-      <w:r>
-        <w:rPr>
-          <w:rFonts w:ascii="Garamond" w:hAnsi="Garamond"/>
-          <w:sz w:val="24"/>
-          <w:szCs w:val="24"/>
-        </w:rPr>
-        <w:t xml:space="preserve"> the relation type), or lemma</w:t>
+        <w:t>Find words based on their pos, relation (i.e. the relation type), or lemma</w:t>
       </w:r>
       <w:r>
         <w:rPr>
@@ -399,7 +363,6 @@
         </w:rPr>
         <w:t xml:space="preserve">) at the same time. If I want to find sentences where </w:t>
       </w:r>
-      <w:proofErr w:type="spellStart"/>
       <w:r>
         <w:rPr>
           <w:rFonts w:ascii="Garamond" w:hAnsi="Garamond"/>
@@ -408,9 +371,16 @@
           <w:sz w:val="24"/>
           <w:szCs w:val="24"/>
         </w:rPr>
-        <w:t>hortari</w:t>
-      </w:r>
-      <w:proofErr w:type="spellEnd"/>
+        <w:t xml:space="preserve">hortari </w:t>
+      </w:r>
+      <w:r>
+        <w:rPr>
+          <w:rFonts w:ascii="Garamond" w:hAnsi="Garamond"/>
+          <w:sz w:val="24"/>
+          <w:szCs w:val="24"/>
+        </w:rPr>
+        <w:t xml:space="preserve">is used with an </w:t>
+      </w:r>
       <w:r>
         <w:rPr>
           <w:rFonts w:ascii="Garamond" w:hAnsi="Garamond"/>
@@ -419,28 +389,8 @@
           <w:sz w:val="24"/>
           <w:szCs w:val="24"/>
         </w:rPr>
-        <w:t xml:space="preserve"> </w:t>
-      </w:r>
-      <w:r>
-        <w:rPr>
-          <w:rFonts w:ascii="Garamond" w:hAnsi="Garamond"/>
-          <w:sz w:val="24"/>
-          <w:szCs w:val="24"/>
-        </w:rPr>
-        <w:t xml:space="preserve">is used with an </w:t>
-      </w:r>
-      <w:proofErr w:type="spellStart"/>
-      <w:r>
-        <w:rPr>
-          <w:rFonts w:ascii="Garamond" w:hAnsi="Garamond"/>
-          <w:i/>
-          <w:iCs/>
-          <w:sz w:val="24"/>
-          <w:szCs w:val="24"/>
-        </w:rPr>
         <w:t>ut</w:t>
       </w:r>
-      <w:proofErr w:type="spellEnd"/>
       <w:r>
         <w:rPr>
           <w:rFonts w:ascii="Garamond" w:hAnsi="Garamond"/>
@@ -570,25 +520,7 @@
           <w:sz w:val="24"/>
           <w:szCs w:val="24"/>
         </w:rPr>
-        <w:t xml:space="preserve">There should be a function to print the raw results or put them in a CSV file. The CSV should </w:t>
-      </w:r>
-      <w:proofErr w:type="gramStart"/>
-      <w:r>
-        <w:rPr>
-          <w:rFonts w:ascii="Garamond" w:hAnsi="Garamond"/>
-          <w:sz w:val="24"/>
-          <w:szCs w:val="24"/>
-        </w:rPr>
-        <w:t>contain</w:t>
-      </w:r>
-      <w:proofErr w:type="gramEnd"/>
-      <w:r>
-        <w:rPr>
-          <w:rFonts w:ascii="Garamond" w:hAnsi="Garamond"/>
-          <w:sz w:val="24"/>
-          <w:szCs w:val="24"/>
-        </w:rPr>
-        <w:t xml:space="preserve"> </w:t>
+        <w:t xml:space="preserve">There should be a function to print the raw results or put them in a CSV file. The CSV should contain </w:t>
       </w:r>
     </w:p>
     <w:p>
@@ -604,23 +536,13 @@
           <w:szCs w:val="24"/>
         </w:rPr>
       </w:pPr>
-      <w:proofErr w:type="gramStart"/>
-      <w:r>
-        <w:rPr>
-          <w:rFonts w:ascii="Garamond" w:hAnsi="Garamond"/>
-          <w:sz w:val="24"/>
-          <w:szCs w:val="24"/>
-        </w:rPr>
-        <w:t>All of</w:t>
-      </w:r>
-      <w:proofErr w:type="gramEnd"/>
-      <w:r>
-        <w:rPr>
-          <w:rFonts w:ascii="Garamond" w:hAnsi="Garamond"/>
-          <w:sz w:val="24"/>
-          <w:szCs w:val="24"/>
-        </w:rPr>
-        <w:t xml:space="preserve"> these need to be able to export to CSV</w:t>
+      <w:r>
+        <w:rPr>
+          <w:rFonts w:ascii="Garamond" w:hAnsi="Garamond"/>
+          <w:sz w:val="24"/>
+          <w:szCs w:val="24"/>
+        </w:rPr>
+        <w:t>All of these need to be able to export to CSV</w:t>
       </w:r>
       <w:r>
         <w:rPr>
@@ -696,25 +618,7 @@
           <w:sz w:val="24"/>
           <w:szCs w:val="24"/>
         </w:rPr>
-        <w:t xml:space="preserve">These should be in the </w:t>
-      </w:r>
-      <w:proofErr w:type="gramStart"/>
-      <w:r>
-        <w:rPr>
-          <w:rFonts w:ascii="Garamond" w:hAnsi="Garamond"/>
-          <w:sz w:val="24"/>
-          <w:szCs w:val="24"/>
-        </w:rPr>
-        <w:t>far left</w:t>
-      </w:r>
-      <w:proofErr w:type="gramEnd"/>
-      <w:r>
-        <w:rPr>
-          <w:rFonts w:ascii="Garamond" w:hAnsi="Garamond"/>
-          <w:sz w:val="24"/>
-          <w:szCs w:val="24"/>
-        </w:rPr>
-        <w:t xml:space="preserve"> columns; since they are not necessary for text analysis, I want to easily be able to chop off the left 6 columns and put the data into some kind of software.</w:t>
+        <w:t>These should be in the far left columns; since they are not necessary for text analysis, I want to easily be able to chop off the left 6 columns and put the data into some kind of software.</w:t>
       </w:r>
     </w:p>
     <w:p>
@@ -752,51 +656,15 @@
           <w:sz w:val="24"/>
           <w:szCs w:val="24"/>
         </w:rPr>
-        <w:t xml:space="preserve"> </w:t>
-      </w:r>
-      <w:proofErr w:type="gramStart"/>
-      <w:r>
-        <w:rPr>
-          <w:rFonts w:ascii="Garamond" w:hAnsi="Garamond"/>
-          <w:sz w:val="24"/>
-          <w:szCs w:val="24"/>
-        </w:rPr>
-        <w:t>columns</w:t>
-      </w:r>
-      <w:r>
-        <w:rPr>
-          <w:rFonts w:ascii="Garamond" w:hAnsi="Garamond"/>
-          <w:sz w:val="24"/>
-          <w:szCs w:val="24"/>
-        </w:rPr>
-        <w:t>, since</w:t>
-      </w:r>
-      <w:proofErr w:type="gramEnd"/>
-      <w:r>
-        <w:rPr>
-          <w:rFonts w:ascii="Garamond" w:hAnsi="Garamond"/>
-          <w:sz w:val="24"/>
-          <w:szCs w:val="24"/>
-        </w:rPr>
-        <w:t xml:space="preserve"> I want there to be one for each </w:t>
-      </w:r>
-      <w:proofErr w:type="spellStart"/>
-      <w:r>
-        <w:rPr>
-          <w:rFonts w:ascii="Garamond" w:hAnsi="Garamond"/>
-          <w:sz w:val="24"/>
-          <w:szCs w:val="24"/>
-        </w:rPr>
-        <w:t>postag</w:t>
-      </w:r>
-      <w:proofErr w:type="spellEnd"/>
-      <w:r>
-        <w:rPr>
-          <w:rFonts w:ascii="Garamond" w:hAnsi="Garamond"/>
-          <w:sz w:val="24"/>
-          <w:szCs w:val="24"/>
-        </w:rPr>
-        <w:t xml:space="preserve"> character</w:t>
+        <w:t xml:space="preserve"> columns</w:t>
+      </w:r>
+      <w:r>
+        <w:rPr>
+          <w:rFonts w:ascii="Garamond" w:hAnsi="Garamond"/>
+          <w:sz w:val="24"/>
+          <w:szCs w:val="24"/>
+        </w:rPr>
+        <w:t>, since I want there to be one for each postag character</w:t>
       </w:r>
       <w:r>
         <w:rPr>
@@ -830,25 +698,7 @@
           <w:sz w:val="24"/>
           <w:szCs w:val="24"/>
         </w:rPr>
-        <w:t xml:space="preserve">), it should have the forms of the two related words on one line, the relation and relationship of each, </w:t>
-      </w:r>
-      <w:proofErr w:type="gramStart"/>
-      <w:r>
-        <w:rPr>
-          <w:rFonts w:ascii="Garamond" w:hAnsi="Garamond"/>
-          <w:sz w:val="24"/>
-          <w:szCs w:val="24"/>
-        </w:rPr>
-        <w:t>and also</w:t>
-      </w:r>
-      <w:proofErr w:type="gramEnd"/>
-      <w:r>
-        <w:rPr>
-          <w:rFonts w:ascii="Garamond" w:hAnsi="Garamond"/>
-          <w:sz w:val="24"/>
-          <w:szCs w:val="24"/>
-        </w:rPr>
-        <w:t xml:space="preserve"> the word ID’s, so they can be found with more info.</w:t>
+        <w:t>), it should have the forms of the two related words on one line, the relation and relationship of each, and also the word ID’s, so they can be found with more info.</w:t>
       </w:r>
     </w:p>
     <w:p>
@@ -870,25 +720,7 @@
           <w:sz w:val="24"/>
           <w:szCs w:val="24"/>
         </w:rPr>
-        <w:t xml:space="preserve">In line with 8), a function for exporting a series of word nodes in </w:t>
-      </w:r>
-      <w:proofErr w:type="gramStart"/>
-      <w:r>
-        <w:rPr>
-          <w:rFonts w:ascii="Garamond" w:hAnsi="Garamond"/>
-          <w:sz w:val="24"/>
-          <w:szCs w:val="24"/>
-        </w:rPr>
-        <w:t>plain-text</w:t>
-      </w:r>
-      <w:proofErr w:type="gramEnd"/>
-      <w:r>
-        <w:rPr>
-          <w:rFonts w:ascii="Garamond" w:hAnsi="Garamond"/>
-          <w:sz w:val="24"/>
-          <w:szCs w:val="24"/>
-        </w:rPr>
-        <w:t>, as a treebank document, and as a CSV should be available.</w:t>
+        <w:t>In line with 8), a function for exporting a series of word nodes in plain-text, as a treebank document, and as a CSV should be available.</w:t>
       </w:r>
     </w:p>
     <w:p>
@@ -910,25 +742,7 @@
           <w:sz w:val="24"/>
           <w:szCs w:val="24"/>
         </w:rPr>
-        <w:t xml:space="preserve">Also </w:t>
-      </w:r>
-      <w:proofErr w:type="gramStart"/>
-      <w:r>
-        <w:rPr>
-          <w:rFonts w:ascii="Garamond" w:hAnsi="Garamond"/>
-          <w:sz w:val="24"/>
-          <w:szCs w:val="24"/>
-        </w:rPr>
-        <w:t>have</w:t>
-      </w:r>
-      <w:proofErr w:type="gramEnd"/>
-      <w:r>
-        <w:rPr>
-          <w:rFonts w:ascii="Garamond" w:hAnsi="Garamond"/>
-          <w:sz w:val="24"/>
-          <w:szCs w:val="24"/>
-        </w:rPr>
-        <w:t xml:space="preserve"> a function that can find the highest node in a sentence of a certain type (to cover situations where the PRED is not the highest because two main clauses are coordinated).</w:t>
+        <w:t>Also have a function that can find the highest node in a sentence of a certain type (to cover situations where the PRED is not the highest because two main clauses are coordinated).</w:t>
       </w:r>
     </w:p>
     <w:p>
@@ -964,38 +778,7 @@
           <w:sz w:val="24"/>
           <w:szCs w:val="24"/>
         </w:rPr>
-        <w:t xml:space="preserve">declare %public function </w:t>
-      </w:r>
-      <w:proofErr w:type="spellStart"/>
-      <w:proofErr w:type="gramStart"/>
-      <w:r>
-        <w:rPr>
-          <w:rFonts w:ascii="Garamond" w:hAnsi="Garamond"/>
-          <w:color w:val="808080" w:themeColor="background1" w:themeShade="80"/>
-          <w:sz w:val="24"/>
-          <w:szCs w:val="24"/>
-        </w:rPr>
-        <w:t>deh:sentence</w:t>
-      </w:r>
-      <w:proofErr w:type="gramEnd"/>
-      <w:r>
-        <w:rPr>
-          <w:rFonts w:ascii="Garamond" w:hAnsi="Garamond"/>
-          <w:color w:val="808080" w:themeColor="background1" w:themeShade="80"/>
-          <w:sz w:val="24"/>
-          <w:szCs w:val="24"/>
-        </w:rPr>
-        <w:t>-lengths</w:t>
-      </w:r>
-      <w:proofErr w:type="spellEnd"/>
-      <w:r>
-        <w:rPr>
-          <w:rFonts w:ascii="Garamond" w:hAnsi="Garamond"/>
-          <w:color w:val="808080" w:themeColor="background1" w:themeShade="80"/>
-          <w:sz w:val="24"/>
-          <w:szCs w:val="24"/>
-        </w:rPr>
-        <w:t>($docs as node()*) as item()*</w:t>
+        <w:t>declare %public function deh:sentence-lengths($docs as node()*) as item()*</w:t>
       </w:r>
     </w:p>
     <w:p>
@@ -1071,106 +854,26 @@
           <w:sz w:val="24"/>
           <w:szCs w:val="24"/>
         </w:rPr>
-        <w:t xml:space="preserve">      let $</w:t>
-      </w:r>
-      <w:proofErr w:type="gramStart"/>
-      <w:r>
-        <w:rPr>
-          <w:rFonts w:ascii="Garamond" w:hAnsi="Garamond"/>
-          <w:color w:val="808080" w:themeColor="background1" w:themeShade="80"/>
-          <w:sz w:val="24"/>
-          <w:szCs w:val="24"/>
-        </w:rPr>
-        <w:t>words :</w:t>
-      </w:r>
-      <w:proofErr w:type="gramEnd"/>
-      <w:r>
-        <w:rPr>
-          <w:rFonts w:ascii="Garamond" w:hAnsi="Garamond"/>
-          <w:color w:val="808080" w:themeColor="background1" w:themeShade="80"/>
-          <w:sz w:val="24"/>
-          <w:szCs w:val="24"/>
-        </w:rPr>
-        <w:t>= $sentence/word[</w:t>
-      </w:r>
-      <w:proofErr w:type="spellStart"/>
-      <w:r>
-        <w:rPr>
-          <w:rFonts w:ascii="Garamond" w:hAnsi="Garamond"/>
-          <w:color w:val="808080" w:themeColor="background1" w:themeShade="80"/>
-          <w:sz w:val="24"/>
-          <w:szCs w:val="24"/>
-        </w:rPr>
-        <w:t>deh:check-punct</w:t>
-      </w:r>
-      <w:proofErr w:type="spellEnd"/>
-      <w:r>
-        <w:rPr>
-          <w:rFonts w:ascii="Garamond" w:hAnsi="Garamond"/>
-          <w:color w:val="808080" w:themeColor="background1" w:themeShade="80"/>
-          <w:sz w:val="24"/>
-          <w:szCs w:val="24"/>
-        </w:rPr>
-        <w:t>(</w:t>
-      </w:r>
-      <w:proofErr w:type="spellStart"/>
-      <w:r>
-        <w:rPr>
-          <w:rFonts w:ascii="Garamond" w:hAnsi="Garamond"/>
-          <w:color w:val="808080" w:themeColor="background1" w:themeShade="80"/>
-          <w:sz w:val="24"/>
-          <w:szCs w:val="24"/>
-        </w:rPr>
-        <w:t>fn:string</w:t>
-      </w:r>
-      <w:proofErr w:type="spellEnd"/>
-      <w:r>
-        <w:rPr>
-          <w:rFonts w:ascii="Garamond" w:hAnsi="Garamond"/>
-          <w:color w:val="808080" w:themeColor="background1" w:themeShade="80"/>
-          <w:sz w:val="24"/>
-          <w:szCs w:val="24"/>
-        </w:rPr>
-        <w:t>(@form)) ne true()]</w:t>
-      </w:r>
-    </w:p>
-    <w:p>
-      <w:pPr>
-        <w:rPr>
-          <w:rFonts w:ascii="Garamond" w:hAnsi="Garamond"/>
-          <w:color w:val="808080" w:themeColor="background1" w:themeShade="80"/>
-          <w:sz w:val="24"/>
-          <w:szCs w:val="24"/>
-        </w:rPr>
-      </w:pPr>
-      <w:r>
-        <w:rPr>
-          <w:rFonts w:ascii="Garamond" w:hAnsi="Garamond"/>
-          <w:color w:val="808080" w:themeColor="background1" w:themeShade="80"/>
-          <w:sz w:val="24"/>
-          <w:szCs w:val="24"/>
-        </w:rPr>
-        <w:t xml:space="preserve">        return &lt;count sentenceid='{$sentence/</w:t>
-      </w:r>
-      <w:proofErr w:type="gramStart"/>
-      <w:r>
-        <w:rPr>
-          <w:rFonts w:ascii="Garamond" w:hAnsi="Garamond"/>
-          <w:color w:val="808080" w:themeColor="background1" w:themeShade="80"/>
-          <w:sz w:val="24"/>
-          <w:szCs w:val="24"/>
-        </w:rPr>
-        <w:t>fn:string</w:t>
-      </w:r>
-      <w:proofErr w:type="gramEnd"/>
-      <w:r>
-        <w:rPr>
-          <w:rFonts w:ascii="Garamond" w:hAnsi="Garamond"/>
-          <w:color w:val="808080" w:themeColor="background1" w:themeShade="80"/>
-          <w:sz w:val="24"/>
-          <w:szCs w:val="24"/>
-        </w:rPr>
-        <w:t>(@id)}'&gt;{fn:count($words)}&lt;/count&gt;</w:t>
+        <w:t xml:space="preserve">      let $words := $sentence/word[deh:check-punct(fn:string(@form)) ne true()]</w:t>
+      </w:r>
+    </w:p>
+    <w:p>
+      <w:pPr>
+        <w:rPr>
+          <w:rFonts w:ascii="Garamond" w:hAnsi="Garamond"/>
+          <w:color w:val="808080" w:themeColor="background1" w:themeShade="80"/>
+          <w:sz w:val="24"/>
+          <w:szCs w:val="24"/>
+        </w:rPr>
+      </w:pPr>
+      <w:r>
+        <w:rPr>
+          <w:rFonts w:ascii="Garamond" w:hAnsi="Garamond"/>
+          <w:color w:val="808080" w:themeColor="background1" w:themeShade="80"/>
+          <w:sz w:val="24"/>
+          <w:szCs w:val="24"/>
+        </w:rPr>
+        <w:t xml:space="preserve">        return &lt;count sentenceid='{$sentence/fn:string(@id)}'&gt;{fn:count($words)}&lt;/count&gt;</w:t>
       </w:r>
     </w:p>
     <w:p>
@@ -1249,25 +952,7 @@
           <w:szCs w:val="24"/>
         </w:rPr>
         <w:lastRenderedPageBreak/>
-        <w:t xml:space="preserve">The tough decision is whether to leave each treebank in their own format or transfer </w:t>
-      </w:r>
-      <w:proofErr w:type="gramStart"/>
-      <w:r>
-        <w:rPr>
-          <w:rFonts w:ascii="Garamond" w:hAnsi="Garamond"/>
-          <w:sz w:val="24"/>
-          <w:szCs w:val="24"/>
-        </w:rPr>
-        <w:t>both over</w:t>
-      </w:r>
-      <w:proofErr w:type="gramEnd"/>
-      <w:r>
-        <w:rPr>
-          <w:rFonts w:ascii="Garamond" w:hAnsi="Garamond"/>
-          <w:sz w:val="24"/>
-          <w:szCs w:val="24"/>
-        </w:rPr>
-        <w:t xml:space="preserve"> to an independent format, so one function works for everything. Let us first look at the conversion options.</w:t>
+        <w:t>The tough decision is whether to leave each treebank in their own format or transfer both over to an independent format, so one function works for everything. Let us first look at the conversion options.</w:t>
       </w:r>
     </w:p>
     <w:p>
@@ -1306,97 +991,7 @@
           <w:szCs w:val="24"/>
         </w:rPr>
         <w:tab/>
-        <w:t>This section covers the rules for formatting the .</w:t>
-      </w:r>
-      <w:proofErr w:type="spellStart"/>
-      <w:r>
-        <w:rPr>
-          <w:rFonts w:ascii="Garamond" w:hAnsi="Garamond"/>
-          <w:sz w:val="24"/>
-          <w:szCs w:val="24"/>
-        </w:rPr>
-        <w:t>xqm</w:t>
-      </w:r>
-      <w:proofErr w:type="spellEnd"/>
-      <w:r>
-        <w:rPr>
-          <w:rFonts w:ascii="Garamond" w:hAnsi="Garamond"/>
-          <w:sz w:val="24"/>
-          <w:szCs w:val="24"/>
-        </w:rPr>
-        <w:t xml:space="preserve"> file for this project (titled </w:t>
-      </w:r>
-      <w:proofErr w:type="spellStart"/>
-      <w:r>
-        <w:rPr>
-          <w:rFonts w:ascii="Garamond" w:hAnsi="Garamond"/>
-          <w:sz w:val="24"/>
-          <w:szCs w:val="24"/>
-        </w:rPr>
-        <w:t>agldt_search.xqm</w:t>
-      </w:r>
-      <w:proofErr w:type="spellEnd"/>
-      <w:r>
-        <w:rPr>
-          <w:rFonts w:ascii="Garamond" w:hAnsi="Garamond"/>
-          <w:sz w:val="24"/>
-          <w:szCs w:val="24"/>
-        </w:rPr>
-        <w:t xml:space="preserve">). I have currently not decided </w:t>
-      </w:r>
-      <w:proofErr w:type="gramStart"/>
-      <w:r>
-        <w:rPr>
-          <w:rFonts w:ascii="Garamond" w:hAnsi="Garamond"/>
-          <w:sz w:val="24"/>
-          <w:szCs w:val="24"/>
-        </w:rPr>
-        <w:t>whether or not</w:t>
-      </w:r>
-      <w:proofErr w:type="gramEnd"/>
-      <w:r>
-        <w:rPr>
-          <w:rFonts w:ascii="Garamond" w:hAnsi="Garamond"/>
-          <w:sz w:val="24"/>
-          <w:szCs w:val="24"/>
-        </w:rPr>
-        <w:t xml:space="preserve"> to have multiple .</w:t>
-      </w:r>
-      <w:proofErr w:type="spellStart"/>
-      <w:r>
-        <w:rPr>
-          <w:rFonts w:ascii="Garamond" w:hAnsi="Garamond"/>
-          <w:sz w:val="24"/>
-          <w:szCs w:val="24"/>
-        </w:rPr>
-        <w:t>xqm</w:t>
-      </w:r>
-      <w:proofErr w:type="spellEnd"/>
-      <w:r>
-        <w:rPr>
-          <w:rFonts w:ascii="Garamond" w:hAnsi="Garamond"/>
-          <w:sz w:val="24"/>
-          <w:szCs w:val="24"/>
-        </w:rPr>
-        <w:t xml:space="preserve"> files, as it is uncertain whether even XQuery will be necessary. I will either create a separate module for PROIEL’s </w:t>
-      </w:r>
-      <w:proofErr w:type="gramStart"/>
-      <w:r>
-        <w:rPr>
-          <w:rFonts w:ascii="Garamond" w:hAnsi="Garamond"/>
-          <w:sz w:val="24"/>
-          <w:szCs w:val="24"/>
-        </w:rPr>
-        <w:t>standard, or</w:t>
-      </w:r>
-      <w:proofErr w:type="gramEnd"/>
-      <w:r>
-        <w:rPr>
-          <w:rFonts w:ascii="Garamond" w:hAnsi="Garamond"/>
-          <w:sz w:val="24"/>
-          <w:szCs w:val="24"/>
-        </w:rPr>
-        <w:t xml:space="preserve"> combine everything together (currently my preferred solution) and rename the files to something more helpful. As it stands, the AGLDT is the only treebank type this is compatible with.</w:t>
+        <w:t>This section covers the rules for formatting the .xqm file for this project (titled agldt_search.xqm). I have currently not decided whether or not to have multiple .xqm files, as it is uncertain whether even XQuery will be necessary. I will either create a separate module for PROIEL’s standard, or combine everything together (currently my preferred solution) and rename the files to something more helpful. As it stands, the AGLDT is the only treebank type this is compatible with.</w:t>
       </w:r>
     </w:p>
     <w:p>
@@ -1426,207 +1021,89 @@
           <w:szCs w:val="24"/>
         </w:rPr>
       </w:pPr>
-      <w:proofErr w:type="spellStart"/>
-      <w:r>
-        <w:rPr>
-          <w:rFonts w:ascii="Garamond" w:hAnsi="Garamond"/>
-          <w:color w:val="808080" w:themeColor="background1" w:themeShade="80"/>
-          <w:sz w:val="24"/>
-          <w:szCs w:val="24"/>
-        </w:rPr>
-        <w:t>xquery</w:t>
-      </w:r>
-      <w:proofErr w:type="spellEnd"/>
-      <w:r>
-        <w:rPr>
-          <w:rFonts w:ascii="Garamond" w:hAnsi="Garamond"/>
-          <w:color w:val="808080" w:themeColor="background1" w:themeShade="80"/>
-          <w:sz w:val="24"/>
-          <w:szCs w:val="24"/>
-        </w:rPr>
-        <w:t xml:space="preserve"> version "3.1</w:t>
-      </w:r>
-      <w:proofErr w:type="gramStart"/>
-      <w:r>
-        <w:rPr>
-          <w:rFonts w:ascii="Garamond" w:hAnsi="Garamond"/>
-          <w:color w:val="808080" w:themeColor="background1" w:themeShade="80"/>
-          <w:sz w:val="24"/>
-          <w:szCs w:val="24"/>
-        </w:rPr>
-        <w:t>";</w:t>
-      </w:r>
-      <w:proofErr w:type="gramEnd"/>
-    </w:p>
-    <w:p>
-      <w:pPr>
-        <w:rPr>
-          <w:rFonts w:ascii="Garamond" w:hAnsi="Garamond"/>
-          <w:color w:val="808080" w:themeColor="background1" w:themeShade="80"/>
-          <w:sz w:val="24"/>
-          <w:szCs w:val="24"/>
-        </w:rPr>
-      </w:pPr>
-    </w:p>
-    <w:p>
-      <w:pPr>
-        <w:rPr>
-          <w:rFonts w:ascii="Garamond" w:hAnsi="Garamond"/>
-          <w:color w:val="808080" w:themeColor="background1" w:themeShade="80"/>
-          <w:sz w:val="24"/>
-          <w:szCs w:val="24"/>
-        </w:rPr>
-      </w:pPr>
-      <w:r>
-        <w:rPr>
-          <w:rFonts w:ascii="Garamond" w:hAnsi="Garamond"/>
-          <w:color w:val="808080" w:themeColor="background1" w:themeShade="80"/>
-          <w:sz w:val="24"/>
-          <w:szCs w:val="24"/>
-        </w:rPr>
-        <w:t>module namespace deh = "https://www.youtube.com/channel/UCjpnvbQy_togZemPnQ_Gg9A</w:t>
-      </w:r>
-      <w:proofErr w:type="gramStart"/>
-      <w:r>
-        <w:rPr>
-          <w:rFonts w:ascii="Garamond" w:hAnsi="Garamond"/>
-          <w:color w:val="808080" w:themeColor="background1" w:themeShade="80"/>
-          <w:sz w:val="24"/>
-          <w:szCs w:val="24"/>
-        </w:rPr>
-        <w:t>";</w:t>
-      </w:r>
-      <w:proofErr w:type="gramEnd"/>
-    </w:p>
-    <w:p>
-      <w:pPr>
-        <w:rPr>
-          <w:rFonts w:ascii="Garamond" w:hAnsi="Garamond"/>
-          <w:color w:val="808080" w:themeColor="background1" w:themeShade="80"/>
-          <w:sz w:val="24"/>
-          <w:szCs w:val="24"/>
-        </w:rPr>
-      </w:pPr>
-    </w:p>
-    <w:p>
-      <w:pPr>
-        <w:rPr>
-          <w:rFonts w:ascii="Garamond" w:hAnsi="Garamond"/>
-          <w:color w:val="808080" w:themeColor="background1" w:themeShade="80"/>
-          <w:sz w:val="24"/>
-          <w:szCs w:val="24"/>
-        </w:rPr>
-      </w:pPr>
-      <w:r>
-        <w:rPr>
-          <w:rFonts w:ascii="Garamond" w:hAnsi="Garamond"/>
-          <w:color w:val="808080" w:themeColor="background1" w:themeShade="80"/>
-          <w:sz w:val="24"/>
-          <w:szCs w:val="24"/>
-        </w:rPr>
-        <w:t xml:space="preserve">import module namespace </w:t>
-      </w:r>
-      <w:proofErr w:type="spellStart"/>
-      <w:r>
-        <w:rPr>
-          <w:rFonts w:ascii="Garamond" w:hAnsi="Garamond"/>
-          <w:color w:val="808080" w:themeColor="background1" w:themeShade="80"/>
-          <w:sz w:val="24"/>
-          <w:szCs w:val="24"/>
-        </w:rPr>
-        <w:t>functx</w:t>
-      </w:r>
-      <w:proofErr w:type="spellEnd"/>
-      <w:r>
-        <w:rPr>
-          <w:rFonts w:ascii="Garamond" w:hAnsi="Garamond"/>
-          <w:color w:val="808080" w:themeColor="background1" w:themeShade="80"/>
-          <w:sz w:val="24"/>
-          <w:szCs w:val="24"/>
-        </w:rPr>
-        <w:t xml:space="preserve"> = "http://www.functx.com" at "http://www.xqueryfunctions.com/xq/functx-1.0.1-doc.xq</w:t>
-      </w:r>
-      <w:proofErr w:type="gramStart"/>
-      <w:r>
-        <w:rPr>
-          <w:rFonts w:ascii="Garamond" w:hAnsi="Garamond"/>
-          <w:color w:val="808080" w:themeColor="background1" w:themeShade="80"/>
-          <w:sz w:val="24"/>
-          <w:szCs w:val="24"/>
-        </w:rPr>
-        <w:t>";</w:t>
-      </w:r>
-      <w:proofErr w:type="gramEnd"/>
-    </w:p>
-    <w:p>
-      <w:pPr>
-        <w:rPr>
-          <w:rFonts w:ascii="Garamond" w:hAnsi="Garamond"/>
-          <w:sz w:val="24"/>
-          <w:szCs w:val="24"/>
-        </w:rPr>
-      </w:pPr>
-      <w:r>
-        <w:rPr>
-          <w:rFonts w:ascii="Garamond" w:hAnsi="Garamond"/>
-          <w:sz w:val="24"/>
-          <w:szCs w:val="24"/>
-        </w:rPr>
-        <w:t xml:space="preserve">The </w:t>
-      </w:r>
-      <w:proofErr w:type="spellStart"/>
-      <w:r>
-        <w:rPr>
-          <w:rFonts w:ascii="Garamond" w:hAnsi="Garamond"/>
-          <w:sz w:val="24"/>
-          <w:szCs w:val="24"/>
-        </w:rPr>
-        <w:t>Xquery</w:t>
-      </w:r>
-      <w:proofErr w:type="spellEnd"/>
-      <w:r>
-        <w:rPr>
-          <w:rFonts w:ascii="Garamond" w:hAnsi="Garamond"/>
-          <w:sz w:val="24"/>
-          <w:szCs w:val="24"/>
-        </w:rPr>
-        <w:t xml:space="preserve"> version and module namespace’s obligatory status should be obvious (the namespace gives a handle for us to import the module and reference the functions). We use several of the helpful </w:t>
-      </w:r>
-      <w:proofErr w:type="spellStart"/>
-      <w:r>
-        <w:rPr>
-          <w:rFonts w:ascii="Garamond" w:hAnsi="Garamond"/>
-          <w:sz w:val="24"/>
-          <w:szCs w:val="24"/>
-        </w:rPr>
-        <w:t>FunctX</w:t>
-      </w:r>
-      <w:proofErr w:type="spellEnd"/>
-      <w:r>
-        <w:rPr>
-          <w:rFonts w:ascii="Garamond" w:hAnsi="Garamond"/>
-          <w:sz w:val="24"/>
-          <w:szCs w:val="24"/>
-        </w:rPr>
-        <w:t xml:space="preserve"> functions here, so I have imported it in this .</w:t>
-      </w:r>
-      <w:proofErr w:type="spellStart"/>
-      <w:r>
-        <w:rPr>
-          <w:rFonts w:ascii="Garamond" w:hAnsi="Garamond"/>
-          <w:sz w:val="24"/>
-          <w:szCs w:val="24"/>
-        </w:rPr>
-        <w:t>xqm</w:t>
-      </w:r>
-      <w:proofErr w:type="spellEnd"/>
-      <w:r>
-        <w:rPr>
-          <w:rFonts w:ascii="Garamond" w:hAnsi="Garamond"/>
-          <w:sz w:val="24"/>
-          <w:szCs w:val="24"/>
-        </w:rPr>
-        <w:t xml:space="preserve"> file as well.</w:t>
+      <w:r>
+        <w:rPr>
+          <w:rFonts w:ascii="Garamond" w:hAnsi="Garamond"/>
+          <w:color w:val="808080" w:themeColor="background1" w:themeShade="80"/>
+          <w:sz w:val="24"/>
+          <w:szCs w:val="24"/>
+        </w:rPr>
+        <w:t>xquery version "3.1";</w:t>
+      </w:r>
+    </w:p>
+    <w:p>
+      <w:pPr>
+        <w:rPr>
+          <w:rFonts w:ascii="Garamond" w:hAnsi="Garamond"/>
+          <w:color w:val="808080" w:themeColor="background1" w:themeShade="80"/>
+          <w:sz w:val="24"/>
+          <w:szCs w:val="24"/>
+        </w:rPr>
+      </w:pPr>
+    </w:p>
+    <w:p>
+      <w:pPr>
+        <w:rPr>
+          <w:rFonts w:ascii="Garamond" w:hAnsi="Garamond"/>
+          <w:color w:val="808080" w:themeColor="background1" w:themeShade="80"/>
+          <w:sz w:val="24"/>
+          <w:szCs w:val="24"/>
+        </w:rPr>
+      </w:pPr>
+      <w:r>
+        <w:rPr>
+          <w:rFonts w:ascii="Garamond" w:hAnsi="Garamond"/>
+          <w:color w:val="808080" w:themeColor="background1" w:themeShade="80"/>
+          <w:sz w:val="24"/>
+          <w:szCs w:val="24"/>
+        </w:rPr>
+        <w:t>module namespace deh = "https://www.youtube.com/channel/UCjpnvbQy_togZemPnQ_Gg9A";</w:t>
+      </w:r>
+    </w:p>
+    <w:p>
+      <w:pPr>
+        <w:rPr>
+          <w:rFonts w:ascii="Garamond" w:hAnsi="Garamond"/>
+          <w:color w:val="808080" w:themeColor="background1" w:themeShade="80"/>
+          <w:sz w:val="24"/>
+          <w:szCs w:val="24"/>
+        </w:rPr>
+      </w:pPr>
+    </w:p>
+    <w:p>
+      <w:pPr>
+        <w:rPr>
+          <w:rFonts w:ascii="Garamond" w:hAnsi="Garamond"/>
+          <w:color w:val="808080" w:themeColor="background1" w:themeShade="80"/>
+          <w:sz w:val="24"/>
+          <w:szCs w:val="24"/>
+        </w:rPr>
+      </w:pPr>
+      <w:r>
+        <w:rPr>
+          <w:rFonts w:ascii="Garamond" w:hAnsi="Garamond"/>
+          <w:color w:val="808080" w:themeColor="background1" w:themeShade="80"/>
+          <w:sz w:val="24"/>
+          <w:szCs w:val="24"/>
+        </w:rPr>
+        <w:t>import module namespace functx = "http://www.functx.com" at "http://www.xqueryfunctions.com/xq/functx-1.0.1-doc.xq";</w:t>
+      </w:r>
+    </w:p>
+    <w:p>
+      <w:pPr>
+        <w:rPr>
+          <w:rFonts w:ascii="Garamond" w:hAnsi="Garamond"/>
+          <w:sz w:val="24"/>
+          <w:szCs w:val="24"/>
+        </w:rPr>
+      </w:pPr>
+      <w:r>
+        <w:rPr>
+          <w:rFonts w:ascii="Garamond" w:hAnsi="Garamond"/>
+          <w:sz w:val="24"/>
+          <w:szCs w:val="24"/>
+        </w:rPr>
+        <w:t>The Xquery version and module namespace’s obligatory status should be obvious (the namespace gives a handle for us to import the module and reference the functions). We use several of the helpful FunctX functions here, so I have imported it in this .xqm file as well.</w:t>
       </w:r>
     </w:p>
     <w:p>
@@ -1656,36 +1133,14 @@
           <w:szCs w:val="24"/>
         </w:rPr>
       </w:pPr>
-      <w:proofErr w:type="gramStart"/>
-      <w:r>
-        <w:rPr>
-          <w:rFonts w:ascii="Garamond" w:hAnsi="Garamond"/>
-          <w:color w:val="808080" w:themeColor="background1" w:themeShade="80"/>
-          <w:sz w:val="24"/>
-          <w:szCs w:val="24"/>
-        </w:rPr>
-        <w:t>(:------------------</w:t>
-      </w:r>
-      <w:proofErr w:type="spellStart"/>
-      <w:proofErr w:type="gramEnd"/>
-      <w:r>
-        <w:rPr>
-          <w:rFonts w:ascii="Garamond" w:hAnsi="Garamond"/>
-          <w:color w:val="808080" w:themeColor="background1" w:themeShade="80"/>
-          <w:sz w:val="24"/>
-          <w:szCs w:val="24"/>
-        </w:rPr>
-        <w:t>deh:postag-andSearch</w:t>
-      </w:r>
-      <w:proofErr w:type="spellEnd"/>
-      <w:r>
-        <w:rPr>
-          <w:rFonts w:ascii="Garamond" w:hAnsi="Garamond"/>
-          <w:color w:val="808080" w:themeColor="background1" w:themeShade="80"/>
-          <w:sz w:val="24"/>
-          <w:szCs w:val="24"/>
-        </w:rPr>
-        <w:t xml:space="preserve"> AND DEPENDENCIES------------------------------:)</w:t>
+      <w:r>
+        <w:rPr>
+          <w:rFonts w:ascii="Garamond" w:hAnsi="Garamond"/>
+          <w:color w:val="808080" w:themeColor="background1" w:themeShade="80"/>
+          <w:sz w:val="24"/>
+          <w:szCs w:val="24"/>
+        </w:rPr>
+        <w:t>(:------------------deh:postag-andSearch AND DEPENDENCIES------------------------------:)</w:t>
       </w:r>
     </w:p>
     <w:p>
@@ -1716,45 +1171,14 @@
           <w:szCs w:val="24"/>
         </w:rPr>
       </w:pPr>
-      <w:proofErr w:type="gramStart"/>
-      <w:r>
-        <w:rPr>
-          <w:rFonts w:ascii="Garamond" w:hAnsi="Garamond"/>
-          <w:color w:val="808080" w:themeColor="background1" w:themeShade="80"/>
-          <w:sz w:val="24"/>
-          <w:szCs w:val="24"/>
-        </w:rPr>
-        <w:t>(:---------------------------</w:t>
-      </w:r>
-      <w:proofErr w:type="gramEnd"/>
-      <w:r>
-        <w:rPr>
-          <w:rFonts w:ascii="Garamond" w:hAnsi="Garamond"/>
-          <w:color w:val="808080" w:themeColor="background1" w:themeShade="80"/>
-          <w:sz w:val="24"/>
-          <w:szCs w:val="24"/>
-        </w:rPr>
-        <w:t xml:space="preserve">END </w:t>
-      </w:r>
-      <w:proofErr w:type="spellStart"/>
-      <w:r>
-        <w:rPr>
-          <w:rFonts w:ascii="Garamond" w:hAnsi="Garamond"/>
-          <w:color w:val="808080" w:themeColor="background1" w:themeShade="80"/>
-          <w:sz w:val="24"/>
-          <w:szCs w:val="24"/>
-        </w:rPr>
-        <w:t>deh:postag-andSearch</w:t>
-      </w:r>
-      <w:proofErr w:type="spellEnd"/>
-      <w:r>
-        <w:rPr>
-          <w:rFonts w:ascii="Garamond" w:hAnsi="Garamond"/>
-          <w:color w:val="808080" w:themeColor="background1" w:themeShade="80"/>
-          <w:sz w:val="24"/>
-          <w:szCs w:val="24"/>
-        </w:rPr>
-        <w:t xml:space="preserve"> AND DEPENDENCIES--------------------------:)</w:t>
+      <w:r>
+        <w:rPr>
+          <w:rFonts w:ascii="Garamond" w:hAnsi="Garamond"/>
+          <w:color w:val="808080" w:themeColor="background1" w:themeShade="80"/>
+          <w:sz w:val="24"/>
+          <w:szCs w:val="24"/>
+        </w:rPr>
+        <w:t>(:---------------------------END deh:postag-andSearch AND DEPENDENCIES--------------------------:)</w:t>
       </w:r>
     </w:p>
     <w:p>
@@ -1847,8 +1271,6 @@
           <w:szCs w:val="24"/>
         </w:rPr>
       </w:pPr>
-      <w:proofErr w:type="spellStart"/>
-      <w:proofErr w:type="gramStart"/>
       <w:r>
         <w:rPr>
           <w:rFonts w:ascii="Garamond" w:hAnsi="Garamond"/>
@@ -1856,18 +1278,8 @@
           <w:szCs w:val="24"/>
         </w:rPr>
         <w:lastRenderedPageBreak/>
-        <w:t>deh:find</w:t>
-      </w:r>
-      <w:proofErr w:type="gramEnd"/>
-      <w:r>
-        <w:rPr>
-          <w:rFonts w:ascii="Garamond" w:hAnsi="Garamond"/>
-          <w:sz w:val="24"/>
-          <w:szCs w:val="24"/>
-        </w:rPr>
-        <w:t>-highest</w:t>
-      </w:r>
-      <w:proofErr w:type="spellEnd"/>
+        <w:t>deh:find-highest</w:t>
+      </w:r>
     </w:p>
     <w:p>
       <w:pPr>
@@ -1931,18 +1343,60 @@
           <w:sz w:val="24"/>
           <w:szCs w:val="24"/>
         </w:rPr>
-        <w:t xml:space="preserve">Takes an LDT node, and adds the document URI and sentence </w:t>
-      </w:r>
-      <w:proofErr w:type="gramStart"/>
-      <w:r>
-        <w:rPr>
-          <w:rFonts w:ascii="Garamond" w:hAnsi="Garamond"/>
-          <w:sz w:val="24"/>
-          <w:szCs w:val="24"/>
-        </w:rPr>
-        <w:t>ID</w:t>
-      </w:r>
-      <w:proofErr w:type="gramEnd"/>
+        <w:t>Takes an LDT node, and adds the document URI and sentence ID</w:t>
+      </w:r>
+    </w:p>
+    <w:p>
+      <w:pPr>
+        <w:rPr>
+          <w:rFonts w:ascii="Garamond" w:hAnsi="Garamond"/>
+          <w:sz w:val="24"/>
+          <w:szCs w:val="24"/>
+        </w:rPr>
+      </w:pPr>
+    </w:p>
+    <w:p>
+      <w:pPr>
+        <w:rPr>
+          <w:rFonts w:ascii="Garamond" w:hAnsi="Garamond"/>
+          <w:b/>
+          <w:bCs/>
+          <w:sz w:val="36"/>
+          <w:szCs w:val="36"/>
+        </w:rPr>
+      </w:pPr>
+      <w:r>
+        <w:rPr>
+          <w:rFonts w:ascii="Garamond" w:hAnsi="Garamond"/>
+          <w:b/>
+          <w:bCs/>
+          <w:sz w:val="36"/>
+          <w:szCs w:val="36"/>
+        </w:rPr>
+        <w:t>NOTES:</w:t>
+      </w:r>
+    </w:p>
+    <w:p>
+      <w:pPr>
+        <w:pStyle w:val="ListParagraph"/>
+        <w:numPr>
+          <w:ilvl w:val="0"/>
+          <w:numId w:val="2"/>
+        </w:numPr>
+        <w:rPr>
+          <w:rFonts w:ascii="Garamond" w:hAnsi="Garamond"/>
+          <w:sz w:val="24"/>
+          <w:szCs w:val="24"/>
+        </w:rPr>
+      </w:pPr>
+      <w:r>
+        <w:rPr>
+          <w:rFonts w:ascii="Garamond" w:hAnsi="Garamond"/>
+          <w:sz w:val="24"/>
+          <w:szCs w:val="24"/>
+        </w:rPr>
+        <w:t>In separating out quotes, you cannot rely on just pulling out that which is directly dependent on the verb of saying in LDT, since some other ancillary stuff often shows up; you have to filter out whatever does not come inbetween quotes primarily, that is the only way, and it has to work across sentences.</w:t>
+      </w:r>
     </w:p>
     <w:sectPr>
       <w:pgSz w:w="12240" w:h="15840"/>
@@ -1955,7 +1409,7 @@
 </file>
 
 <file path=word/endnotes.xml><?xml version="1.0" encoding="utf-8"?>
-<w:endnotes xmlns:wpc="http://schemas.microsoft.com/office/word/2010/wordprocessingCanvas" xmlns:cx="http://schemas.microsoft.com/office/drawing/2014/chartex" xmlns:cx1="http://schemas.microsoft.com/office/drawing/2015/9/8/chartex" xmlns:cx2="http://schemas.microsoft.com/office/drawing/2015/10/21/chartex" xmlns:cx3="http://schemas.microsoft.com/office/drawing/2016/5/9/chartex" xmlns:cx4="http://schemas.microsoft.com/office/drawing/2016/5/10/chartex" xmlns:cx5="http://schemas.microsoft.com/office/drawing/2016/5/11/chartex" xmlns:cx6="http://schemas.microsoft.com/office/drawing/2016/5/12/chartex" xmlns:cx7="http://schemas.microsoft.com/office/drawing/2016/5/13/chartex" xmlns:cx8="http://schemas.microsoft.com/office/drawing/2016/5/14/chartex" xmlns:mc="http://schemas.openxmlformats.org/markup-compatibility/2006" xmlns:aink="http://schemas.microsoft.com/office/drawing/2016/ink" xmlns:am3d="http://schemas.microsoft.com/office/drawing/2017/model3d" xmlns:o="urn:schemas-microsoft-com:office:office" xmlns:oel="http://schemas.microsoft.com/office/2019/extlst" xmlns:r="http://schemas.openxmlformats.org/officeDocument/2006/relationships" xmlns:m="http://schemas.openxmlformats.org/officeDocument/2006/math" xmlns:v="urn:schemas-microsoft-com:vml" xmlns:wp14="http://schemas.microsoft.com/office/word/2010/wordprocessingDrawing" xmlns:wp="http://schemas.openxmlformats.org/drawingml/2006/wordprocessingDrawing" xmlns:w10="urn:schemas-microsoft-com:office:word" xmlns:w="http://schemas.openxmlformats.org/wordprocessingml/2006/main" xmlns:w14="http://schemas.microsoft.com/office/word/2010/wordml" xmlns:w15="http://schemas.microsoft.com/office/word/2012/wordml" xmlns:w16cex="http://schemas.microsoft.com/office/word/2018/wordml/cex" xmlns:w16cid="http://schemas.microsoft.com/office/word/2016/wordml/cid" xmlns:w16="http://schemas.microsoft.com/office/word/2018/wordml" xmlns:w16du="http://schemas.microsoft.com/office/word/2023/wordml/word16du" xmlns:w16sdtdh="http://schemas.microsoft.com/office/word/2020/wordml/sdtdatahash" xmlns:w16se="http://schemas.microsoft.com/office/word/2015/wordml/symex" xmlns:wpg="http://schemas.microsoft.com/office/word/2010/wordprocessingGroup" xmlns:wpi="http://schemas.microsoft.com/office/word/2010/wordprocessingInk" xmlns:wne="http://schemas.microsoft.com/office/word/2006/wordml" xmlns:wps="http://schemas.microsoft.com/office/word/2010/wordprocessingShape" mc:Ignorable="w14 w15 w16se w16cid w16 w16cex w16sdtdh wp14">
+<w:endnotes xmlns:wpc="http://schemas.microsoft.com/office/word/2010/wordprocessingCanvas" xmlns:cx="http://schemas.microsoft.com/office/drawing/2014/chartex" xmlns:cx1="http://schemas.microsoft.com/office/drawing/2015/9/8/chartex" xmlns:cx2="http://schemas.microsoft.com/office/drawing/2015/10/21/chartex" xmlns:cx3="http://schemas.microsoft.com/office/drawing/2016/5/9/chartex" xmlns:cx4="http://schemas.microsoft.com/office/drawing/2016/5/10/chartex" xmlns:cx5="http://schemas.microsoft.com/office/drawing/2016/5/11/chartex" xmlns:cx6="http://schemas.microsoft.com/office/drawing/2016/5/12/chartex" xmlns:cx7="http://schemas.microsoft.com/office/drawing/2016/5/13/chartex" xmlns:cx8="http://schemas.microsoft.com/office/drawing/2016/5/14/chartex" xmlns:mc="http://schemas.openxmlformats.org/markup-compatibility/2006" xmlns:aink="http://schemas.microsoft.com/office/drawing/2016/ink" xmlns:am3d="http://schemas.microsoft.com/office/drawing/2017/model3d" xmlns:o="urn:schemas-microsoft-com:office:office" xmlns:oel="http://schemas.microsoft.com/office/2019/extlst" xmlns:r="http://schemas.openxmlformats.org/officeDocument/2006/relationships" xmlns:m="http://schemas.openxmlformats.org/officeDocument/2006/math" xmlns:v="urn:schemas-microsoft-com:vml" xmlns:wp14="http://schemas.microsoft.com/office/word/2010/wordprocessingDrawing" xmlns:wp="http://schemas.openxmlformats.org/drawingml/2006/wordprocessingDrawing" xmlns:w10="urn:schemas-microsoft-com:office:word" xmlns:w="http://schemas.openxmlformats.org/wordprocessingml/2006/main" xmlns:w14="http://schemas.microsoft.com/office/word/2010/wordml" xmlns:w15="http://schemas.microsoft.com/office/word/2012/wordml" xmlns:w16cex="http://schemas.microsoft.com/office/word/2018/wordml/cex" xmlns:w16cid="http://schemas.microsoft.com/office/word/2016/wordml/cid" xmlns:w16="http://schemas.microsoft.com/office/word/2018/wordml" xmlns:w16sdtdh="http://schemas.microsoft.com/office/word/2020/wordml/sdtdatahash" xmlns:w16se="http://schemas.microsoft.com/office/word/2015/wordml/symex" xmlns:wpg="http://schemas.microsoft.com/office/word/2010/wordprocessingGroup" xmlns:wpi="http://schemas.microsoft.com/office/word/2010/wordprocessingInk" xmlns:wne="http://schemas.microsoft.com/office/word/2006/wordml" xmlns:wps="http://schemas.microsoft.com/office/word/2010/wordprocessingShape" mc:Ignorable="w14 w15 w16se w16cid w16 w16cex w16sdtdh wp14">
   <w:endnote w:type="separator" w:id="-1">
     <w:p>
       <w:pPr>
@@ -1980,7 +1434,7 @@
 </file>
 
 <file path=word/footnotes.xml><?xml version="1.0" encoding="utf-8"?>
-<w:footnotes xmlns:wpc="http://schemas.microsoft.com/office/word/2010/wordprocessingCanvas" xmlns:cx="http://schemas.microsoft.com/office/drawing/2014/chartex" xmlns:cx1="http://schemas.microsoft.com/office/drawing/2015/9/8/chartex" xmlns:cx2="http://schemas.microsoft.com/office/drawing/2015/10/21/chartex" xmlns:cx3="http://schemas.microsoft.com/office/drawing/2016/5/9/chartex" xmlns:cx4="http://schemas.microsoft.com/office/drawing/2016/5/10/chartex" xmlns:cx5="http://schemas.microsoft.com/office/drawing/2016/5/11/chartex" xmlns:cx6="http://schemas.microsoft.com/office/drawing/2016/5/12/chartex" xmlns:cx7="http://schemas.microsoft.com/office/drawing/2016/5/13/chartex" xmlns:cx8="http://schemas.microsoft.com/office/drawing/2016/5/14/chartex" xmlns:mc="http://schemas.openxmlformats.org/markup-compatibility/2006" xmlns:aink="http://schemas.microsoft.com/office/drawing/2016/ink" xmlns:am3d="http://schemas.microsoft.com/office/drawing/2017/model3d" xmlns:o="urn:schemas-microsoft-com:office:office" xmlns:oel="http://schemas.microsoft.com/office/2019/extlst" xmlns:r="http://schemas.openxmlformats.org/officeDocument/2006/relationships" xmlns:m="http://schemas.openxmlformats.org/officeDocument/2006/math" xmlns:v="urn:schemas-microsoft-com:vml" xmlns:wp14="http://schemas.microsoft.com/office/word/2010/wordprocessingDrawing" xmlns:wp="http://schemas.openxmlformats.org/drawingml/2006/wordprocessingDrawing" xmlns:w10="urn:schemas-microsoft-com:office:word" xmlns:w="http://schemas.openxmlformats.org/wordprocessingml/2006/main" xmlns:w14="http://schemas.microsoft.com/office/word/2010/wordml" xmlns:w15="http://schemas.microsoft.com/office/word/2012/wordml" xmlns:w16cex="http://schemas.microsoft.com/office/word/2018/wordml/cex" xmlns:w16cid="http://schemas.microsoft.com/office/word/2016/wordml/cid" xmlns:w16="http://schemas.microsoft.com/office/word/2018/wordml" xmlns:w16du="http://schemas.microsoft.com/office/word/2023/wordml/word16du" xmlns:w16sdtdh="http://schemas.microsoft.com/office/word/2020/wordml/sdtdatahash" xmlns:w16se="http://schemas.microsoft.com/office/word/2015/wordml/symex" xmlns:wpg="http://schemas.microsoft.com/office/word/2010/wordprocessingGroup" xmlns:wpi="http://schemas.microsoft.com/office/word/2010/wordprocessingInk" xmlns:wne="http://schemas.microsoft.com/office/word/2006/wordml" xmlns:wps="http://schemas.microsoft.com/office/word/2010/wordprocessingShape" mc:Ignorable="w14 w15 w16se w16cid w16 w16cex w16sdtdh wp14">
+<w:footnotes xmlns:wpc="http://schemas.microsoft.com/office/word/2010/wordprocessingCanvas" xmlns:cx="http://schemas.microsoft.com/office/drawing/2014/chartex" xmlns:cx1="http://schemas.microsoft.com/office/drawing/2015/9/8/chartex" xmlns:cx2="http://schemas.microsoft.com/office/drawing/2015/10/21/chartex" xmlns:cx3="http://schemas.microsoft.com/office/drawing/2016/5/9/chartex" xmlns:cx4="http://schemas.microsoft.com/office/drawing/2016/5/10/chartex" xmlns:cx5="http://schemas.microsoft.com/office/drawing/2016/5/11/chartex" xmlns:cx6="http://schemas.microsoft.com/office/drawing/2016/5/12/chartex" xmlns:cx7="http://schemas.microsoft.com/office/drawing/2016/5/13/chartex" xmlns:cx8="http://schemas.microsoft.com/office/drawing/2016/5/14/chartex" xmlns:mc="http://schemas.openxmlformats.org/markup-compatibility/2006" xmlns:aink="http://schemas.microsoft.com/office/drawing/2016/ink" xmlns:am3d="http://schemas.microsoft.com/office/drawing/2017/model3d" xmlns:o="urn:schemas-microsoft-com:office:office" xmlns:oel="http://schemas.microsoft.com/office/2019/extlst" xmlns:r="http://schemas.openxmlformats.org/officeDocument/2006/relationships" xmlns:m="http://schemas.openxmlformats.org/officeDocument/2006/math" xmlns:v="urn:schemas-microsoft-com:vml" xmlns:wp14="http://schemas.microsoft.com/office/word/2010/wordprocessingDrawing" xmlns:wp="http://schemas.openxmlformats.org/drawingml/2006/wordprocessingDrawing" xmlns:w10="urn:schemas-microsoft-com:office:word" xmlns:w="http://schemas.openxmlformats.org/wordprocessingml/2006/main" xmlns:w14="http://schemas.microsoft.com/office/word/2010/wordml" xmlns:w15="http://schemas.microsoft.com/office/word/2012/wordml" xmlns:w16cex="http://schemas.microsoft.com/office/word/2018/wordml/cex" xmlns:w16cid="http://schemas.microsoft.com/office/word/2016/wordml/cid" xmlns:w16="http://schemas.microsoft.com/office/word/2018/wordml" xmlns:w16sdtdh="http://schemas.microsoft.com/office/word/2020/wordml/sdtdatahash" xmlns:w16se="http://schemas.microsoft.com/office/word/2015/wordml/symex" xmlns:wpg="http://schemas.microsoft.com/office/word/2010/wordprocessingGroup" xmlns:wpi="http://schemas.microsoft.com/office/word/2010/wordprocessingInk" xmlns:wne="http://schemas.microsoft.com/office/word/2006/wordml" xmlns:wps="http://schemas.microsoft.com/office/word/2010/wordprocessingShape" mc:Ignorable="w14 w15 w16se w16cid w16 w16cex w16sdtdh wp14">
   <w:footnote w:type="separator" w:id="-1">
     <w:p>
       <w:pPr>
@@ -2077,7 +1531,7 @@
 </file>
 
 <file path=word/numbering.xml><?xml version="1.0" encoding="utf-8"?>
-<w:numbering xmlns:wpc="http://schemas.microsoft.com/office/word/2010/wordprocessingCanvas" xmlns:cx="http://schemas.microsoft.com/office/drawing/2014/chartex" xmlns:cx1="http://schemas.microsoft.com/office/drawing/2015/9/8/chartex" xmlns:cx2="http://schemas.microsoft.com/office/drawing/2015/10/21/chartex" xmlns:cx3="http://schemas.microsoft.com/office/drawing/2016/5/9/chartex" xmlns:cx4="http://schemas.microsoft.com/office/drawing/2016/5/10/chartex" xmlns:cx5="http://schemas.microsoft.com/office/drawing/2016/5/11/chartex" xmlns:cx6="http://schemas.microsoft.com/office/drawing/2016/5/12/chartex" xmlns:cx7="http://schemas.microsoft.com/office/drawing/2016/5/13/chartex" xmlns:cx8="http://schemas.microsoft.com/office/drawing/2016/5/14/chartex" xmlns:mc="http://schemas.openxmlformats.org/markup-compatibility/2006" xmlns:aink="http://schemas.microsoft.com/office/drawing/2016/ink" xmlns:am3d="http://schemas.microsoft.com/office/drawing/2017/model3d" xmlns:o="urn:schemas-microsoft-com:office:office" xmlns:oel="http://schemas.microsoft.com/office/2019/extlst" xmlns:r="http://schemas.openxmlformats.org/officeDocument/2006/relationships" xmlns:m="http://schemas.openxmlformats.org/officeDocument/2006/math" xmlns:v="urn:schemas-microsoft-com:vml" xmlns:wp14="http://schemas.microsoft.com/office/word/2010/wordprocessingDrawing" xmlns:wp="http://schemas.openxmlformats.org/drawingml/2006/wordprocessingDrawing" xmlns:w10="urn:schemas-microsoft-com:office:word" xmlns:w="http://schemas.openxmlformats.org/wordprocessingml/2006/main" xmlns:w14="http://schemas.microsoft.com/office/word/2010/wordml" xmlns:w15="http://schemas.microsoft.com/office/word/2012/wordml" xmlns:w16cex="http://schemas.microsoft.com/office/word/2018/wordml/cex" xmlns:w16cid="http://schemas.microsoft.com/office/word/2016/wordml/cid" xmlns:w16="http://schemas.microsoft.com/office/word/2018/wordml" xmlns:w16du="http://schemas.microsoft.com/office/word/2023/wordml/word16du" xmlns:w16sdtdh="http://schemas.microsoft.com/office/word/2020/wordml/sdtdatahash" xmlns:w16se="http://schemas.microsoft.com/office/word/2015/wordml/symex" xmlns:wpg="http://schemas.microsoft.com/office/word/2010/wordprocessingGroup" xmlns:wpi="http://schemas.microsoft.com/office/word/2010/wordprocessingInk" xmlns:wne="http://schemas.microsoft.com/office/word/2006/wordml" xmlns:wps="http://schemas.microsoft.com/office/word/2010/wordprocessingShape" mc:Ignorable="w14 w15 w16se w16cid w16 w16cex w16sdtdh wp14">
+<w:numbering xmlns:wpc="http://schemas.microsoft.com/office/word/2010/wordprocessingCanvas" xmlns:cx="http://schemas.microsoft.com/office/drawing/2014/chartex" xmlns:cx1="http://schemas.microsoft.com/office/drawing/2015/9/8/chartex" xmlns:cx2="http://schemas.microsoft.com/office/drawing/2015/10/21/chartex" xmlns:cx3="http://schemas.microsoft.com/office/drawing/2016/5/9/chartex" xmlns:cx4="http://schemas.microsoft.com/office/drawing/2016/5/10/chartex" xmlns:cx5="http://schemas.microsoft.com/office/drawing/2016/5/11/chartex" xmlns:cx6="http://schemas.microsoft.com/office/drawing/2016/5/12/chartex" xmlns:cx7="http://schemas.microsoft.com/office/drawing/2016/5/13/chartex" xmlns:cx8="http://schemas.microsoft.com/office/drawing/2016/5/14/chartex" xmlns:mc="http://schemas.openxmlformats.org/markup-compatibility/2006" xmlns:aink="http://schemas.microsoft.com/office/drawing/2016/ink" xmlns:am3d="http://schemas.microsoft.com/office/drawing/2017/model3d" xmlns:o="urn:schemas-microsoft-com:office:office" xmlns:oel="http://schemas.microsoft.com/office/2019/extlst" xmlns:r="http://schemas.openxmlformats.org/officeDocument/2006/relationships" xmlns:m="http://schemas.openxmlformats.org/officeDocument/2006/math" xmlns:v="urn:schemas-microsoft-com:vml" xmlns:wp14="http://schemas.microsoft.com/office/word/2010/wordprocessingDrawing" xmlns:wp="http://schemas.openxmlformats.org/drawingml/2006/wordprocessingDrawing" xmlns:w10="urn:schemas-microsoft-com:office:word" xmlns:w="http://schemas.openxmlformats.org/wordprocessingml/2006/main" xmlns:w14="http://schemas.microsoft.com/office/word/2010/wordml" xmlns:w15="http://schemas.microsoft.com/office/word/2012/wordml" xmlns:w16cex="http://schemas.microsoft.com/office/word/2018/wordml/cex" xmlns:w16cid="http://schemas.microsoft.com/office/word/2016/wordml/cid" xmlns:w16="http://schemas.microsoft.com/office/word/2018/wordml" xmlns:w16sdtdh="http://schemas.microsoft.com/office/word/2020/wordml/sdtdatahash" xmlns:w16se="http://schemas.microsoft.com/office/word/2015/wordml/symex" xmlns:wpg="http://schemas.microsoft.com/office/word/2010/wordprocessingGroup" xmlns:wpi="http://schemas.microsoft.com/office/word/2010/wordprocessingInk" xmlns:wne="http://schemas.microsoft.com/office/word/2006/wordml" xmlns:wps="http://schemas.microsoft.com/office/word/2010/wordprocessingShape" mc:Ignorable="w14 w15 w16se w16cid w16 w16cex w16sdtdh wp14">
   <w:abstractNum w:abstractNumId="0" w15:restartNumberingAfterBreak="0">
     <w:nsid w:val="2D5C6E7E"/>
     <w:multiLevelType w:val="hybridMultilevel"/>

</xml_diff>

<commit_message>
Updated PROIEL, Updated the .xqm "Axis" functions
Removed the non-Latin PROIEL trees. Added arguments and new functionality to the "axis" functions, so when you use the deh:return-ancestors function, you can specify what depth of ancestor and whether to include siblings.
</commit_message>
<xml_diff>
--- a/Treebank Search Codebook.docx
+++ b/Treebank Search Codebook.docx
@@ -122,7 +122,68 @@
           <w:sz w:val="24"/>
           <w:szCs w:val="24"/>
         </w:rPr>
-        <w:t>), an XQuery module and script for searching the LDT and PROIEL treebanks</w:t>
+        <w:t xml:space="preserve">), </w:t>
+      </w:r>
+      <w:proofErr w:type="gramStart"/>
+      <w:r>
+        <w:rPr>
+          <w:rFonts w:ascii="Garamond" w:hAnsi="Garamond"/>
+          <w:sz w:val="24"/>
+          <w:szCs w:val="24"/>
+        </w:rPr>
+        <w:t>an</w:t>
+      </w:r>
+      <w:proofErr w:type="gramEnd"/>
+      <w:r>
+        <w:rPr>
+          <w:rFonts w:ascii="Garamond" w:hAnsi="Garamond"/>
+          <w:sz w:val="24"/>
+          <w:szCs w:val="24"/>
+        </w:rPr>
+        <w:t xml:space="preserve"> XQuery module and script </w:t>
+      </w:r>
+      <w:r>
+        <w:rPr>
+          <w:rFonts w:ascii="Garamond" w:hAnsi="Garamond"/>
+          <w:sz w:val="24"/>
+          <w:szCs w:val="24"/>
+        </w:rPr>
+        <w:t xml:space="preserve">written in </w:t>
+      </w:r>
+      <w:proofErr w:type="spellStart"/>
+      <w:r>
+        <w:rPr>
+          <w:rFonts w:ascii="Garamond" w:hAnsi="Garamond"/>
+          <w:sz w:val="24"/>
+          <w:szCs w:val="24"/>
+        </w:rPr>
+        <w:t>BaseX</w:t>
+      </w:r>
+      <w:proofErr w:type="spellEnd"/>
+      <w:r>
+        <w:rPr>
+          <w:rStyle w:val="FootnoteReference"/>
+          <w:rFonts w:ascii="Garamond" w:hAnsi="Garamond"/>
+          <w:sz w:val="24"/>
+          <w:szCs w:val="24"/>
+        </w:rPr>
+        <w:footnoteReference w:id="1"/>
+      </w:r>
+      <w:r>
+        <w:rPr>
+          <w:rFonts w:ascii="Garamond" w:hAnsi="Garamond"/>
+          <w:sz w:val="24"/>
+          <w:szCs w:val="24"/>
+        </w:rPr>
+        <w:t xml:space="preserve"> </w:t>
+      </w:r>
+      <w:r>
+        <w:rPr>
+          <w:rFonts w:ascii="Garamond" w:hAnsi="Garamond"/>
+          <w:sz w:val="24"/>
+          <w:szCs w:val="24"/>
+        </w:rPr>
+        <w:t>for searching the LDT and PROIEL treebanks</w:t>
       </w:r>
       <w:r>
         <w:rPr>
@@ -139,7 +200,7 @@
           <w:sz w:val="24"/>
           <w:szCs w:val="24"/>
         </w:rPr>
-        <w:footnoteReference w:id="1"/>
+        <w:footnoteReference w:id="2"/>
       </w:r>
       <w:r>
         <w:rPr>
@@ -187,6 +248,32 @@
         </w:rPr>
         <w:t>Find out how each process in querying the treebanks can be generalized to work with at least LDT and PROIEL; also figure out how it can be generalized to lemmatized texts.</w:t>
       </w:r>
+      <w:r>
+        <w:rPr>
+          <w:rFonts w:ascii="Garamond" w:hAnsi="Garamond"/>
+          <w:sz w:val="24"/>
+          <w:szCs w:val="24"/>
+        </w:rPr>
+        <w:t xml:space="preserve"> Note that you do not necessarily need a </w:t>
+      </w:r>
+      <w:r>
+        <w:rPr>
+          <w:rFonts w:ascii="Garamond" w:hAnsi="Garamond"/>
+          <w:b/>
+          <w:bCs/>
+          <w:sz w:val="24"/>
+          <w:szCs w:val="24"/>
+        </w:rPr>
+        <w:t xml:space="preserve">conversion function </w:t>
+      </w:r>
+      <w:r>
+        <w:rPr>
+          <w:rFonts w:ascii="Garamond" w:hAnsi="Garamond"/>
+          <w:sz w:val="24"/>
+          <w:szCs w:val="24"/>
+        </w:rPr>
+        <w:t xml:space="preserve">(one which converts LDT search terms (i.e. </w:t>
+      </w:r>
     </w:p>
     <w:p>
       <w:pPr>
@@ -207,7 +294,25 @@
           <w:sz w:val="24"/>
           <w:szCs w:val="24"/>
         </w:rPr>
-        <w:t>Find words based on their pos, relation (i.e. the relation type), or lemma</w:t>
+        <w:t>Find words based on their pos, relation (</w:t>
+      </w:r>
+      <w:proofErr w:type="gramStart"/>
+      <w:r>
+        <w:rPr>
+          <w:rFonts w:ascii="Garamond" w:hAnsi="Garamond"/>
+          <w:sz w:val="24"/>
+          <w:szCs w:val="24"/>
+        </w:rPr>
+        <w:t>i.e.</w:t>
+      </w:r>
+      <w:proofErr w:type="gramEnd"/>
+      <w:r>
+        <w:rPr>
+          <w:rFonts w:ascii="Garamond" w:hAnsi="Garamond"/>
+          <w:sz w:val="24"/>
+          <w:szCs w:val="24"/>
+        </w:rPr>
+        <w:t xml:space="preserve"> the relation type), or lemma</w:t>
       </w:r>
       <w:r>
         <w:rPr>
@@ -291,6 +396,7 @@
           <w:sz w:val="24"/>
           <w:szCs w:val="24"/>
         </w:rPr>
+        <w:lastRenderedPageBreak/>
         <w:t xml:space="preserve">Be able to nest the searches. The results of a search like </w:t>
       </w:r>
       <w:r>
@@ -363,6 +469,7 @@
         </w:rPr>
         <w:t xml:space="preserve">) at the same time. If I want to find sentences where </w:t>
       </w:r>
+      <w:proofErr w:type="spellStart"/>
       <w:r>
         <w:rPr>
           <w:rFonts w:ascii="Garamond" w:hAnsi="Garamond"/>
@@ -371,16 +478,9 @@
           <w:sz w:val="24"/>
           <w:szCs w:val="24"/>
         </w:rPr>
-        <w:t xml:space="preserve">hortari </w:t>
-      </w:r>
-      <w:r>
-        <w:rPr>
-          <w:rFonts w:ascii="Garamond" w:hAnsi="Garamond"/>
-          <w:sz w:val="24"/>
-          <w:szCs w:val="24"/>
-        </w:rPr>
-        <w:t xml:space="preserve">is used with an </w:t>
-      </w:r>
+        <w:t>hortari</w:t>
+      </w:r>
+      <w:proofErr w:type="spellEnd"/>
       <w:r>
         <w:rPr>
           <w:rFonts w:ascii="Garamond" w:hAnsi="Garamond"/>
@@ -389,24 +489,35 @@
           <w:sz w:val="24"/>
           <w:szCs w:val="24"/>
         </w:rPr>
+        <w:t xml:space="preserve"> </w:t>
+      </w:r>
+      <w:r>
+        <w:rPr>
+          <w:rFonts w:ascii="Garamond" w:hAnsi="Garamond"/>
+          <w:sz w:val="24"/>
+          <w:szCs w:val="24"/>
+        </w:rPr>
+        <w:t xml:space="preserve">is used with an </w:t>
+      </w:r>
+      <w:proofErr w:type="spellStart"/>
+      <w:r>
+        <w:rPr>
+          <w:rFonts w:ascii="Garamond" w:hAnsi="Garamond"/>
+          <w:i/>
+          <w:iCs/>
+          <w:sz w:val="24"/>
+          <w:szCs w:val="24"/>
+        </w:rPr>
         <w:t>ut</w:t>
       </w:r>
-      <w:r>
-        <w:rPr>
-          <w:rFonts w:ascii="Garamond" w:hAnsi="Garamond"/>
-          <w:sz w:val="24"/>
-          <w:szCs w:val="24"/>
-        </w:rPr>
-        <w:t>-</w:t>
-      </w:r>
-      <w:r>
-        <w:rPr>
-          <w:rFonts w:ascii="Garamond" w:hAnsi="Garamond"/>
-          <w:sz w:val="24"/>
-          <w:szCs w:val="24"/>
-        </w:rPr>
-        <w:lastRenderedPageBreak/>
-        <w:t xml:space="preserve">clause and an ablative absolute is also present, for whatever reason I would want to do something like that, it should be possible. </w:t>
+      <w:proofErr w:type="spellEnd"/>
+      <w:r>
+        <w:rPr>
+          <w:rFonts w:ascii="Garamond" w:hAnsi="Garamond"/>
+          <w:sz w:val="24"/>
+          <w:szCs w:val="24"/>
+        </w:rPr>
+        <w:t xml:space="preserve">-clause and an ablative absolute is also present, for whatever reason I would want to do something like that, it should be possible. </w:t>
       </w:r>
       <w:r>
         <w:rPr>
@@ -520,7 +631,25 @@
           <w:sz w:val="24"/>
           <w:szCs w:val="24"/>
         </w:rPr>
-        <w:t xml:space="preserve">There should be a function to print the raw results or put them in a CSV file. The CSV should contain </w:t>
+        <w:t xml:space="preserve">There should be a function to print the raw results or put them in a CSV file. The CSV should </w:t>
+      </w:r>
+      <w:proofErr w:type="gramStart"/>
+      <w:r>
+        <w:rPr>
+          <w:rFonts w:ascii="Garamond" w:hAnsi="Garamond"/>
+          <w:sz w:val="24"/>
+          <w:szCs w:val="24"/>
+        </w:rPr>
+        <w:t>contain</w:t>
+      </w:r>
+      <w:proofErr w:type="gramEnd"/>
+      <w:r>
+        <w:rPr>
+          <w:rFonts w:ascii="Garamond" w:hAnsi="Garamond"/>
+          <w:sz w:val="24"/>
+          <w:szCs w:val="24"/>
+        </w:rPr>
+        <w:t xml:space="preserve"> </w:t>
       </w:r>
     </w:p>
     <w:p>
@@ -536,13 +665,23 @@
           <w:szCs w:val="24"/>
         </w:rPr>
       </w:pPr>
-      <w:r>
-        <w:rPr>
-          <w:rFonts w:ascii="Garamond" w:hAnsi="Garamond"/>
-          <w:sz w:val="24"/>
-          <w:szCs w:val="24"/>
-        </w:rPr>
-        <w:t>All of these need to be able to export to CSV</w:t>
+      <w:proofErr w:type="gramStart"/>
+      <w:r>
+        <w:rPr>
+          <w:rFonts w:ascii="Garamond" w:hAnsi="Garamond"/>
+          <w:sz w:val="24"/>
+          <w:szCs w:val="24"/>
+        </w:rPr>
+        <w:t>All of</w:t>
+      </w:r>
+      <w:proofErr w:type="gramEnd"/>
+      <w:r>
+        <w:rPr>
+          <w:rFonts w:ascii="Garamond" w:hAnsi="Garamond"/>
+          <w:sz w:val="24"/>
+          <w:szCs w:val="24"/>
+        </w:rPr>
+        <w:t xml:space="preserve"> these need to be able to export to CSV</w:t>
       </w:r>
       <w:r>
         <w:rPr>
@@ -618,7 +757,25 @@
           <w:sz w:val="24"/>
           <w:szCs w:val="24"/>
         </w:rPr>
-        <w:t>These should be in the far left columns; since they are not necessary for text analysis, I want to easily be able to chop off the left 6 columns and put the data into some kind of software.</w:t>
+        <w:t xml:space="preserve">These should be in the </w:t>
+      </w:r>
+      <w:proofErr w:type="gramStart"/>
+      <w:r>
+        <w:rPr>
+          <w:rFonts w:ascii="Garamond" w:hAnsi="Garamond"/>
+          <w:sz w:val="24"/>
+          <w:szCs w:val="24"/>
+        </w:rPr>
+        <w:t>far left</w:t>
+      </w:r>
+      <w:proofErr w:type="gramEnd"/>
+      <w:r>
+        <w:rPr>
+          <w:rFonts w:ascii="Garamond" w:hAnsi="Garamond"/>
+          <w:sz w:val="24"/>
+          <w:szCs w:val="24"/>
+        </w:rPr>
+        <w:t xml:space="preserve"> columns; since they are not necessary for text analysis, I want to easily be able to chop off the left 6 columns and put the data into some kind of software.</w:t>
       </w:r>
     </w:p>
     <w:p>
@@ -656,15 +813,51 @@
           <w:sz w:val="24"/>
           <w:szCs w:val="24"/>
         </w:rPr>
-        <w:t xml:space="preserve"> columns</w:t>
-      </w:r>
-      <w:r>
-        <w:rPr>
-          <w:rFonts w:ascii="Garamond" w:hAnsi="Garamond"/>
-          <w:sz w:val="24"/>
-          <w:szCs w:val="24"/>
-        </w:rPr>
-        <w:t>, since I want there to be one for each postag character</w:t>
+        <w:t xml:space="preserve"> </w:t>
+      </w:r>
+      <w:proofErr w:type="gramStart"/>
+      <w:r>
+        <w:rPr>
+          <w:rFonts w:ascii="Garamond" w:hAnsi="Garamond"/>
+          <w:sz w:val="24"/>
+          <w:szCs w:val="24"/>
+        </w:rPr>
+        <w:t>columns</w:t>
+      </w:r>
+      <w:r>
+        <w:rPr>
+          <w:rFonts w:ascii="Garamond" w:hAnsi="Garamond"/>
+          <w:sz w:val="24"/>
+          <w:szCs w:val="24"/>
+        </w:rPr>
+        <w:t>, since</w:t>
+      </w:r>
+      <w:proofErr w:type="gramEnd"/>
+      <w:r>
+        <w:rPr>
+          <w:rFonts w:ascii="Garamond" w:hAnsi="Garamond"/>
+          <w:sz w:val="24"/>
+          <w:szCs w:val="24"/>
+        </w:rPr>
+        <w:t xml:space="preserve"> I want there to be one for each </w:t>
+      </w:r>
+      <w:proofErr w:type="spellStart"/>
+      <w:r>
+        <w:rPr>
+          <w:rFonts w:ascii="Garamond" w:hAnsi="Garamond"/>
+          <w:sz w:val="24"/>
+          <w:szCs w:val="24"/>
+        </w:rPr>
+        <w:t>postag</w:t>
+      </w:r>
+      <w:proofErr w:type="spellEnd"/>
+      <w:r>
+        <w:rPr>
+          <w:rFonts w:ascii="Garamond" w:hAnsi="Garamond"/>
+          <w:sz w:val="24"/>
+          <w:szCs w:val="24"/>
+        </w:rPr>
+        <w:t xml:space="preserve"> character</w:t>
       </w:r>
       <w:r>
         <w:rPr>
@@ -698,7 +891,25 @@
           <w:sz w:val="24"/>
           <w:szCs w:val="24"/>
         </w:rPr>
-        <w:t>), it should have the forms of the two related words on one line, the relation and relationship of each, and also the word ID’s, so they can be found with more info.</w:t>
+        <w:t xml:space="preserve">), it should have the forms of the two related words on one line, the relation and relationship of each, </w:t>
+      </w:r>
+      <w:proofErr w:type="gramStart"/>
+      <w:r>
+        <w:rPr>
+          <w:rFonts w:ascii="Garamond" w:hAnsi="Garamond"/>
+          <w:sz w:val="24"/>
+          <w:szCs w:val="24"/>
+        </w:rPr>
+        <w:t>and also</w:t>
+      </w:r>
+      <w:proofErr w:type="gramEnd"/>
+      <w:r>
+        <w:rPr>
+          <w:rFonts w:ascii="Garamond" w:hAnsi="Garamond"/>
+          <w:sz w:val="24"/>
+          <w:szCs w:val="24"/>
+        </w:rPr>
+        <w:t xml:space="preserve"> the word ID’s, so they can be found with more info.</w:t>
       </w:r>
     </w:p>
     <w:p>
@@ -720,7 +931,25 @@
           <w:sz w:val="24"/>
           <w:szCs w:val="24"/>
         </w:rPr>
-        <w:t>In line with 8), a function for exporting a series of word nodes in plain-text, as a treebank document, and as a CSV should be available.</w:t>
+        <w:t xml:space="preserve">In line with 8), a function for exporting a series of word nodes in </w:t>
+      </w:r>
+      <w:proofErr w:type="gramStart"/>
+      <w:r>
+        <w:rPr>
+          <w:rFonts w:ascii="Garamond" w:hAnsi="Garamond"/>
+          <w:sz w:val="24"/>
+          <w:szCs w:val="24"/>
+        </w:rPr>
+        <w:t>plain-text</w:t>
+      </w:r>
+      <w:proofErr w:type="gramEnd"/>
+      <w:r>
+        <w:rPr>
+          <w:rFonts w:ascii="Garamond" w:hAnsi="Garamond"/>
+          <w:sz w:val="24"/>
+          <w:szCs w:val="24"/>
+        </w:rPr>
+        <w:t>, as a treebank document, and as a CSV should be available.</w:t>
       </w:r>
     </w:p>
     <w:p>
@@ -742,7 +971,25 @@
           <w:sz w:val="24"/>
           <w:szCs w:val="24"/>
         </w:rPr>
-        <w:t>Also have a function that can find the highest node in a sentence of a certain type (to cover situations where the PRED is not the highest because two main clauses are coordinated).</w:t>
+        <w:t xml:space="preserve">Also </w:t>
+      </w:r>
+      <w:proofErr w:type="gramStart"/>
+      <w:r>
+        <w:rPr>
+          <w:rFonts w:ascii="Garamond" w:hAnsi="Garamond"/>
+          <w:sz w:val="24"/>
+          <w:szCs w:val="24"/>
+        </w:rPr>
+        <w:t>have</w:t>
+      </w:r>
+      <w:proofErr w:type="gramEnd"/>
+      <w:r>
+        <w:rPr>
+          <w:rFonts w:ascii="Garamond" w:hAnsi="Garamond"/>
+          <w:sz w:val="24"/>
+          <w:szCs w:val="24"/>
+        </w:rPr>
+        <w:t xml:space="preserve"> a function that can find the highest node in a sentence of a certain type (to cover situations where the PRED is not the highest because two main clauses are coordinated).</w:t>
       </w:r>
     </w:p>
     <w:p>
@@ -778,7 +1025,38 @@
           <w:sz w:val="24"/>
           <w:szCs w:val="24"/>
         </w:rPr>
-        <w:t>declare %public function deh:sentence-lengths($docs as node()*) as item()*</w:t>
+        <w:t xml:space="preserve">declare %public function </w:t>
+      </w:r>
+      <w:proofErr w:type="spellStart"/>
+      <w:proofErr w:type="gramStart"/>
+      <w:r>
+        <w:rPr>
+          <w:rFonts w:ascii="Garamond" w:hAnsi="Garamond"/>
+          <w:color w:val="808080" w:themeColor="background1" w:themeShade="80"/>
+          <w:sz w:val="24"/>
+          <w:szCs w:val="24"/>
+        </w:rPr>
+        <w:t>deh:sentence</w:t>
+      </w:r>
+      <w:proofErr w:type="gramEnd"/>
+      <w:r>
+        <w:rPr>
+          <w:rFonts w:ascii="Garamond" w:hAnsi="Garamond"/>
+          <w:color w:val="808080" w:themeColor="background1" w:themeShade="80"/>
+          <w:sz w:val="24"/>
+          <w:szCs w:val="24"/>
+        </w:rPr>
+        <w:t>-lengths</w:t>
+      </w:r>
+      <w:proofErr w:type="spellEnd"/>
+      <w:r>
+        <w:rPr>
+          <w:rFonts w:ascii="Garamond" w:hAnsi="Garamond"/>
+          <w:color w:val="808080" w:themeColor="background1" w:themeShade="80"/>
+          <w:sz w:val="24"/>
+          <w:szCs w:val="24"/>
+        </w:rPr>
+        <w:t>($docs as node()*) as item()*</w:t>
       </w:r>
     </w:p>
     <w:p>
@@ -854,26 +1132,106 @@
           <w:sz w:val="24"/>
           <w:szCs w:val="24"/>
         </w:rPr>
-        <w:t xml:space="preserve">      let $words := $sentence/word[deh:check-punct(fn:string(@form)) ne true()]</w:t>
-      </w:r>
-    </w:p>
-    <w:p>
-      <w:pPr>
-        <w:rPr>
-          <w:rFonts w:ascii="Garamond" w:hAnsi="Garamond"/>
-          <w:color w:val="808080" w:themeColor="background1" w:themeShade="80"/>
-          <w:sz w:val="24"/>
-          <w:szCs w:val="24"/>
-        </w:rPr>
-      </w:pPr>
-      <w:r>
-        <w:rPr>
-          <w:rFonts w:ascii="Garamond" w:hAnsi="Garamond"/>
-          <w:color w:val="808080" w:themeColor="background1" w:themeShade="80"/>
-          <w:sz w:val="24"/>
-          <w:szCs w:val="24"/>
-        </w:rPr>
-        <w:t xml:space="preserve">        return &lt;count sentenceid='{$sentence/fn:string(@id)}'&gt;{fn:count($words)}&lt;/count&gt;</w:t>
+        <w:t xml:space="preserve">      let $</w:t>
+      </w:r>
+      <w:proofErr w:type="gramStart"/>
+      <w:r>
+        <w:rPr>
+          <w:rFonts w:ascii="Garamond" w:hAnsi="Garamond"/>
+          <w:color w:val="808080" w:themeColor="background1" w:themeShade="80"/>
+          <w:sz w:val="24"/>
+          <w:szCs w:val="24"/>
+        </w:rPr>
+        <w:t>words :</w:t>
+      </w:r>
+      <w:proofErr w:type="gramEnd"/>
+      <w:r>
+        <w:rPr>
+          <w:rFonts w:ascii="Garamond" w:hAnsi="Garamond"/>
+          <w:color w:val="808080" w:themeColor="background1" w:themeShade="80"/>
+          <w:sz w:val="24"/>
+          <w:szCs w:val="24"/>
+        </w:rPr>
+        <w:t>= $sentence/word[</w:t>
+      </w:r>
+      <w:proofErr w:type="spellStart"/>
+      <w:r>
+        <w:rPr>
+          <w:rFonts w:ascii="Garamond" w:hAnsi="Garamond"/>
+          <w:color w:val="808080" w:themeColor="background1" w:themeShade="80"/>
+          <w:sz w:val="24"/>
+          <w:szCs w:val="24"/>
+        </w:rPr>
+        <w:t>deh:check-punct</w:t>
+      </w:r>
+      <w:proofErr w:type="spellEnd"/>
+      <w:r>
+        <w:rPr>
+          <w:rFonts w:ascii="Garamond" w:hAnsi="Garamond"/>
+          <w:color w:val="808080" w:themeColor="background1" w:themeShade="80"/>
+          <w:sz w:val="24"/>
+          <w:szCs w:val="24"/>
+        </w:rPr>
+        <w:t>(</w:t>
+      </w:r>
+      <w:proofErr w:type="spellStart"/>
+      <w:r>
+        <w:rPr>
+          <w:rFonts w:ascii="Garamond" w:hAnsi="Garamond"/>
+          <w:color w:val="808080" w:themeColor="background1" w:themeShade="80"/>
+          <w:sz w:val="24"/>
+          <w:szCs w:val="24"/>
+        </w:rPr>
+        <w:t>fn:string</w:t>
+      </w:r>
+      <w:proofErr w:type="spellEnd"/>
+      <w:r>
+        <w:rPr>
+          <w:rFonts w:ascii="Garamond" w:hAnsi="Garamond"/>
+          <w:color w:val="808080" w:themeColor="background1" w:themeShade="80"/>
+          <w:sz w:val="24"/>
+          <w:szCs w:val="24"/>
+        </w:rPr>
+        <w:t>(@form)) ne true()]</w:t>
+      </w:r>
+    </w:p>
+    <w:p>
+      <w:pPr>
+        <w:rPr>
+          <w:rFonts w:ascii="Garamond" w:hAnsi="Garamond"/>
+          <w:color w:val="808080" w:themeColor="background1" w:themeShade="80"/>
+          <w:sz w:val="24"/>
+          <w:szCs w:val="24"/>
+        </w:rPr>
+      </w:pPr>
+      <w:r>
+        <w:rPr>
+          <w:rFonts w:ascii="Garamond" w:hAnsi="Garamond"/>
+          <w:color w:val="808080" w:themeColor="background1" w:themeShade="80"/>
+          <w:sz w:val="24"/>
+          <w:szCs w:val="24"/>
+        </w:rPr>
+        <w:t xml:space="preserve">        return &lt;count sentenceid='{$sentence/</w:t>
+      </w:r>
+      <w:proofErr w:type="gramStart"/>
+      <w:r>
+        <w:rPr>
+          <w:rFonts w:ascii="Garamond" w:hAnsi="Garamond"/>
+          <w:color w:val="808080" w:themeColor="background1" w:themeShade="80"/>
+          <w:sz w:val="24"/>
+          <w:szCs w:val="24"/>
+        </w:rPr>
+        <w:t>fn:string</w:t>
+      </w:r>
+      <w:proofErr w:type="gramEnd"/>
+      <w:r>
+        <w:rPr>
+          <w:rFonts w:ascii="Garamond" w:hAnsi="Garamond"/>
+          <w:color w:val="808080" w:themeColor="background1" w:themeShade="80"/>
+          <w:sz w:val="24"/>
+          <w:szCs w:val="24"/>
+        </w:rPr>
+        <w:t>(@id)}'&gt;{fn:count($words)}&lt;/count&gt;</w:t>
       </w:r>
     </w:p>
     <w:p>
@@ -934,6 +1292,7 @@
           <w:sz w:val="36"/>
           <w:szCs w:val="36"/>
         </w:rPr>
+        <w:lastRenderedPageBreak/>
         <w:t>Issue 1: LDT and PROIEL Compatibility:</w:t>
       </w:r>
     </w:p>
@@ -951,8 +1310,25 @@
           <w:sz w:val="24"/>
           <w:szCs w:val="24"/>
         </w:rPr>
-        <w:lastRenderedPageBreak/>
-        <w:t>The tough decision is whether to leave each treebank in their own format or transfer both over to an independent format, so one function works for everything. Let us first look at the conversion options.</w:t>
+        <w:t xml:space="preserve">The tough decision is whether to leave each treebank in their own format or transfer </w:t>
+      </w:r>
+      <w:proofErr w:type="gramStart"/>
+      <w:r>
+        <w:rPr>
+          <w:rFonts w:ascii="Garamond" w:hAnsi="Garamond"/>
+          <w:sz w:val="24"/>
+          <w:szCs w:val="24"/>
+        </w:rPr>
+        <w:t>both over</w:t>
+      </w:r>
+      <w:proofErr w:type="gramEnd"/>
+      <w:r>
+        <w:rPr>
+          <w:rFonts w:ascii="Garamond" w:hAnsi="Garamond"/>
+          <w:sz w:val="24"/>
+          <w:szCs w:val="24"/>
+        </w:rPr>
+        <w:t xml:space="preserve"> to an independent format, so one function works for everything. Let us first look at the conversion options.</w:t>
       </w:r>
     </w:p>
     <w:p>
@@ -991,7 +1367,97 @@
           <w:szCs w:val="24"/>
         </w:rPr>
         <w:tab/>
-        <w:t>This section covers the rules for formatting the .xqm file for this project (titled agldt_search.xqm). I have currently not decided whether or not to have multiple .xqm files, as it is uncertain whether even XQuery will be necessary. I will either create a separate module for PROIEL’s standard, or combine everything together (currently my preferred solution) and rename the files to something more helpful. As it stands, the AGLDT is the only treebank type this is compatible with.</w:t>
+        <w:t>This section covers the rules for formatting the .</w:t>
+      </w:r>
+      <w:proofErr w:type="spellStart"/>
+      <w:r>
+        <w:rPr>
+          <w:rFonts w:ascii="Garamond" w:hAnsi="Garamond"/>
+          <w:sz w:val="24"/>
+          <w:szCs w:val="24"/>
+        </w:rPr>
+        <w:t>xqm</w:t>
+      </w:r>
+      <w:proofErr w:type="spellEnd"/>
+      <w:r>
+        <w:rPr>
+          <w:rFonts w:ascii="Garamond" w:hAnsi="Garamond"/>
+          <w:sz w:val="24"/>
+          <w:szCs w:val="24"/>
+        </w:rPr>
+        <w:t xml:space="preserve"> file for this project (titled </w:t>
+      </w:r>
+      <w:proofErr w:type="spellStart"/>
+      <w:r>
+        <w:rPr>
+          <w:rFonts w:ascii="Garamond" w:hAnsi="Garamond"/>
+          <w:sz w:val="24"/>
+          <w:szCs w:val="24"/>
+        </w:rPr>
+        <w:t>agldt_search.xqm</w:t>
+      </w:r>
+      <w:proofErr w:type="spellEnd"/>
+      <w:r>
+        <w:rPr>
+          <w:rFonts w:ascii="Garamond" w:hAnsi="Garamond"/>
+          <w:sz w:val="24"/>
+          <w:szCs w:val="24"/>
+        </w:rPr>
+        <w:t xml:space="preserve">). I have currently not decided </w:t>
+      </w:r>
+      <w:proofErr w:type="gramStart"/>
+      <w:r>
+        <w:rPr>
+          <w:rFonts w:ascii="Garamond" w:hAnsi="Garamond"/>
+          <w:sz w:val="24"/>
+          <w:szCs w:val="24"/>
+        </w:rPr>
+        <w:t>whether or not</w:t>
+      </w:r>
+      <w:proofErr w:type="gramEnd"/>
+      <w:r>
+        <w:rPr>
+          <w:rFonts w:ascii="Garamond" w:hAnsi="Garamond"/>
+          <w:sz w:val="24"/>
+          <w:szCs w:val="24"/>
+        </w:rPr>
+        <w:t xml:space="preserve"> to have multiple .</w:t>
+      </w:r>
+      <w:proofErr w:type="spellStart"/>
+      <w:r>
+        <w:rPr>
+          <w:rFonts w:ascii="Garamond" w:hAnsi="Garamond"/>
+          <w:sz w:val="24"/>
+          <w:szCs w:val="24"/>
+        </w:rPr>
+        <w:t>xqm</w:t>
+      </w:r>
+      <w:proofErr w:type="spellEnd"/>
+      <w:r>
+        <w:rPr>
+          <w:rFonts w:ascii="Garamond" w:hAnsi="Garamond"/>
+          <w:sz w:val="24"/>
+          <w:szCs w:val="24"/>
+        </w:rPr>
+        <w:t xml:space="preserve"> files, as it is uncertain whether even XQuery will be necessary. I will either create a separate module for PROIEL’s </w:t>
+      </w:r>
+      <w:proofErr w:type="gramStart"/>
+      <w:r>
+        <w:rPr>
+          <w:rFonts w:ascii="Garamond" w:hAnsi="Garamond"/>
+          <w:sz w:val="24"/>
+          <w:szCs w:val="24"/>
+        </w:rPr>
+        <w:t>standard, or</w:t>
+      </w:r>
+      <w:proofErr w:type="gramEnd"/>
+      <w:r>
+        <w:rPr>
+          <w:rFonts w:ascii="Garamond" w:hAnsi="Garamond"/>
+          <w:sz w:val="24"/>
+          <w:szCs w:val="24"/>
+        </w:rPr>
+        <w:t xml:space="preserve"> combine everything together (currently my preferred solution) and rename the files to something more helpful. As it stands, the AGLDT is the only treebank type this is compatible with.</w:t>
       </w:r>
     </w:p>
     <w:p>
@@ -1021,89 +1487,207 @@
           <w:szCs w:val="24"/>
         </w:rPr>
       </w:pPr>
-      <w:r>
-        <w:rPr>
-          <w:rFonts w:ascii="Garamond" w:hAnsi="Garamond"/>
-          <w:color w:val="808080" w:themeColor="background1" w:themeShade="80"/>
-          <w:sz w:val="24"/>
-          <w:szCs w:val="24"/>
-        </w:rPr>
-        <w:t>xquery version "3.1";</w:t>
-      </w:r>
-    </w:p>
-    <w:p>
-      <w:pPr>
-        <w:rPr>
-          <w:rFonts w:ascii="Garamond" w:hAnsi="Garamond"/>
-          <w:color w:val="808080" w:themeColor="background1" w:themeShade="80"/>
-          <w:sz w:val="24"/>
-          <w:szCs w:val="24"/>
-        </w:rPr>
-      </w:pPr>
-    </w:p>
-    <w:p>
-      <w:pPr>
-        <w:rPr>
-          <w:rFonts w:ascii="Garamond" w:hAnsi="Garamond"/>
-          <w:color w:val="808080" w:themeColor="background1" w:themeShade="80"/>
-          <w:sz w:val="24"/>
-          <w:szCs w:val="24"/>
-        </w:rPr>
-      </w:pPr>
-      <w:r>
-        <w:rPr>
-          <w:rFonts w:ascii="Garamond" w:hAnsi="Garamond"/>
-          <w:color w:val="808080" w:themeColor="background1" w:themeShade="80"/>
-          <w:sz w:val="24"/>
-          <w:szCs w:val="24"/>
-        </w:rPr>
-        <w:t>module namespace deh = "https://www.youtube.com/channel/UCjpnvbQy_togZemPnQ_Gg9A";</w:t>
-      </w:r>
-    </w:p>
-    <w:p>
-      <w:pPr>
-        <w:rPr>
-          <w:rFonts w:ascii="Garamond" w:hAnsi="Garamond"/>
-          <w:color w:val="808080" w:themeColor="background1" w:themeShade="80"/>
-          <w:sz w:val="24"/>
-          <w:szCs w:val="24"/>
-        </w:rPr>
-      </w:pPr>
-    </w:p>
-    <w:p>
-      <w:pPr>
-        <w:rPr>
-          <w:rFonts w:ascii="Garamond" w:hAnsi="Garamond"/>
-          <w:color w:val="808080" w:themeColor="background1" w:themeShade="80"/>
-          <w:sz w:val="24"/>
-          <w:szCs w:val="24"/>
-        </w:rPr>
-      </w:pPr>
-      <w:r>
-        <w:rPr>
-          <w:rFonts w:ascii="Garamond" w:hAnsi="Garamond"/>
-          <w:color w:val="808080" w:themeColor="background1" w:themeShade="80"/>
-          <w:sz w:val="24"/>
-          <w:szCs w:val="24"/>
-        </w:rPr>
-        <w:t>import module namespace functx = "http://www.functx.com" at "http://www.xqueryfunctions.com/xq/functx-1.0.1-doc.xq";</w:t>
-      </w:r>
-    </w:p>
-    <w:p>
-      <w:pPr>
-        <w:rPr>
-          <w:rFonts w:ascii="Garamond" w:hAnsi="Garamond"/>
-          <w:sz w:val="24"/>
-          <w:szCs w:val="24"/>
-        </w:rPr>
-      </w:pPr>
-      <w:r>
-        <w:rPr>
-          <w:rFonts w:ascii="Garamond" w:hAnsi="Garamond"/>
-          <w:sz w:val="24"/>
-          <w:szCs w:val="24"/>
-        </w:rPr>
-        <w:t>The Xquery version and module namespace’s obligatory status should be obvious (the namespace gives a handle for us to import the module and reference the functions). We use several of the helpful FunctX functions here, so I have imported it in this .xqm file as well.</w:t>
+      <w:proofErr w:type="spellStart"/>
+      <w:r>
+        <w:rPr>
+          <w:rFonts w:ascii="Garamond" w:hAnsi="Garamond"/>
+          <w:color w:val="808080" w:themeColor="background1" w:themeShade="80"/>
+          <w:sz w:val="24"/>
+          <w:szCs w:val="24"/>
+        </w:rPr>
+        <w:t>xquery</w:t>
+      </w:r>
+      <w:proofErr w:type="spellEnd"/>
+      <w:r>
+        <w:rPr>
+          <w:rFonts w:ascii="Garamond" w:hAnsi="Garamond"/>
+          <w:color w:val="808080" w:themeColor="background1" w:themeShade="80"/>
+          <w:sz w:val="24"/>
+          <w:szCs w:val="24"/>
+        </w:rPr>
+        <w:t xml:space="preserve"> version "3.1</w:t>
+      </w:r>
+      <w:proofErr w:type="gramStart"/>
+      <w:r>
+        <w:rPr>
+          <w:rFonts w:ascii="Garamond" w:hAnsi="Garamond"/>
+          <w:color w:val="808080" w:themeColor="background1" w:themeShade="80"/>
+          <w:sz w:val="24"/>
+          <w:szCs w:val="24"/>
+        </w:rPr>
+        <w:t>";</w:t>
+      </w:r>
+      <w:proofErr w:type="gramEnd"/>
+    </w:p>
+    <w:p>
+      <w:pPr>
+        <w:rPr>
+          <w:rFonts w:ascii="Garamond" w:hAnsi="Garamond"/>
+          <w:color w:val="808080" w:themeColor="background1" w:themeShade="80"/>
+          <w:sz w:val="24"/>
+          <w:szCs w:val="24"/>
+        </w:rPr>
+      </w:pPr>
+    </w:p>
+    <w:p>
+      <w:pPr>
+        <w:rPr>
+          <w:rFonts w:ascii="Garamond" w:hAnsi="Garamond"/>
+          <w:color w:val="808080" w:themeColor="background1" w:themeShade="80"/>
+          <w:sz w:val="24"/>
+          <w:szCs w:val="24"/>
+        </w:rPr>
+      </w:pPr>
+      <w:r>
+        <w:rPr>
+          <w:rFonts w:ascii="Garamond" w:hAnsi="Garamond"/>
+          <w:color w:val="808080" w:themeColor="background1" w:themeShade="80"/>
+          <w:sz w:val="24"/>
+          <w:szCs w:val="24"/>
+        </w:rPr>
+        <w:t>module namespace deh = "https://www.youtube.com/channel/UCjpnvbQy_togZemPnQ_Gg9A</w:t>
+      </w:r>
+      <w:proofErr w:type="gramStart"/>
+      <w:r>
+        <w:rPr>
+          <w:rFonts w:ascii="Garamond" w:hAnsi="Garamond"/>
+          <w:color w:val="808080" w:themeColor="background1" w:themeShade="80"/>
+          <w:sz w:val="24"/>
+          <w:szCs w:val="24"/>
+        </w:rPr>
+        <w:t>";</w:t>
+      </w:r>
+      <w:proofErr w:type="gramEnd"/>
+    </w:p>
+    <w:p>
+      <w:pPr>
+        <w:rPr>
+          <w:rFonts w:ascii="Garamond" w:hAnsi="Garamond"/>
+          <w:color w:val="808080" w:themeColor="background1" w:themeShade="80"/>
+          <w:sz w:val="24"/>
+          <w:szCs w:val="24"/>
+        </w:rPr>
+      </w:pPr>
+    </w:p>
+    <w:p>
+      <w:pPr>
+        <w:rPr>
+          <w:rFonts w:ascii="Garamond" w:hAnsi="Garamond"/>
+          <w:color w:val="808080" w:themeColor="background1" w:themeShade="80"/>
+          <w:sz w:val="24"/>
+          <w:szCs w:val="24"/>
+        </w:rPr>
+      </w:pPr>
+      <w:r>
+        <w:rPr>
+          <w:rFonts w:ascii="Garamond" w:hAnsi="Garamond"/>
+          <w:color w:val="808080" w:themeColor="background1" w:themeShade="80"/>
+          <w:sz w:val="24"/>
+          <w:szCs w:val="24"/>
+        </w:rPr>
+        <w:t xml:space="preserve">import module namespace </w:t>
+      </w:r>
+      <w:proofErr w:type="spellStart"/>
+      <w:r>
+        <w:rPr>
+          <w:rFonts w:ascii="Garamond" w:hAnsi="Garamond"/>
+          <w:color w:val="808080" w:themeColor="background1" w:themeShade="80"/>
+          <w:sz w:val="24"/>
+          <w:szCs w:val="24"/>
+        </w:rPr>
+        <w:t>functx</w:t>
+      </w:r>
+      <w:proofErr w:type="spellEnd"/>
+      <w:r>
+        <w:rPr>
+          <w:rFonts w:ascii="Garamond" w:hAnsi="Garamond"/>
+          <w:color w:val="808080" w:themeColor="background1" w:themeShade="80"/>
+          <w:sz w:val="24"/>
+          <w:szCs w:val="24"/>
+        </w:rPr>
+        <w:t xml:space="preserve"> = "http://www.functx.com" at "http://www.xqueryfunctions.com/xq/functx-1.0.1-doc.xq</w:t>
+      </w:r>
+      <w:proofErr w:type="gramStart"/>
+      <w:r>
+        <w:rPr>
+          <w:rFonts w:ascii="Garamond" w:hAnsi="Garamond"/>
+          <w:color w:val="808080" w:themeColor="background1" w:themeShade="80"/>
+          <w:sz w:val="24"/>
+          <w:szCs w:val="24"/>
+        </w:rPr>
+        <w:t>";</w:t>
+      </w:r>
+      <w:proofErr w:type="gramEnd"/>
+    </w:p>
+    <w:p>
+      <w:pPr>
+        <w:rPr>
+          <w:rFonts w:ascii="Garamond" w:hAnsi="Garamond"/>
+          <w:sz w:val="24"/>
+          <w:szCs w:val="24"/>
+        </w:rPr>
+      </w:pPr>
+      <w:r>
+        <w:rPr>
+          <w:rFonts w:ascii="Garamond" w:hAnsi="Garamond"/>
+          <w:sz w:val="24"/>
+          <w:szCs w:val="24"/>
+        </w:rPr>
+        <w:t xml:space="preserve">The </w:t>
+      </w:r>
+      <w:proofErr w:type="spellStart"/>
+      <w:r>
+        <w:rPr>
+          <w:rFonts w:ascii="Garamond" w:hAnsi="Garamond"/>
+          <w:sz w:val="24"/>
+          <w:szCs w:val="24"/>
+        </w:rPr>
+        <w:t>Xquery</w:t>
+      </w:r>
+      <w:proofErr w:type="spellEnd"/>
+      <w:r>
+        <w:rPr>
+          <w:rFonts w:ascii="Garamond" w:hAnsi="Garamond"/>
+          <w:sz w:val="24"/>
+          <w:szCs w:val="24"/>
+        </w:rPr>
+        <w:t xml:space="preserve"> version and module namespace’s obligatory status should be obvious (the namespace gives a handle for us to import the module and reference the functions). We use several of the helpful </w:t>
+      </w:r>
+      <w:proofErr w:type="spellStart"/>
+      <w:r>
+        <w:rPr>
+          <w:rFonts w:ascii="Garamond" w:hAnsi="Garamond"/>
+          <w:sz w:val="24"/>
+          <w:szCs w:val="24"/>
+        </w:rPr>
+        <w:t>FunctX</w:t>
+      </w:r>
+      <w:proofErr w:type="spellEnd"/>
+      <w:r>
+        <w:rPr>
+          <w:rFonts w:ascii="Garamond" w:hAnsi="Garamond"/>
+          <w:sz w:val="24"/>
+          <w:szCs w:val="24"/>
+        </w:rPr>
+        <w:t xml:space="preserve"> functions here, so I have imported it in this .</w:t>
+      </w:r>
+      <w:proofErr w:type="spellStart"/>
+      <w:r>
+        <w:rPr>
+          <w:rFonts w:ascii="Garamond" w:hAnsi="Garamond"/>
+          <w:sz w:val="24"/>
+          <w:szCs w:val="24"/>
+        </w:rPr>
+        <w:t>xqm</w:t>
+      </w:r>
+      <w:proofErr w:type="spellEnd"/>
+      <w:r>
+        <w:rPr>
+          <w:rFonts w:ascii="Garamond" w:hAnsi="Garamond"/>
+          <w:sz w:val="24"/>
+          <w:szCs w:val="24"/>
+        </w:rPr>
+        <w:t xml:space="preserve"> file as well.</w:t>
       </w:r>
     </w:p>
     <w:p>
@@ -1133,14 +1717,45 @@
           <w:szCs w:val="24"/>
         </w:rPr>
       </w:pPr>
-      <w:r>
-        <w:rPr>
-          <w:rFonts w:ascii="Garamond" w:hAnsi="Garamond"/>
-          <w:color w:val="808080" w:themeColor="background1" w:themeShade="80"/>
-          <w:sz w:val="24"/>
-          <w:szCs w:val="24"/>
-        </w:rPr>
-        <w:t>(:------------------deh:postag-andSearch AND DEPENDENCIES------------------------------:)</w:t>
+      <w:proofErr w:type="gramStart"/>
+      <w:r>
+        <w:rPr>
+          <w:rFonts w:ascii="Garamond" w:hAnsi="Garamond"/>
+          <w:color w:val="808080" w:themeColor="background1" w:themeShade="80"/>
+          <w:sz w:val="24"/>
+          <w:szCs w:val="24"/>
+        </w:rPr>
+        <w:t>(:------------------</w:t>
+      </w:r>
+      <w:proofErr w:type="gramEnd"/>
+      <w:r>
+        <w:rPr>
+          <w:rFonts w:ascii="Garamond" w:hAnsi="Garamond"/>
+          <w:color w:val="808080" w:themeColor="background1" w:themeShade="80"/>
+          <w:sz w:val="24"/>
+          <w:szCs w:val="24"/>
+        </w:rPr>
+        <w:t xml:space="preserve">START </w:t>
+      </w:r>
+      <w:proofErr w:type="spellStart"/>
+      <w:r>
+        <w:rPr>
+          <w:rFonts w:ascii="Garamond" w:hAnsi="Garamond"/>
+          <w:color w:val="808080" w:themeColor="background1" w:themeShade="80"/>
+          <w:sz w:val="24"/>
+          <w:szCs w:val="24"/>
+        </w:rPr>
+        <w:t>deh:postag-andSearch</w:t>
+      </w:r>
+      <w:proofErr w:type="spellEnd"/>
+      <w:r>
+        <w:rPr>
+          <w:rFonts w:ascii="Garamond" w:hAnsi="Garamond"/>
+          <w:color w:val="808080" w:themeColor="background1" w:themeShade="80"/>
+          <w:sz w:val="24"/>
+          <w:szCs w:val="24"/>
+        </w:rPr>
+        <w:t xml:space="preserve"> AND DEPENDENCIES------------------------------:)</w:t>
       </w:r>
     </w:p>
     <w:p>
@@ -1171,14 +1786,45 @@
           <w:szCs w:val="24"/>
         </w:rPr>
       </w:pPr>
-      <w:r>
-        <w:rPr>
-          <w:rFonts w:ascii="Garamond" w:hAnsi="Garamond"/>
-          <w:color w:val="808080" w:themeColor="background1" w:themeShade="80"/>
-          <w:sz w:val="24"/>
-          <w:szCs w:val="24"/>
-        </w:rPr>
-        <w:t>(:---------------------------END deh:postag-andSearch AND DEPENDENCIES--------------------------:)</w:t>
+      <w:proofErr w:type="gramStart"/>
+      <w:r>
+        <w:rPr>
+          <w:rFonts w:ascii="Garamond" w:hAnsi="Garamond"/>
+          <w:color w:val="808080" w:themeColor="background1" w:themeShade="80"/>
+          <w:sz w:val="24"/>
+          <w:szCs w:val="24"/>
+        </w:rPr>
+        <w:t>(:---------------------------</w:t>
+      </w:r>
+      <w:proofErr w:type="gramEnd"/>
+      <w:r>
+        <w:rPr>
+          <w:rFonts w:ascii="Garamond" w:hAnsi="Garamond"/>
+          <w:color w:val="808080" w:themeColor="background1" w:themeShade="80"/>
+          <w:sz w:val="24"/>
+          <w:szCs w:val="24"/>
+        </w:rPr>
+        <w:t xml:space="preserve">END </w:t>
+      </w:r>
+      <w:proofErr w:type="spellStart"/>
+      <w:r>
+        <w:rPr>
+          <w:rFonts w:ascii="Garamond" w:hAnsi="Garamond"/>
+          <w:color w:val="808080" w:themeColor="background1" w:themeShade="80"/>
+          <w:sz w:val="24"/>
+          <w:szCs w:val="24"/>
+        </w:rPr>
+        <w:t>deh:postag-andSearch</w:t>
+      </w:r>
+      <w:proofErr w:type="spellEnd"/>
+      <w:r>
+        <w:rPr>
+          <w:rFonts w:ascii="Garamond" w:hAnsi="Garamond"/>
+          <w:color w:val="808080" w:themeColor="background1" w:themeShade="80"/>
+          <w:sz w:val="24"/>
+          <w:szCs w:val="24"/>
+        </w:rPr>
+        <w:t xml:space="preserve"> AND DEPENDENCIES--------------------------:)</w:t>
       </w:r>
     </w:p>
     <w:p>
@@ -1196,6 +1842,32 @@
           <w:szCs w:val="24"/>
         </w:rPr>
         <w:t>A comment contains a line made up of a series of dashes (the number/length not being important). A description is placed in the middle, and it will start with END if it is marking the end of a section. Functions do not have to all be cordoned off into sections. Additionally, although I am currently using it to encapsulate important functions and their helpers/dependent functions, it does not have to be used that way. Just make sure the labels are clear and helpful.</w:t>
+      </w:r>
+    </w:p>
+    <w:p>
+      <w:pPr>
+        <w:rPr>
+          <w:rFonts w:ascii="Garamond" w:hAnsi="Garamond"/>
+          <w:sz w:val="24"/>
+          <w:szCs w:val="24"/>
+        </w:rPr>
+      </w:pPr>
+    </w:p>
+    <w:p>
+      <w:pPr>
+        <w:rPr>
+          <w:rFonts w:ascii="Garamond" w:hAnsi="Garamond"/>
+          <w:sz w:val="24"/>
+          <w:szCs w:val="24"/>
+        </w:rPr>
+      </w:pPr>
+      <w:r>
+        <w:rPr>
+          <w:rFonts w:ascii="Garamond" w:hAnsi="Garamond"/>
+          <w:sz w:val="24"/>
+          <w:szCs w:val="24"/>
+        </w:rPr>
+        <w:t>ADD NOTES ON FUNCTION DESCRIPTION FORMATTING HERE</w:t>
       </w:r>
     </w:p>
     <w:p>
@@ -1233,6 +1905,7 @@
           <w:sz w:val="24"/>
           <w:szCs w:val="24"/>
         </w:rPr>
+        <w:lastRenderedPageBreak/>
         <w:t xml:space="preserve">The first function I want to implement in both LDT and PROIEL would be retrieving every single sentence and their citations, so I can identify and remove doubles. </w:t>
       </w:r>
     </w:p>
@@ -1271,15 +1944,26 @@
           <w:szCs w:val="24"/>
         </w:rPr>
       </w:pPr>
-      <w:r>
-        <w:rPr>
-          <w:rFonts w:ascii="Garamond" w:hAnsi="Garamond"/>
-          <w:sz w:val="24"/>
-          <w:szCs w:val="24"/>
-        </w:rPr>
-        <w:lastRenderedPageBreak/>
-        <w:t>deh:find-highest</w:t>
-      </w:r>
+      <w:proofErr w:type="spellStart"/>
+      <w:proofErr w:type="gramStart"/>
+      <w:r>
+        <w:rPr>
+          <w:rFonts w:ascii="Garamond" w:hAnsi="Garamond"/>
+          <w:sz w:val="24"/>
+          <w:szCs w:val="24"/>
+        </w:rPr>
+        <w:t>deh:find</w:t>
+      </w:r>
+      <w:proofErr w:type="gramEnd"/>
+      <w:r>
+        <w:rPr>
+          <w:rFonts w:ascii="Garamond" w:hAnsi="Garamond"/>
+          <w:sz w:val="24"/>
+          <w:szCs w:val="24"/>
+        </w:rPr>
+        <w:t>-highest</w:t>
+      </w:r>
+      <w:proofErr w:type="spellEnd"/>
     </w:p>
     <w:p>
       <w:pPr>
@@ -1343,8 +2027,18 @@
           <w:sz w:val="24"/>
           <w:szCs w:val="24"/>
         </w:rPr>
-        <w:t>Takes an LDT node, and adds the document URI and sentence ID</w:t>
-      </w:r>
+        <w:t xml:space="preserve">Takes an LDT node, and adds the document URI and sentence </w:t>
+      </w:r>
+      <w:proofErr w:type="gramStart"/>
+      <w:r>
+        <w:rPr>
+          <w:rFonts w:ascii="Garamond" w:hAnsi="Garamond"/>
+          <w:sz w:val="24"/>
+          <w:szCs w:val="24"/>
+        </w:rPr>
+        <w:t>ID</w:t>
+      </w:r>
+      <w:proofErr w:type="gramEnd"/>
     </w:p>
     <w:p>
       <w:pPr>
@@ -1395,7 +2089,43 @@
           <w:sz w:val="24"/>
           <w:szCs w:val="24"/>
         </w:rPr>
-        <w:t>In separating out quotes, you cannot rely on just pulling out that which is directly dependent on the verb of saying in LDT, since some other ancillary stuff often shows up; you have to filter out whatever does not come inbetween quotes primarily, that is the only way, and it has to work across sentences.</w:t>
+        <w:t xml:space="preserve">In separating out quotes, you cannot rely on just pulling out that which is directly dependent on the verb of saying in LDT, since some other ancillary stuff often shows up; you </w:t>
+      </w:r>
+      <w:proofErr w:type="gramStart"/>
+      <w:r>
+        <w:rPr>
+          <w:rFonts w:ascii="Garamond" w:hAnsi="Garamond"/>
+          <w:sz w:val="24"/>
+          <w:szCs w:val="24"/>
+        </w:rPr>
+        <w:t>have to</w:t>
+      </w:r>
+      <w:proofErr w:type="gramEnd"/>
+      <w:r>
+        <w:rPr>
+          <w:rFonts w:ascii="Garamond" w:hAnsi="Garamond"/>
+          <w:sz w:val="24"/>
+          <w:szCs w:val="24"/>
+        </w:rPr>
+        <w:t xml:space="preserve"> filter out whatever does not come </w:t>
+      </w:r>
+      <w:proofErr w:type="spellStart"/>
+      <w:r>
+        <w:rPr>
+          <w:rFonts w:ascii="Garamond" w:hAnsi="Garamond"/>
+          <w:sz w:val="24"/>
+          <w:szCs w:val="24"/>
+        </w:rPr>
+        <w:t>inbetween</w:t>
+      </w:r>
+      <w:proofErr w:type="spellEnd"/>
+      <w:r>
+        <w:rPr>
+          <w:rFonts w:ascii="Garamond" w:hAnsi="Garamond"/>
+          <w:sz w:val="24"/>
+          <w:szCs w:val="24"/>
+        </w:rPr>
+        <w:t xml:space="preserve"> quotes primarily, that is the only way, and it has to work across sentences.</w:t>
       </w:r>
     </w:p>
     <w:sectPr>
@@ -1470,6 +2200,25 @@
         <w:t xml:space="preserve"> </w:t>
       </w:r>
       <w:r>
+        <w:t>https://basex.org/</w:t>
+      </w:r>
+    </w:p>
+  </w:footnote>
+  <w:footnote w:id="2">
+    <w:p>
+      <w:pPr>
+        <w:pStyle w:val="FootnoteText"/>
+      </w:pPr>
+      <w:r>
+        <w:rPr>
+          <w:rStyle w:val="FootnoteReference"/>
+        </w:rPr>
+        <w:footnoteRef/>
+      </w:r>
+      <w:r>
+        <w:t xml:space="preserve"> </w:t>
+      </w:r>
+      <w:r>
         <w:fldChar w:fldCharType="begin"/>
       </w:r>
       <w:r>
@@ -1484,7 +2233,25 @@
           <w:kern w:val="0"/>
           <w:szCs w:val="24"/>
         </w:rPr>
-        <w:t xml:space="preserve">David Bamman and Gregory Crane, “The Ancient Greek and Latin Dependency Treebanks,” in </w:t>
+        <w:t xml:space="preserve">David </w:t>
+      </w:r>
+      <w:proofErr w:type="spellStart"/>
+      <w:r>
+        <w:rPr>
+          <w:rFonts w:ascii="Calibri" w:hAnsi="Calibri" w:cs="Calibri"/>
+          <w:kern w:val="0"/>
+          <w:szCs w:val="24"/>
+        </w:rPr>
+        <w:t>Bamman</w:t>
+      </w:r>
+      <w:proofErr w:type="spellEnd"/>
+      <w:r>
+        <w:rPr>
+          <w:rFonts w:ascii="Calibri" w:hAnsi="Calibri" w:cs="Calibri"/>
+          <w:kern w:val="0"/>
+          <w:szCs w:val="24"/>
+        </w:rPr>
+        <w:t xml:space="preserve"> and Gregory Crane, “The Ancient Greek and Latin Dependency Treebanks,” in </w:t>
       </w:r>
       <w:r>
         <w:rPr>
@@ -1494,16 +2261,9 @@
           <w:kern w:val="0"/>
           <w:szCs w:val="24"/>
         </w:rPr>
-        <w:t>Language Technology for Cultural Heritage: Selected Papers from the LaTeCH Workshop Series</w:t>
-      </w:r>
-      <w:r>
-        <w:rPr>
-          <w:rFonts w:ascii="Calibri" w:hAnsi="Calibri" w:cs="Calibri"/>
-          <w:kern w:val="0"/>
-          <w:szCs w:val="24"/>
-        </w:rPr>
-        <w:t xml:space="preserve">, ed. Caroline Sporleder, Antal van den Bosch, and Kalliopi Zervanou, Theory and Applications of Natural Language Processing (Berlin/Heidelberg: Springer-Verlag, 2011), 79–98 (citation requires verification); Dag T. T. Haug and Marius L. Jøhndal, “Creating a Parallel Treebank of the Old Indo-European Bible Translations,” in </w:t>
-      </w:r>
+        <w:t xml:space="preserve">Language Technology for Cultural Heritage: Selected Papers from the </w:t>
+      </w:r>
+      <w:proofErr w:type="spellStart"/>
       <w:r>
         <w:rPr>
           <w:rFonts w:ascii="Calibri" w:hAnsi="Calibri" w:cs="Calibri"/>
@@ -1512,7 +2272,18 @@
           <w:kern w:val="0"/>
           <w:szCs w:val="24"/>
         </w:rPr>
-        <w:t>Proceedings of the Second Workshop on Language Technology for Cultural Heritage Data (LaTeCH 2008)</w:t>
+        <w:t>LaTeCH</w:t>
+      </w:r>
+      <w:proofErr w:type="spellEnd"/>
+      <w:r>
+        <w:rPr>
+          <w:rFonts w:ascii="Calibri" w:hAnsi="Calibri" w:cs="Calibri"/>
+          <w:i/>
+          <w:iCs/>
+          <w:kern w:val="0"/>
+          <w:szCs w:val="24"/>
+        </w:rPr>
+        <w:t xml:space="preserve"> Workshop Series</w:t>
       </w:r>
       <w:r>
         <w:rPr>
@@ -1520,7 +2291,209 @@
           <w:kern w:val="0"/>
           <w:szCs w:val="24"/>
         </w:rPr>
-        <w:t>, ed. Caroline Sporleder and Kiril Ribarov, 2008, 27–34, http://www.lrec-conf.org/proceedings/lrec2008/workshops/W22_Proceedings.pdf#page=31; also note that the Late Latin Charter Treebank, and Corpus of the Epigraphy of the Italian Peninsula of the First Millenium are other possibilities (they are mentioned in “Treebanks and Corpora” in the Thesis Guide). However, I have not decided whether to include these yet.</w:t>
+        <w:t xml:space="preserve">, ed. Caroline </w:t>
+      </w:r>
+      <w:proofErr w:type="spellStart"/>
+      <w:r>
+        <w:rPr>
+          <w:rFonts w:ascii="Calibri" w:hAnsi="Calibri" w:cs="Calibri"/>
+          <w:kern w:val="0"/>
+          <w:szCs w:val="24"/>
+        </w:rPr>
+        <w:t>Sporleder</w:t>
+      </w:r>
+      <w:proofErr w:type="spellEnd"/>
+      <w:r>
+        <w:rPr>
+          <w:rFonts w:ascii="Calibri" w:hAnsi="Calibri" w:cs="Calibri"/>
+          <w:kern w:val="0"/>
+          <w:szCs w:val="24"/>
+        </w:rPr>
+        <w:t xml:space="preserve">, </w:t>
+      </w:r>
+      <w:proofErr w:type="spellStart"/>
+      <w:r>
+        <w:rPr>
+          <w:rFonts w:ascii="Calibri" w:hAnsi="Calibri" w:cs="Calibri"/>
+          <w:kern w:val="0"/>
+          <w:szCs w:val="24"/>
+        </w:rPr>
+        <w:t>Antal</w:t>
+      </w:r>
+      <w:proofErr w:type="spellEnd"/>
+      <w:r>
+        <w:rPr>
+          <w:rFonts w:ascii="Calibri" w:hAnsi="Calibri" w:cs="Calibri"/>
+          <w:kern w:val="0"/>
+          <w:szCs w:val="24"/>
+        </w:rPr>
+        <w:t xml:space="preserve"> van den Bosch, and </w:t>
+      </w:r>
+      <w:proofErr w:type="spellStart"/>
+      <w:r>
+        <w:rPr>
+          <w:rFonts w:ascii="Calibri" w:hAnsi="Calibri" w:cs="Calibri"/>
+          <w:kern w:val="0"/>
+          <w:szCs w:val="24"/>
+        </w:rPr>
+        <w:t>Kalliopi</w:t>
+      </w:r>
+      <w:proofErr w:type="spellEnd"/>
+      <w:r>
+        <w:rPr>
+          <w:rFonts w:ascii="Calibri" w:hAnsi="Calibri" w:cs="Calibri"/>
+          <w:kern w:val="0"/>
+          <w:szCs w:val="24"/>
+        </w:rPr>
+        <w:t xml:space="preserve"> </w:t>
+      </w:r>
+      <w:proofErr w:type="spellStart"/>
+      <w:r>
+        <w:rPr>
+          <w:rFonts w:ascii="Calibri" w:hAnsi="Calibri" w:cs="Calibri"/>
+          <w:kern w:val="0"/>
+          <w:szCs w:val="24"/>
+        </w:rPr>
+        <w:t>Zervanou</w:t>
+      </w:r>
+      <w:proofErr w:type="spellEnd"/>
+      <w:r>
+        <w:rPr>
+          <w:rFonts w:ascii="Calibri" w:hAnsi="Calibri" w:cs="Calibri"/>
+          <w:kern w:val="0"/>
+          <w:szCs w:val="24"/>
+        </w:rPr>
+        <w:t xml:space="preserve">, Theory and Applications of Natural Language Processing (Berlin/Heidelberg: Springer-Verlag, 2011), 79–98 (citation requires verification); Dag T. T. </w:t>
+      </w:r>
+      <w:proofErr w:type="spellStart"/>
+      <w:r>
+        <w:rPr>
+          <w:rFonts w:ascii="Calibri" w:hAnsi="Calibri" w:cs="Calibri"/>
+          <w:kern w:val="0"/>
+          <w:szCs w:val="24"/>
+        </w:rPr>
+        <w:t>Haug</w:t>
+      </w:r>
+      <w:proofErr w:type="spellEnd"/>
+      <w:r>
+        <w:rPr>
+          <w:rFonts w:ascii="Calibri" w:hAnsi="Calibri" w:cs="Calibri"/>
+          <w:kern w:val="0"/>
+          <w:szCs w:val="24"/>
+        </w:rPr>
+        <w:t xml:space="preserve"> and Marius L. </w:t>
+      </w:r>
+      <w:proofErr w:type="spellStart"/>
+      <w:r>
+        <w:rPr>
+          <w:rFonts w:ascii="Calibri" w:hAnsi="Calibri" w:cs="Calibri"/>
+          <w:kern w:val="0"/>
+          <w:szCs w:val="24"/>
+        </w:rPr>
+        <w:t>Jøhndal</w:t>
+      </w:r>
+      <w:proofErr w:type="spellEnd"/>
+      <w:r>
+        <w:rPr>
+          <w:rFonts w:ascii="Calibri" w:hAnsi="Calibri" w:cs="Calibri"/>
+          <w:kern w:val="0"/>
+          <w:szCs w:val="24"/>
+        </w:rPr>
+        <w:t xml:space="preserve">, “Creating a Parallel Treebank of the Old Indo-European Bible Translations,” in </w:t>
+      </w:r>
+      <w:r>
+        <w:rPr>
+          <w:rFonts w:ascii="Calibri" w:hAnsi="Calibri" w:cs="Calibri"/>
+          <w:i/>
+          <w:iCs/>
+          <w:kern w:val="0"/>
+          <w:szCs w:val="24"/>
+        </w:rPr>
+        <w:t>Proceedings of the Second Workshop on Language Technology for Cultural Heritage Data (</w:t>
+      </w:r>
+      <w:proofErr w:type="spellStart"/>
+      <w:r>
+        <w:rPr>
+          <w:rFonts w:ascii="Calibri" w:hAnsi="Calibri" w:cs="Calibri"/>
+          <w:i/>
+          <w:iCs/>
+          <w:kern w:val="0"/>
+          <w:szCs w:val="24"/>
+        </w:rPr>
+        <w:t>LaTeCH</w:t>
+      </w:r>
+      <w:proofErr w:type="spellEnd"/>
+      <w:r>
+        <w:rPr>
+          <w:rFonts w:ascii="Calibri" w:hAnsi="Calibri" w:cs="Calibri"/>
+          <w:i/>
+          <w:iCs/>
+          <w:kern w:val="0"/>
+          <w:szCs w:val="24"/>
+        </w:rPr>
+        <w:t xml:space="preserve"> 2008)</w:t>
+      </w:r>
+      <w:r>
+        <w:rPr>
+          <w:rFonts w:ascii="Calibri" w:hAnsi="Calibri" w:cs="Calibri"/>
+          <w:kern w:val="0"/>
+          <w:szCs w:val="24"/>
+        </w:rPr>
+        <w:t xml:space="preserve">, ed. Caroline </w:t>
+      </w:r>
+      <w:proofErr w:type="spellStart"/>
+      <w:r>
+        <w:rPr>
+          <w:rFonts w:ascii="Calibri" w:hAnsi="Calibri" w:cs="Calibri"/>
+          <w:kern w:val="0"/>
+          <w:szCs w:val="24"/>
+        </w:rPr>
+        <w:t>Sporleder</w:t>
+      </w:r>
+      <w:proofErr w:type="spellEnd"/>
+      <w:r>
+        <w:rPr>
+          <w:rFonts w:ascii="Calibri" w:hAnsi="Calibri" w:cs="Calibri"/>
+          <w:kern w:val="0"/>
+          <w:szCs w:val="24"/>
+        </w:rPr>
+        <w:t xml:space="preserve"> and </w:t>
+      </w:r>
+      <w:proofErr w:type="spellStart"/>
+      <w:r>
+        <w:rPr>
+          <w:rFonts w:ascii="Calibri" w:hAnsi="Calibri" w:cs="Calibri"/>
+          <w:kern w:val="0"/>
+          <w:szCs w:val="24"/>
+        </w:rPr>
+        <w:t>Kiril</w:t>
+      </w:r>
+      <w:proofErr w:type="spellEnd"/>
+      <w:r>
+        <w:rPr>
+          <w:rFonts w:ascii="Calibri" w:hAnsi="Calibri" w:cs="Calibri"/>
+          <w:kern w:val="0"/>
+          <w:szCs w:val="24"/>
+        </w:rPr>
+        <w:t xml:space="preserve"> </w:t>
+      </w:r>
+      <w:proofErr w:type="spellStart"/>
+      <w:r>
+        <w:rPr>
+          <w:rFonts w:ascii="Calibri" w:hAnsi="Calibri" w:cs="Calibri"/>
+          <w:kern w:val="0"/>
+          <w:szCs w:val="24"/>
+        </w:rPr>
+        <w:t>Ribarov</w:t>
+      </w:r>
+      <w:proofErr w:type="spellEnd"/>
+      <w:r>
+        <w:rPr>
+          <w:rFonts w:ascii="Calibri" w:hAnsi="Calibri" w:cs="Calibri"/>
+          <w:kern w:val="0"/>
+          <w:szCs w:val="24"/>
+        </w:rPr>
+        <w:t>, 2008, 27–34, http://www.lrec-conf.org/proceedings/lrec2008/workshops/W22_Proceedings.pdf#page=31; also note that the Late Latin Charter Treebank, and Corpus of the Epigraphy of the Italian Peninsula of the First Millenium are other possibilities (they are mentioned in “Treebanks and Corpora” in the Thesis Guide). However, I have not decided whether to include these yet.</w:t>
       </w:r>
       <w:r>
         <w:fldChar w:fldCharType="end"/>
@@ -2690,4 +3663,16 @@
     </a:ext>
   </a:extLst>
 </a:theme>
+</file>
+
+<file path=customXml/item1.xml><?xml version="1.0" encoding="utf-8"?>
+<b:Sources xmlns:b="http://schemas.openxmlformats.org/officeDocument/2006/bibliography" xmlns="http://schemas.openxmlformats.org/officeDocument/2006/bibliography" SelectedStyle="\APASixthEditionOfficeOnline.xsl" StyleName="APA" Version="6"/>
+</file>
+
+<file path=customXml/itemProps1.xml><?xml version="1.0" encoding="utf-8"?>
+<ds:datastoreItem xmlns:ds="http://schemas.openxmlformats.org/officeDocument/2006/customXml" ds:itemID="{A519246C-CC2F-4DD7-8D4C-57EC85A63BF4}">
+  <ds:schemaRefs>
+    <ds:schemaRef ds:uri="http://schemas.openxmlformats.org/officeDocument/2006/bibliography"/>
+  </ds:schemaRefs>
+</ds:datastoreItem>
 </file>
</xml_diff>

<commit_message>
Regular update (specifics below)
Added compatibility with PROIEL to the deh:search() function (does not account for the POS, though). Also added negative search (i.e. "!indicative" returns anything that is not in the indicative mood, which does seem to exclude participles in PROIEL like LDT)
</commit_message>
<xml_diff>
--- a/Treebank Search Codebook.docx
+++ b/Treebank Search Codebook.docx
@@ -122,7 +122,25 @@
           <w:sz w:val="24"/>
           <w:szCs w:val="24"/>
         </w:rPr>
-        <w:t xml:space="preserve">), an XQuery module and script </w:t>
+        <w:t xml:space="preserve">), </w:t>
+      </w:r>
+      <w:proofErr w:type="gramStart"/>
+      <w:r>
+        <w:rPr>
+          <w:rFonts w:ascii="Garamond" w:hAnsi="Garamond"/>
+          <w:sz w:val="24"/>
+          <w:szCs w:val="24"/>
+        </w:rPr>
+        <w:t>an</w:t>
+      </w:r>
+      <w:proofErr w:type="gramEnd"/>
+      <w:r>
+        <w:rPr>
+          <w:rFonts w:ascii="Garamond" w:hAnsi="Garamond"/>
+          <w:sz w:val="24"/>
+          <w:szCs w:val="24"/>
+        </w:rPr>
+        <w:t xml:space="preserve"> XQuery module and script </w:t>
       </w:r>
       <w:r>
         <w:rPr>
@@ -276,7 +294,25 @@
           <w:sz w:val="24"/>
           <w:szCs w:val="24"/>
         </w:rPr>
-        <w:t>Find words based on their pos, relation (i.e. the relation type), or lemma</w:t>
+        <w:t>Find words based on their pos, relation (</w:t>
+      </w:r>
+      <w:proofErr w:type="gramStart"/>
+      <w:r>
+        <w:rPr>
+          <w:rFonts w:ascii="Garamond" w:hAnsi="Garamond"/>
+          <w:sz w:val="24"/>
+          <w:szCs w:val="24"/>
+        </w:rPr>
+        <w:t>i.e.</w:t>
+      </w:r>
+      <w:proofErr w:type="gramEnd"/>
+      <w:r>
+        <w:rPr>
+          <w:rFonts w:ascii="Garamond" w:hAnsi="Garamond"/>
+          <w:sz w:val="24"/>
+          <w:szCs w:val="24"/>
+        </w:rPr>
+        <w:t xml:space="preserve"> the relation type), or lemma</w:t>
       </w:r>
       <w:r>
         <w:rPr>
@@ -595,7 +631,25 @@
           <w:sz w:val="24"/>
           <w:szCs w:val="24"/>
         </w:rPr>
-        <w:t xml:space="preserve">There should be a function to print the raw results or put them in a CSV file. The CSV should contain </w:t>
+        <w:t xml:space="preserve">There should be a function to print the raw results or put them in a CSV file. The CSV should </w:t>
+      </w:r>
+      <w:proofErr w:type="gramStart"/>
+      <w:r>
+        <w:rPr>
+          <w:rFonts w:ascii="Garamond" w:hAnsi="Garamond"/>
+          <w:sz w:val="24"/>
+          <w:szCs w:val="24"/>
+        </w:rPr>
+        <w:t>contain</w:t>
+      </w:r>
+      <w:proofErr w:type="gramEnd"/>
+      <w:r>
+        <w:rPr>
+          <w:rFonts w:ascii="Garamond" w:hAnsi="Garamond"/>
+          <w:sz w:val="24"/>
+          <w:szCs w:val="24"/>
+        </w:rPr>
+        <w:t xml:space="preserve"> </w:t>
       </w:r>
     </w:p>
     <w:p>
@@ -611,13 +665,23 @@
           <w:szCs w:val="24"/>
         </w:rPr>
       </w:pPr>
-      <w:r>
-        <w:rPr>
-          <w:rFonts w:ascii="Garamond" w:hAnsi="Garamond"/>
-          <w:sz w:val="24"/>
-          <w:szCs w:val="24"/>
-        </w:rPr>
-        <w:t>All of these need to be able to export to CSV</w:t>
+      <w:proofErr w:type="gramStart"/>
+      <w:r>
+        <w:rPr>
+          <w:rFonts w:ascii="Garamond" w:hAnsi="Garamond"/>
+          <w:sz w:val="24"/>
+          <w:szCs w:val="24"/>
+        </w:rPr>
+        <w:t>All of</w:t>
+      </w:r>
+      <w:proofErr w:type="gramEnd"/>
+      <w:r>
+        <w:rPr>
+          <w:rFonts w:ascii="Garamond" w:hAnsi="Garamond"/>
+          <w:sz w:val="24"/>
+          <w:szCs w:val="24"/>
+        </w:rPr>
+        <w:t xml:space="preserve"> these need to be able to export to CSV</w:t>
       </w:r>
       <w:r>
         <w:rPr>
@@ -693,7 +757,25 @@
           <w:sz w:val="24"/>
           <w:szCs w:val="24"/>
         </w:rPr>
-        <w:t>These should be in the far left columns; since they are not necessary for text analysis, I want to easily be able to chop off the left 6 columns and put the data into some kind of software.</w:t>
+        <w:t xml:space="preserve">These should be in the </w:t>
+      </w:r>
+      <w:proofErr w:type="gramStart"/>
+      <w:r>
+        <w:rPr>
+          <w:rFonts w:ascii="Garamond" w:hAnsi="Garamond"/>
+          <w:sz w:val="24"/>
+          <w:szCs w:val="24"/>
+        </w:rPr>
+        <w:t>far left</w:t>
+      </w:r>
+      <w:proofErr w:type="gramEnd"/>
+      <w:r>
+        <w:rPr>
+          <w:rFonts w:ascii="Garamond" w:hAnsi="Garamond"/>
+          <w:sz w:val="24"/>
+          <w:szCs w:val="24"/>
+        </w:rPr>
+        <w:t xml:space="preserve"> columns; since they are not necessary for text analysis, I want to easily be able to chop off the left 6 columns and put the data into some kind of software.</w:t>
       </w:r>
     </w:p>
     <w:p>
@@ -731,15 +813,33 @@
           <w:sz w:val="24"/>
           <w:szCs w:val="24"/>
         </w:rPr>
-        <w:t xml:space="preserve"> columns</w:t>
-      </w:r>
-      <w:r>
-        <w:rPr>
-          <w:rFonts w:ascii="Garamond" w:hAnsi="Garamond"/>
-          <w:sz w:val="24"/>
-          <w:szCs w:val="24"/>
-        </w:rPr>
-        <w:t xml:space="preserve">, since I want there to be one for each </w:t>
+        <w:t xml:space="preserve"> </w:t>
+      </w:r>
+      <w:proofErr w:type="gramStart"/>
+      <w:r>
+        <w:rPr>
+          <w:rFonts w:ascii="Garamond" w:hAnsi="Garamond"/>
+          <w:sz w:val="24"/>
+          <w:szCs w:val="24"/>
+        </w:rPr>
+        <w:t>columns</w:t>
+      </w:r>
+      <w:r>
+        <w:rPr>
+          <w:rFonts w:ascii="Garamond" w:hAnsi="Garamond"/>
+          <w:sz w:val="24"/>
+          <w:szCs w:val="24"/>
+        </w:rPr>
+        <w:t>, since</w:t>
+      </w:r>
+      <w:proofErr w:type="gramEnd"/>
+      <w:r>
+        <w:rPr>
+          <w:rFonts w:ascii="Garamond" w:hAnsi="Garamond"/>
+          <w:sz w:val="24"/>
+          <w:szCs w:val="24"/>
+        </w:rPr>
+        <w:t xml:space="preserve"> I want there to be one for each </w:t>
       </w:r>
       <w:proofErr w:type="spellStart"/>
       <w:r>
@@ -791,7 +891,25 @@
           <w:sz w:val="24"/>
           <w:szCs w:val="24"/>
         </w:rPr>
-        <w:t>), it should have the forms of the two related words on one line, the relation and relationship of each, and also the word ID’s, so they can be found with more info.</w:t>
+        <w:t xml:space="preserve">), it should have the forms of the two related words on one line, the relation and relationship of each, </w:t>
+      </w:r>
+      <w:proofErr w:type="gramStart"/>
+      <w:r>
+        <w:rPr>
+          <w:rFonts w:ascii="Garamond" w:hAnsi="Garamond"/>
+          <w:sz w:val="24"/>
+          <w:szCs w:val="24"/>
+        </w:rPr>
+        <w:t>and also</w:t>
+      </w:r>
+      <w:proofErr w:type="gramEnd"/>
+      <w:r>
+        <w:rPr>
+          <w:rFonts w:ascii="Garamond" w:hAnsi="Garamond"/>
+          <w:sz w:val="24"/>
+          <w:szCs w:val="24"/>
+        </w:rPr>
+        <w:t xml:space="preserve"> the word ID’s, so they can be found with more info.</w:t>
       </w:r>
     </w:p>
     <w:p>
@@ -1140,7 +1258,25 @@
                 <w:sz w:val="24"/>
                 <w:szCs w:val="24"/>
               </w:rPr>
-              <w:t>(add more later)</w:t>
+              <w:t>(</w:t>
+            </w:r>
+            <w:proofErr w:type="gramStart"/>
+            <w:r>
+              <w:rPr>
+                <w:rFonts w:ascii="Garamond" w:hAnsi="Garamond"/>
+                <w:sz w:val="24"/>
+                <w:szCs w:val="24"/>
+              </w:rPr>
+              <w:t>add</w:t>
+            </w:r>
+            <w:proofErr w:type="gramEnd"/>
+            <w:r>
+              <w:rPr>
+                <w:rFonts w:ascii="Garamond" w:hAnsi="Garamond"/>
+                <w:sz w:val="24"/>
+                <w:szCs w:val="24"/>
+              </w:rPr>
+              <w:t xml:space="preserve"> more later)</w:t>
             </w:r>
           </w:p>
         </w:tc>
@@ -1633,7 +1769,25 @@
           <w:sz w:val="24"/>
           <w:szCs w:val="24"/>
         </w:rPr>
-        <w:t>In line with 8), a function for exporting a series of word nodes in plain-text, as a treebank document, and as a CSV should be available.</w:t>
+        <w:t xml:space="preserve">In line with 8), a function for exporting a series of word nodes in </w:t>
+      </w:r>
+      <w:proofErr w:type="gramStart"/>
+      <w:r>
+        <w:rPr>
+          <w:rFonts w:ascii="Garamond" w:hAnsi="Garamond"/>
+          <w:sz w:val="24"/>
+          <w:szCs w:val="24"/>
+        </w:rPr>
+        <w:t>plain-text</w:t>
+      </w:r>
+      <w:proofErr w:type="gramEnd"/>
+      <w:r>
+        <w:rPr>
+          <w:rFonts w:ascii="Garamond" w:hAnsi="Garamond"/>
+          <w:sz w:val="24"/>
+          <w:szCs w:val="24"/>
+        </w:rPr>
+        <w:t>, as a treebank document, and as a CSV should be available.</w:t>
       </w:r>
     </w:p>
     <w:p>
@@ -1655,7 +1809,25 @@
           <w:sz w:val="24"/>
           <w:szCs w:val="24"/>
         </w:rPr>
-        <w:t>Also have a function that can find the highest node in a sentence of a certain type (to cover situations where the PRED is not the highest because two main clauses are coordinated).</w:t>
+        <w:t xml:space="preserve">Also </w:t>
+      </w:r>
+      <w:proofErr w:type="gramStart"/>
+      <w:r>
+        <w:rPr>
+          <w:rFonts w:ascii="Garamond" w:hAnsi="Garamond"/>
+          <w:sz w:val="24"/>
+          <w:szCs w:val="24"/>
+        </w:rPr>
+        <w:t>have</w:t>
+      </w:r>
+      <w:proofErr w:type="gramEnd"/>
+      <w:r>
+        <w:rPr>
+          <w:rFonts w:ascii="Garamond" w:hAnsi="Garamond"/>
+          <w:sz w:val="24"/>
+          <w:szCs w:val="24"/>
+        </w:rPr>
+        <w:t xml:space="preserve"> a function that can find the highest node in a sentence of a certain type (to cover situations where the PRED is not the highest because two main clauses are coordinated).</w:t>
       </w:r>
     </w:p>
     <w:p>
@@ -1694,14 +1866,25 @@
         <w:t xml:space="preserve">declare %public function </w:t>
       </w:r>
       <w:proofErr w:type="spellStart"/>
-      <w:r>
-        <w:rPr>
-          <w:rFonts w:ascii="Garamond" w:hAnsi="Garamond"/>
-          <w:color w:val="808080" w:themeColor="background1" w:themeShade="80"/>
-          <w:sz w:val="24"/>
-          <w:szCs w:val="24"/>
-        </w:rPr>
-        <w:t>deh:sentence-lengths</w:t>
+      <w:proofErr w:type="gramStart"/>
+      <w:r>
+        <w:rPr>
+          <w:rFonts w:ascii="Garamond" w:hAnsi="Garamond"/>
+          <w:color w:val="808080" w:themeColor="background1" w:themeShade="80"/>
+          <w:sz w:val="24"/>
+          <w:szCs w:val="24"/>
+        </w:rPr>
+        <w:t>deh:sentence</w:t>
+      </w:r>
+      <w:proofErr w:type="gramEnd"/>
+      <w:r>
+        <w:rPr>
+          <w:rFonts w:ascii="Garamond" w:hAnsi="Garamond"/>
+          <w:color w:val="808080" w:themeColor="background1" w:themeShade="80"/>
+          <w:sz w:val="24"/>
+          <w:szCs w:val="24"/>
+        </w:rPr>
+        <w:t>-lengths</w:t>
       </w:r>
       <w:proofErr w:type="spellEnd"/>
       <w:r>
@@ -1787,7 +1970,27 @@
           <w:sz w:val="24"/>
           <w:szCs w:val="24"/>
         </w:rPr>
-        <w:t xml:space="preserve">      let $words := $sentence/word[</w:t>
+        <w:t xml:space="preserve">      let $</w:t>
+      </w:r>
+      <w:proofErr w:type="gramStart"/>
+      <w:r>
+        <w:rPr>
+          <w:rFonts w:ascii="Garamond" w:hAnsi="Garamond"/>
+          <w:color w:val="808080" w:themeColor="background1" w:themeShade="80"/>
+          <w:sz w:val="24"/>
+          <w:szCs w:val="24"/>
+        </w:rPr>
+        <w:t>words :</w:t>
+      </w:r>
+      <w:proofErr w:type="gramEnd"/>
+      <w:r>
+        <w:rPr>
+          <w:rFonts w:ascii="Garamond" w:hAnsi="Garamond"/>
+          <w:color w:val="808080" w:themeColor="background1" w:themeShade="80"/>
+          <w:sz w:val="24"/>
+          <w:szCs w:val="24"/>
+        </w:rPr>
+        <w:t>= $sentence/word[</w:t>
       </w:r>
       <w:proofErr w:type="spellStart"/>
       <w:r>
@@ -1846,7 +2049,27 @@
           <w:sz w:val="24"/>
           <w:szCs w:val="24"/>
         </w:rPr>
-        <w:t xml:space="preserve">        return &lt;count sentenceid='{$sentence/fn:string(@id)}'&gt;{fn:count($words)}&lt;/count&gt;</w:t>
+        <w:t xml:space="preserve">        return &lt;count sentenceid='{$sentence/</w:t>
+      </w:r>
+      <w:proofErr w:type="gramStart"/>
+      <w:r>
+        <w:rPr>
+          <w:rFonts w:ascii="Garamond" w:hAnsi="Garamond"/>
+          <w:color w:val="808080" w:themeColor="background1" w:themeShade="80"/>
+          <w:sz w:val="24"/>
+          <w:szCs w:val="24"/>
+        </w:rPr>
+        <w:t>fn:string</w:t>
+      </w:r>
+      <w:proofErr w:type="gramEnd"/>
+      <w:r>
+        <w:rPr>
+          <w:rFonts w:ascii="Garamond" w:hAnsi="Garamond"/>
+          <w:color w:val="808080" w:themeColor="background1" w:themeShade="80"/>
+          <w:sz w:val="24"/>
+          <w:szCs w:val="24"/>
+        </w:rPr>
+        <w:t>(@id)}'&gt;{fn:count($words)}&lt;/count&gt;</w:t>
       </w:r>
     </w:p>
     <w:p>
@@ -2029,6 +2252,7 @@
         <w:t xml:space="preserve">The main point of entry is the </w:t>
       </w:r>
       <w:proofErr w:type="spellStart"/>
+      <w:proofErr w:type="gramStart"/>
       <w:r>
         <w:rPr>
           <w:rFonts w:ascii="Garamond" w:hAnsi="Garamond"/>
@@ -2038,6 +2262,7 @@
         <w:t>deh:query</w:t>
       </w:r>
       <w:proofErr w:type="spellEnd"/>
+      <w:proofErr w:type="gramEnd"/>
       <w:r>
         <w:rPr>
           <w:rFonts w:ascii="Garamond" w:hAnsi="Garamond"/>
@@ -2122,7 +2347,25 @@
           <w:szCs w:val="24"/>
         </w:rPr>
         <w:lastRenderedPageBreak/>
-        <w:t>The tough decision is whether to leave each treebank in their own format or transfer both over to an independent format, so one function works for everything. Let us first look at the conversion options.</w:t>
+        <w:t xml:space="preserve">The tough decision is whether to leave each treebank in their own format or transfer </w:t>
+      </w:r>
+      <w:proofErr w:type="gramStart"/>
+      <w:r>
+        <w:rPr>
+          <w:rFonts w:ascii="Garamond" w:hAnsi="Garamond"/>
+          <w:sz w:val="24"/>
+          <w:szCs w:val="24"/>
+        </w:rPr>
+        <w:t>both over</w:t>
+      </w:r>
+      <w:proofErr w:type="gramEnd"/>
+      <w:r>
+        <w:rPr>
+          <w:rFonts w:ascii="Garamond" w:hAnsi="Garamond"/>
+          <w:sz w:val="24"/>
+          <w:szCs w:val="24"/>
+        </w:rPr>
+        <w:t xml:space="preserve"> to an independent format, so one function works for everything. Let us first look at the conversion options.</w:t>
       </w:r>
     </w:p>
     <w:p>
@@ -2197,7 +2440,25 @@
           <w:sz w:val="24"/>
           <w:szCs w:val="24"/>
         </w:rPr>
-        <w:t>). I have currently not decided whether or not to have multiple .</w:t>
+        <w:t xml:space="preserve">). I have currently not decided </w:t>
+      </w:r>
+      <w:proofErr w:type="gramStart"/>
+      <w:r>
+        <w:rPr>
+          <w:rFonts w:ascii="Garamond" w:hAnsi="Garamond"/>
+          <w:sz w:val="24"/>
+          <w:szCs w:val="24"/>
+        </w:rPr>
+        <w:t>whether or not</w:t>
+      </w:r>
+      <w:proofErr w:type="gramEnd"/>
+      <w:r>
+        <w:rPr>
+          <w:rFonts w:ascii="Garamond" w:hAnsi="Garamond"/>
+          <w:sz w:val="24"/>
+          <w:szCs w:val="24"/>
+        </w:rPr>
+        <w:t xml:space="preserve"> to have multiple .</w:t>
       </w:r>
       <w:proofErr w:type="spellStart"/>
       <w:r>
@@ -2215,7 +2476,25 @@
           <w:sz w:val="24"/>
           <w:szCs w:val="24"/>
         </w:rPr>
-        <w:t xml:space="preserve"> files, as it is uncertain whether even XQuery will be necessary. I will either create a separate module for PROIEL’s standard, or combine everything together (currently my preferred solution) and rename the files to something more helpful. As it stands, the AGLDT is the only treebank type this is compatible with.</w:t>
+        <w:t xml:space="preserve"> files, as it is uncertain whether even XQuery will be necessary. I will either create a separate module for PROIEL’s </w:t>
+      </w:r>
+      <w:proofErr w:type="gramStart"/>
+      <w:r>
+        <w:rPr>
+          <w:rFonts w:ascii="Garamond" w:hAnsi="Garamond"/>
+          <w:sz w:val="24"/>
+          <w:szCs w:val="24"/>
+        </w:rPr>
+        <w:t>standard, or</w:t>
+      </w:r>
+      <w:proofErr w:type="gramEnd"/>
+      <w:r>
+        <w:rPr>
+          <w:rFonts w:ascii="Garamond" w:hAnsi="Garamond"/>
+          <w:sz w:val="24"/>
+          <w:szCs w:val="24"/>
+        </w:rPr>
+        <w:t xml:space="preserve"> combine everything together (currently my preferred solution) and rename the files to something more helpful. As it stands, the AGLDT is the only treebank type this is compatible with.</w:t>
       </w:r>
     </w:p>
     <w:p>
@@ -2263,37 +2542,59 @@
           <w:sz w:val="24"/>
           <w:szCs w:val="24"/>
         </w:rPr>
-        <w:t xml:space="preserve"> version "3.1";</w:t>
-      </w:r>
-    </w:p>
-    <w:p>
-      <w:pPr>
-        <w:rPr>
-          <w:rFonts w:ascii="Garamond" w:hAnsi="Garamond"/>
-          <w:color w:val="808080" w:themeColor="background1" w:themeShade="80"/>
-          <w:sz w:val="24"/>
-          <w:szCs w:val="24"/>
-        </w:rPr>
-      </w:pPr>
-    </w:p>
-    <w:p>
-      <w:pPr>
-        <w:rPr>
-          <w:rFonts w:ascii="Garamond" w:hAnsi="Garamond"/>
-          <w:color w:val="808080" w:themeColor="background1" w:themeShade="80"/>
-          <w:sz w:val="24"/>
-          <w:szCs w:val="24"/>
-        </w:rPr>
-      </w:pPr>
-      <w:r>
-        <w:rPr>
-          <w:rFonts w:ascii="Garamond" w:hAnsi="Garamond"/>
-          <w:color w:val="808080" w:themeColor="background1" w:themeShade="80"/>
-          <w:sz w:val="24"/>
-          <w:szCs w:val="24"/>
-        </w:rPr>
-        <w:t>module namespace deh = "https://www.youtube.com/channel/UCjpnvbQy_togZemPnQ_Gg9A";</w:t>
-      </w:r>
+        <w:t xml:space="preserve"> version "3.1</w:t>
+      </w:r>
+      <w:proofErr w:type="gramStart"/>
+      <w:r>
+        <w:rPr>
+          <w:rFonts w:ascii="Garamond" w:hAnsi="Garamond"/>
+          <w:color w:val="808080" w:themeColor="background1" w:themeShade="80"/>
+          <w:sz w:val="24"/>
+          <w:szCs w:val="24"/>
+        </w:rPr>
+        <w:t>";</w:t>
+      </w:r>
+      <w:proofErr w:type="gramEnd"/>
+    </w:p>
+    <w:p>
+      <w:pPr>
+        <w:rPr>
+          <w:rFonts w:ascii="Garamond" w:hAnsi="Garamond"/>
+          <w:color w:val="808080" w:themeColor="background1" w:themeShade="80"/>
+          <w:sz w:val="24"/>
+          <w:szCs w:val="24"/>
+        </w:rPr>
+      </w:pPr>
+    </w:p>
+    <w:p>
+      <w:pPr>
+        <w:rPr>
+          <w:rFonts w:ascii="Garamond" w:hAnsi="Garamond"/>
+          <w:color w:val="808080" w:themeColor="background1" w:themeShade="80"/>
+          <w:sz w:val="24"/>
+          <w:szCs w:val="24"/>
+        </w:rPr>
+      </w:pPr>
+      <w:r>
+        <w:rPr>
+          <w:rFonts w:ascii="Garamond" w:hAnsi="Garamond"/>
+          <w:color w:val="808080" w:themeColor="background1" w:themeShade="80"/>
+          <w:sz w:val="24"/>
+          <w:szCs w:val="24"/>
+        </w:rPr>
+        <w:t>module namespace deh = "https://www.youtube.com/channel/UCjpnvbQy_togZemPnQ_Gg9A</w:t>
+      </w:r>
+      <w:proofErr w:type="gramStart"/>
+      <w:r>
+        <w:rPr>
+          <w:rFonts w:ascii="Garamond" w:hAnsi="Garamond"/>
+          <w:color w:val="808080" w:themeColor="background1" w:themeShade="80"/>
+          <w:sz w:val="24"/>
+          <w:szCs w:val="24"/>
+        </w:rPr>
+        <w:t>";</w:t>
+      </w:r>
+      <w:proofErr w:type="gramEnd"/>
     </w:p>
     <w:p>
       <w:pPr>
@@ -2341,8 +2642,19 @@
           <w:sz w:val="24"/>
           <w:szCs w:val="24"/>
         </w:rPr>
-        <w:t xml:space="preserve"> = "http://www.functx.com" at "http://www.xqueryfunctions.com/xq/functx-1.0.1-doc.xq";</w:t>
-      </w:r>
+        <w:t xml:space="preserve"> = "http://www.functx.com" at "http://www.xqueryfunctions.com/xq/functx-1.0.1-doc.xq</w:t>
+      </w:r>
+      <w:proofErr w:type="gramStart"/>
+      <w:r>
+        <w:rPr>
+          <w:rFonts w:ascii="Garamond" w:hAnsi="Garamond"/>
+          <w:color w:val="808080" w:themeColor="background1" w:themeShade="80"/>
+          <w:sz w:val="24"/>
+          <w:szCs w:val="24"/>
+        </w:rPr>
+        <w:t>";</w:t>
+      </w:r>
+      <w:proofErr w:type="gramEnd"/>
     </w:p>
     <w:p>
       <w:pPr>
@@ -2442,6 +2754,7 @@
           <w:szCs w:val="24"/>
         </w:rPr>
       </w:pPr>
+      <w:proofErr w:type="gramStart"/>
       <w:r>
         <w:rPr>
           <w:rFonts w:ascii="Garamond" w:hAnsi="Garamond"/>
@@ -2451,6 +2764,7 @@
         </w:rPr>
         <w:t>(:------------------</w:t>
       </w:r>
+      <w:proofErr w:type="gramEnd"/>
       <w:r>
         <w:rPr>
           <w:rFonts w:ascii="Garamond" w:hAnsi="Garamond"/>
@@ -2509,14 +2823,25 @@
           <w:szCs w:val="24"/>
         </w:rPr>
       </w:pPr>
-      <w:r>
-        <w:rPr>
-          <w:rFonts w:ascii="Garamond" w:hAnsi="Garamond"/>
-          <w:color w:val="808080" w:themeColor="background1" w:themeShade="80"/>
-          <w:sz w:val="24"/>
-          <w:szCs w:val="24"/>
-        </w:rPr>
-        <w:t xml:space="preserve">(:---------------------------END </w:t>
+      <w:proofErr w:type="gramStart"/>
+      <w:r>
+        <w:rPr>
+          <w:rFonts w:ascii="Garamond" w:hAnsi="Garamond"/>
+          <w:color w:val="808080" w:themeColor="background1" w:themeShade="80"/>
+          <w:sz w:val="24"/>
+          <w:szCs w:val="24"/>
+        </w:rPr>
+        <w:t>(:---------------------------</w:t>
+      </w:r>
+      <w:proofErr w:type="gramEnd"/>
+      <w:r>
+        <w:rPr>
+          <w:rFonts w:ascii="Garamond" w:hAnsi="Garamond"/>
+          <w:color w:val="808080" w:themeColor="background1" w:themeShade="80"/>
+          <w:sz w:val="24"/>
+          <w:szCs w:val="24"/>
+        </w:rPr>
+        <w:t xml:space="preserve">END </w:t>
       </w:r>
       <w:proofErr w:type="spellStart"/>
       <w:r>
@@ -2643,7 +2968,25 @@
           <w:sz w:val="24"/>
           <w:szCs w:val="24"/>
         </w:rPr>
-        <w:t xml:space="preserve"> (these are &lt;slash/&gt; nodes which are subordinate to (in the XML sense) &lt;token/&gt; nodes.</w:t>
+        <w:t xml:space="preserve"> (</w:t>
+      </w:r>
+      <w:proofErr w:type="gramStart"/>
+      <w:r>
+        <w:rPr>
+          <w:rFonts w:ascii="Garamond" w:hAnsi="Garamond"/>
+          <w:sz w:val="24"/>
+          <w:szCs w:val="24"/>
+        </w:rPr>
+        <w:t>these</w:t>
+      </w:r>
+      <w:proofErr w:type="gramEnd"/>
+      <w:r>
+        <w:rPr>
+          <w:rFonts w:ascii="Garamond" w:hAnsi="Garamond"/>
+          <w:sz w:val="24"/>
+          <w:szCs w:val="24"/>
+        </w:rPr>
+        <w:t xml:space="preserve"> are &lt;slash/&gt; nodes which are subordinate to (in the XML sense) &lt;token/&gt; nodes.</w:t>
       </w:r>
     </w:p>
     <w:p>
@@ -2733,13 +3076,23 @@
         </w:rPr>
       </w:pPr>
       <w:proofErr w:type="spellStart"/>
-      <w:r>
-        <w:rPr>
-          <w:rFonts w:ascii="Garamond" w:hAnsi="Garamond"/>
-          <w:sz w:val="24"/>
-          <w:szCs w:val="24"/>
-        </w:rPr>
-        <w:t>deh:find-highest</w:t>
+      <w:proofErr w:type="gramStart"/>
+      <w:r>
+        <w:rPr>
+          <w:rFonts w:ascii="Garamond" w:hAnsi="Garamond"/>
+          <w:sz w:val="24"/>
+          <w:szCs w:val="24"/>
+        </w:rPr>
+        <w:t>deh:find</w:t>
+      </w:r>
+      <w:proofErr w:type="gramEnd"/>
+      <w:r>
+        <w:rPr>
+          <w:rFonts w:ascii="Garamond" w:hAnsi="Garamond"/>
+          <w:sz w:val="24"/>
+          <w:szCs w:val="24"/>
+        </w:rPr>
+        <w:t>-highest</w:t>
       </w:r>
       <w:proofErr w:type="spellEnd"/>
     </w:p>
@@ -2805,8 +3158,18 @@
           <w:sz w:val="24"/>
           <w:szCs w:val="24"/>
         </w:rPr>
-        <w:t>Takes an LDT node, and adds the document URI and sentence ID</w:t>
-      </w:r>
+        <w:t xml:space="preserve">Takes an LDT node, and adds the document URI and sentence </w:t>
+      </w:r>
+      <w:proofErr w:type="gramStart"/>
+      <w:r>
+        <w:rPr>
+          <w:rFonts w:ascii="Garamond" w:hAnsi="Garamond"/>
+          <w:sz w:val="24"/>
+          <w:szCs w:val="24"/>
+        </w:rPr>
+        <w:t>ID</w:t>
+      </w:r>
+      <w:proofErr w:type="gramEnd"/>
     </w:p>
     <w:p>
       <w:pPr>
@@ -2839,8 +3202,18 @@
           <w:sz w:val="24"/>
           <w:szCs w:val="24"/>
         </w:rPr>
-        <w:t>Named “Axis” functions for their similarity to XPath axes</w:t>
-      </w:r>
+        <w:t xml:space="preserve">Named “Axis” functions for their similarity to XPath </w:t>
+      </w:r>
+      <w:proofErr w:type="gramStart"/>
+      <w:r>
+        <w:rPr>
+          <w:rFonts w:ascii="Garamond" w:hAnsi="Garamond"/>
+          <w:sz w:val="24"/>
+          <w:szCs w:val="24"/>
+        </w:rPr>
+        <w:t>axes</w:t>
+      </w:r>
+      <w:proofErr w:type="gramEnd"/>
     </w:p>
     <w:p>
       <w:pPr>
@@ -2851,13 +3224,23 @@
         </w:rPr>
       </w:pPr>
       <w:proofErr w:type="spellStart"/>
-      <w:r>
-        <w:rPr>
-          <w:rFonts w:ascii="Garamond" w:hAnsi="Garamond"/>
-          <w:sz w:val="24"/>
-          <w:szCs w:val="24"/>
-        </w:rPr>
-        <w:t>deh:return-children</w:t>
+      <w:proofErr w:type="gramStart"/>
+      <w:r>
+        <w:rPr>
+          <w:rFonts w:ascii="Garamond" w:hAnsi="Garamond"/>
+          <w:sz w:val="24"/>
+          <w:szCs w:val="24"/>
+        </w:rPr>
+        <w:t>deh:return</w:t>
+      </w:r>
+      <w:proofErr w:type="gramEnd"/>
+      <w:r>
+        <w:rPr>
+          <w:rFonts w:ascii="Garamond" w:hAnsi="Garamond"/>
+          <w:sz w:val="24"/>
+          <w:szCs w:val="24"/>
+        </w:rPr>
+        <w:t>-children</w:t>
       </w:r>
       <w:proofErr w:type="spellEnd"/>
       <w:r>
@@ -2878,13 +3261,23 @@
         </w:rPr>
       </w:pPr>
       <w:proofErr w:type="spellStart"/>
-      <w:r>
-        <w:rPr>
-          <w:rFonts w:ascii="Garamond" w:hAnsi="Garamond"/>
-          <w:sz w:val="24"/>
-          <w:szCs w:val="24"/>
-        </w:rPr>
-        <w:t>deh:return-parent</w:t>
+      <w:proofErr w:type="gramStart"/>
+      <w:r>
+        <w:rPr>
+          <w:rFonts w:ascii="Garamond" w:hAnsi="Garamond"/>
+          <w:sz w:val="24"/>
+          <w:szCs w:val="24"/>
+        </w:rPr>
+        <w:t>deh:return</w:t>
+      </w:r>
+      <w:proofErr w:type="gramEnd"/>
+      <w:r>
+        <w:rPr>
+          <w:rFonts w:ascii="Garamond" w:hAnsi="Garamond"/>
+          <w:sz w:val="24"/>
+          <w:szCs w:val="24"/>
+        </w:rPr>
+        <w:t>-parent</w:t>
       </w:r>
       <w:proofErr w:type="spellEnd"/>
       <w:r>
@@ -2905,13 +3298,23 @@
         </w:rPr>
       </w:pPr>
       <w:proofErr w:type="spellStart"/>
-      <w:r>
-        <w:rPr>
-          <w:rFonts w:ascii="Garamond" w:hAnsi="Garamond"/>
-          <w:sz w:val="24"/>
-          <w:szCs w:val="24"/>
-        </w:rPr>
-        <w:t>deh:return-siblings</w:t>
+      <w:proofErr w:type="gramStart"/>
+      <w:r>
+        <w:rPr>
+          <w:rFonts w:ascii="Garamond" w:hAnsi="Garamond"/>
+          <w:sz w:val="24"/>
+          <w:szCs w:val="24"/>
+        </w:rPr>
+        <w:t>deh:return</w:t>
+      </w:r>
+      <w:proofErr w:type="gramEnd"/>
+      <w:r>
+        <w:rPr>
+          <w:rFonts w:ascii="Garamond" w:hAnsi="Garamond"/>
+          <w:sz w:val="24"/>
+          <w:szCs w:val="24"/>
+        </w:rPr>
+        <w:t>-siblings</w:t>
       </w:r>
       <w:proofErr w:type="spellEnd"/>
       <w:r>
@@ -2932,13 +3335,23 @@
         </w:rPr>
       </w:pPr>
       <w:proofErr w:type="spellStart"/>
-      <w:r>
-        <w:rPr>
-          <w:rFonts w:ascii="Garamond" w:hAnsi="Garamond"/>
-          <w:sz w:val="24"/>
-          <w:szCs w:val="24"/>
-        </w:rPr>
-        <w:t>deh:return-ancestors</w:t>
+      <w:proofErr w:type="gramStart"/>
+      <w:r>
+        <w:rPr>
+          <w:rFonts w:ascii="Garamond" w:hAnsi="Garamond"/>
+          <w:sz w:val="24"/>
+          <w:szCs w:val="24"/>
+        </w:rPr>
+        <w:t>deh:return</w:t>
+      </w:r>
+      <w:proofErr w:type="gramEnd"/>
+      <w:r>
+        <w:rPr>
+          <w:rFonts w:ascii="Garamond" w:hAnsi="Garamond"/>
+          <w:sz w:val="24"/>
+          <w:szCs w:val="24"/>
+        </w:rPr>
+        <w:t>-ancestors</w:t>
       </w:r>
       <w:proofErr w:type="spellEnd"/>
       <w:r>
@@ -2959,13 +3372,23 @@
         </w:rPr>
       </w:pPr>
       <w:proofErr w:type="spellStart"/>
-      <w:r>
-        <w:rPr>
-          <w:rFonts w:ascii="Garamond" w:hAnsi="Garamond"/>
-          <w:sz w:val="24"/>
-          <w:szCs w:val="24"/>
-        </w:rPr>
-        <w:t>deh:return-descendants</w:t>
+      <w:proofErr w:type="gramStart"/>
+      <w:r>
+        <w:rPr>
+          <w:rFonts w:ascii="Garamond" w:hAnsi="Garamond"/>
+          <w:sz w:val="24"/>
+          <w:szCs w:val="24"/>
+        </w:rPr>
+        <w:t>deh:return</w:t>
+      </w:r>
+      <w:proofErr w:type="gramEnd"/>
+      <w:r>
+        <w:rPr>
+          <w:rFonts w:ascii="Garamond" w:hAnsi="Garamond"/>
+          <w:sz w:val="24"/>
+          <w:szCs w:val="24"/>
+        </w:rPr>
+        <w:t>-descendants</w:t>
       </w:r>
       <w:proofErr w:type="spellEnd"/>
       <w:r>
@@ -3026,7 +3449,25 @@
           <w:sz w:val="24"/>
           <w:szCs w:val="24"/>
         </w:rPr>
-        <w:t xml:space="preserve">In separating out quotes, you cannot rely on just pulling out that which is directly dependent on the verb of saying in LDT, since some other ancillary stuff often shows up; you have to filter out whatever does not come </w:t>
+        <w:t xml:space="preserve">In separating out quotes, you cannot rely on just pulling out that which is directly dependent on the verb of saying in LDT, since some other ancillary stuff often shows up; you </w:t>
+      </w:r>
+      <w:proofErr w:type="gramStart"/>
+      <w:r>
+        <w:rPr>
+          <w:rFonts w:ascii="Garamond" w:hAnsi="Garamond"/>
+          <w:sz w:val="24"/>
+          <w:szCs w:val="24"/>
+        </w:rPr>
+        <w:t>have to</w:t>
+      </w:r>
+      <w:proofErr w:type="gramEnd"/>
+      <w:r>
+        <w:rPr>
+          <w:rFonts w:ascii="Garamond" w:hAnsi="Garamond"/>
+          <w:sz w:val="24"/>
+          <w:szCs w:val="24"/>
+        </w:rPr>
+        <w:t xml:space="preserve"> filter out whatever does not come </w:t>
       </w:r>
       <w:proofErr w:type="spellStart"/>
       <w:r>
@@ -3045,6 +3486,124 @@
           <w:szCs w:val="24"/>
         </w:rPr>
         <w:t xml:space="preserve"> quotes primarily, that is the only way, and it has to work across sentences.</w:t>
+      </w:r>
+    </w:p>
+    <w:p>
+      <w:pPr>
+        <w:pStyle w:val="ListParagraph"/>
+        <w:numPr>
+          <w:ilvl w:val="0"/>
+          <w:numId w:val="2"/>
+        </w:numPr>
+        <w:rPr>
+          <w:rFonts w:ascii="Garamond" w:hAnsi="Garamond"/>
+          <w:sz w:val="24"/>
+          <w:szCs w:val="24"/>
+        </w:rPr>
+      </w:pPr>
+      <w:r>
+        <w:rPr>
+          <w:rFonts w:ascii="Garamond" w:hAnsi="Garamond"/>
+          <w:sz w:val="24"/>
+          <w:szCs w:val="24"/>
+        </w:rPr>
+        <w:t xml:space="preserve">In XQuery, </w:t>
+      </w:r>
+      <w:r>
+        <w:rPr>
+          <w:rFonts w:ascii="Garamond" w:hAnsi="Garamond"/>
+          <w:color w:val="808080" w:themeColor="background1" w:themeShade="80"/>
+          <w:sz w:val="24"/>
+          <w:szCs w:val="24"/>
+        </w:rPr>
+        <w:t>‘=</w:t>
+      </w:r>
+      <w:r>
+        <w:rPr>
+          <w:rFonts w:ascii="Garamond" w:hAnsi="Garamond"/>
+          <w:sz w:val="24"/>
+          <w:szCs w:val="24"/>
+        </w:rPr>
+        <w:t xml:space="preserve">’ can compare multiple values (i.e., </w:t>
+      </w:r>
+      <w:r>
+        <w:rPr>
+          <w:rFonts w:ascii="Garamond" w:hAnsi="Garamond"/>
+          <w:color w:val="808080" w:themeColor="background1" w:themeShade="80"/>
+          <w:sz w:val="24"/>
+          <w:szCs w:val="24"/>
+        </w:rPr>
+        <w:t xml:space="preserve">[“foo” = (“foo”, “bar”)] </w:t>
+      </w:r>
+      <w:r>
+        <w:rPr>
+          <w:rFonts w:ascii="Garamond" w:hAnsi="Garamond"/>
+          <w:sz w:val="24"/>
+          <w:szCs w:val="24"/>
+        </w:rPr>
+        <w:t xml:space="preserve">will return </w:t>
+      </w:r>
+      <w:proofErr w:type="gramStart"/>
+      <w:r>
+        <w:rPr>
+          <w:rFonts w:ascii="Garamond" w:hAnsi="Garamond"/>
+          <w:color w:val="808080" w:themeColor="background1" w:themeShade="80"/>
+          <w:sz w:val="24"/>
+          <w:szCs w:val="24"/>
+        </w:rPr>
+        <w:t>true(</w:t>
+      </w:r>
+      <w:proofErr w:type="gramEnd"/>
+      <w:r>
+        <w:rPr>
+          <w:rFonts w:ascii="Garamond" w:hAnsi="Garamond"/>
+          <w:color w:val="808080" w:themeColor="background1" w:themeShade="80"/>
+          <w:sz w:val="24"/>
+          <w:szCs w:val="24"/>
+        </w:rPr>
+        <w:t>)</w:t>
+      </w:r>
+      <w:r>
+        <w:rPr>
+          <w:rFonts w:ascii="Garamond" w:hAnsi="Garamond"/>
+          <w:sz w:val="24"/>
+          <w:szCs w:val="24"/>
+        </w:rPr>
+        <w:t xml:space="preserve">, but </w:t>
+      </w:r>
+      <w:r>
+        <w:rPr>
+          <w:rFonts w:ascii="Garamond" w:hAnsi="Garamond"/>
+          <w:color w:val="808080" w:themeColor="background1" w:themeShade="80"/>
+          <w:sz w:val="24"/>
+          <w:szCs w:val="24"/>
+        </w:rPr>
+        <w:t xml:space="preserve">[“foo” eq (“foo”, “bar”)] </w:t>
+      </w:r>
+      <w:r>
+        <w:rPr>
+          <w:rFonts w:ascii="Garamond" w:hAnsi="Garamond"/>
+          <w:sz w:val="24"/>
+          <w:szCs w:val="24"/>
+        </w:rPr>
+        <w:t>will not), but ‘</w:t>
+      </w:r>
+      <w:r>
+        <w:rPr>
+          <w:rFonts w:ascii="Garamond" w:hAnsi="Garamond"/>
+          <w:color w:val="808080" w:themeColor="background1" w:themeShade="80"/>
+          <w:sz w:val="24"/>
+          <w:szCs w:val="24"/>
+        </w:rPr>
+        <w:t>eq’</w:t>
+      </w:r>
+      <w:r>
+        <w:rPr>
+          <w:rFonts w:ascii="Garamond" w:hAnsi="Garamond"/>
+          <w:sz w:val="24"/>
+          <w:szCs w:val="24"/>
+        </w:rPr>
+        <w:t xml:space="preserve"> can only compare individual values, as just stated.</w:t>
       </w:r>
     </w:p>
     <w:sectPr>

</xml_diff>